<commit_message>
Introduction done + wireframe resources added
</commit_message>
<xml_diff>
--- a/Module 2 - Apply DRAFT.docx
+++ b/Module 2 - Apply DRAFT.docx
@@ -1391,12 +1391,367 @@
     <w:p>
       <w:pPr>
         <w:pStyle w:val="Heading1"/>
+      </w:pPr>
+      <w:bookmarkStart w:id="1" w:name="_Toc170156482"/>
+      <w:r>
+        <w:lastRenderedPageBreak/>
+        <w:t>Glossary of Acronyms</w:t>
+      </w:r>
+    </w:p>
+    <w:p>
+      <w:r>
+        <w:t>Below is a series of Acronyms and terminology definitions that will be useful for understanding concepts throughout the project</w:t>
+      </w:r>
+    </w:p>
+    <w:p>
+      <w:pPr>
+        <w:pStyle w:val="Heading2"/>
+      </w:pPr>
+      <w:r>
+        <w:t>Acr</w:t>
+      </w:r>
+      <w:r>
+        <w:t>onyms</w:t>
+      </w:r>
+    </w:p>
+    <w:tbl>
+      <w:tblPr>
+        <w:tblStyle w:val="TableGrid"/>
+        <w:tblW w:w="0" w:type="auto"/>
+        <w:tblLook w:val="04A0" w:firstRow="1" w:lastRow="0" w:firstColumn="1" w:lastColumn="0" w:noHBand="0" w:noVBand="1"/>
+      </w:tblPr>
+      <w:tblGrid>
+        <w:gridCol w:w="2263"/>
+        <w:gridCol w:w="8193"/>
+      </w:tblGrid>
+      <w:tr>
+        <w:tc>
+          <w:tcPr>
+            <w:tcW w:w="2263" w:type="dxa"/>
+            <w:shd w:val="clear" w:color="auto" w:fill="9CC2E5" w:themeFill="accent5" w:themeFillTint="99"/>
+          </w:tcPr>
+          <w:p>
+            <w:pPr>
+              <w:jc w:val="center"/>
+              <w:rPr>
+                <w:b/>
+                <w:bCs/>
+              </w:rPr>
+            </w:pPr>
+            <w:r>
+              <w:rPr>
+                <w:b/>
+                <w:bCs/>
+              </w:rPr>
+              <w:t>Acronym</w:t>
+            </w:r>
+          </w:p>
+        </w:tc>
+        <w:tc>
+          <w:tcPr>
+            <w:tcW w:w="8193" w:type="dxa"/>
+            <w:shd w:val="clear" w:color="auto" w:fill="9CC2E5" w:themeFill="accent5" w:themeFillTint="99"/>
+          </w:tcPr>
+          <w:p>
+            <w:pPr>
+              <w:jc w:val="center"/>
+              <w:rPr>
+                <w:b/>
+                <w:bCs/>
+              </w:rPr>
+            </w:pPr>
+            <w:r>
+              <w:rPr>
+                <w:b/>
+                <w:bCs/>
+              </w:rPr>
+              <w:t>Name</w:t>
+            </w:r>
+          </w:p>
+        </w:tc>
+      </w:tr>
+      <w:tr>
+        <w:tc>
+          <w:tcPr>
+            <w:tcW w:w="2263" w:type="dxa"/>
+          </w:tcPr>
+          <w:p>
+            <w:r>
+              <w:t>MI</w:t>
+            </w:r>
+          </w:p>
+        </w:tc>
+        <w:tc>
+          <w:tcPr>
+            <w:tcW w:w="8193" w:type="dxa"/>
+          </w:tcPr>
+          <w:p>
+            <w:r>
+              <w:t>Management Information</w:t>
+            </w:r>
+          </w:p>
+        </w:tc>
+      </w:tr>
+      <w:tr>
+        <w:tc>
+          <w:tcPr>
+            <w:tcW w:w="2263" w:type="dxa"/>
+          </w:tcPr>
+          <w:p/>
+        </w:tc>
+        <w:tc>
+          <w:tcPr>
+            <w:tcW w:w="8193" w:type="dxa"/>
+          </w:tcPr>
+          <w:p/>
+        </w:tc>
+      </w:tr>
+      <w:tr>
+        <w:tc>
+          <w:tcPr>
+            <w:tcW w:w="2263" w:type="dxa"/>
+          </w:tcPr>
+          <w:p/>
+        </w:tc>
+        <w:tc>
+          <w:tcPr>
+            <w:tcW w:w="8193" w:type="dxa"/>
+          </w:tcPr>
+          <w:p/>
+        </w:tc>
+      </w:tr>
+      <w:tr>
+        <w:tc>
+          <w:tcPr>
+            <w:tcW w:w="2263" w:type="dxa"/>
+          </w:tcPr>
+          <w:p/>
+        </w:tc>
+        <w:tc>
+          <w:tcPr>
+            <w:tcW w:w="8193" w:type="dxa"/>
+          </w:tcPr>
+          <w:p/>
+        </w:tc>
+      </w:tr>
+      <w:tr>
+        <w:tc>
+          <w:tcPr>
+            <w:tcW w:w="2263" w:type="dxa"/>
+          </w:tcPr>
+          <w:p/>
+        </w:tc>
+        <w:tc>
+          <w:tcPr>
+            <w:tcW w:w="8193" w:type="dxa"/>
+          </w:tcPr>
+          <w:p/>
+        </w:tc>
+      </w:tr>
+      <w:tr>
+        <w:tc>
+          <w:tcPr>
+            <w:tcW w:w="2263" w:type="dxa"/>
+          </w:tcPr>
+          <w:p/>
+        </w:tc>
+        <w:tc>
+          <w:tcPr>
+            <w:tcW w:w="8193" w:type="dxa"/>
+          </w:tcPr>
+          <w:p/>
+        </w:tc>
+      </w:tr>
+      <w:tr>
+        <w:tc>
+          <w:tcPr>
+            <w:tcW w:w="2263" w:type="dxa"/>
+          </w:tcPr>
+          <w:p/>
+        </w:tc>
+        <w:tc>
+          <w:tcPr>
+            <w:tcW w:w="8193" w:type="dxa"/>
+          </w:tcPr>
+          <w:p/>
+        </w:tc>
+      </w:tr>
+    </w:tbl>
+    <w:p/>
+    <w:p>
+      <w:pPr>
+        <w:pStyle w:val="Heading2"/>
+      </w:pPr>
+      <w:r>
+        <w:t>Terminology</w:t>
+      </w:r>
+    </w:p>
+    <w:tbl>
+      <w:tblPr>
+        <w:tblStyle w:val="TableGrid"/>
+        <w:tblW w:w="0" w:type="auto"/>
+        <w:tblLook w:val="04A0" w:firstRow="1" w:lastRow="0" w:firstColumn="1" w:lastColumn="0" w:noHBand="0" w:noVBand="1"/>
+      </w:tblPr>
+      <w:tblGrid>
+        <w:gridCol w:w="2263"/>
+        <w:gridCol w:w="8193"/>
+      </w:tblGrid>
+      <w:tr>
+        <w:tc>
+          <w:tcPr>
+            <w:tcW w:w="2263" w:type="dxa"/>
+            <w:shd w:val="clear" w:color="auto" w:fill="9CC2E5" w:themeFill="accent5" w:themeFillTint="99"/>
+          </w:tcPr>
+          <w:p>
+            <w:pPr>
+              <w:jc w:val="center"/>
+              <w:rPr>
+                <w:b/>
+                <w:bCs/>
+              </w:rPr>
+            </w:pPr>
+            <w:r>
+              <w:rPr>
+                <w:b/>
+                <w:bCs/>
+              </w:rPr>
+              <w:t>Term</w:t>
+            </w:r>
+          </w:p>
+        </w:tc>
+        <w:tc>
+          <w:tcPr>
+            <w:tcW w:w="8193" w:type="dxa"/>
+            <w:shd w:val="clear" w:color="auto" w:fill="9CC2E5" w:themeFill="accent5" w:themeFillTint="99"/>
+          </w:tcPr>
+          <w:p>
+            <w:pPr>
+              <w:jc w:val="center"/>
+              <w:rPr>
+                <w:b/>
+                <w:bCs/>
+              </w:rPr>
+            </w:pPr>
+            <w:r>
+              <w:rPr>
+                <w:b/>
+                <w:bCs/>
+              </w:rPr>
+              <w:t>Description</w:t>
+            </w:r>
+          </w:p>
+        </w:tc>
+      </w:tr>
+      <w:tr>
+        <w:tc>
+          <w:tcPr>
+            <w:tcW w:w="2263" w:type="dxa"/>
+          </w:tcPr>
+          <w:p>
+            <w:r>
+              <w:t>Raw Data</w:t>
+            </w:r>
+          </w:p>
+        </w:tc>
+        <w:tc>
+          <w:tcPr>
+            <w:tcW w:w="8193" w:type="dxa"/>
+          </w:tcPr>
+          <w:p/>
+        </w:tc>
+      </w:tr>
+      <w:tr>
+        <w:tc>
+          <w:tcPr>
+            <w:tcW w:w="2263" w:type="dxa"/>
+          </w:tcPr>
+          <w:p>
+            <w:r>
+              <w:t>Scorecard</w:t>
+            </w:r>
+          </w:p>
+        </w:tc>
+        <w:tc>
+          <w:tcPr>
+            <w:tcW w:w="8193" w:type="dxa"/>
+          </w:tcPr>
+          <w:p/>
+        </w:tc>
+      </w:tr>
+      <w:tr>
+        <w:tc>
+          <w:tcPr>
+            <w:tcW w:w="2263" w:type="dxa"/>
+          </w:tcPr>
+          <w:p>
+            <w:r>
+              <w:t>Summary Data</w:t>
+            </w:r>
+          </w:p>
+        </w:tc>
+        <w:tc>
+          <w:tcPr>
+            <w:tcW w:w="8193" w:type="dxa"/>
+          </w:tcPr>
+          <w:p/>
+        </w:tc>
+      </w:tr>
+      <w:tr>
+        <w:tc>
+          <w:tcPr>
+            <w:tcW w:w="2263" w:type="dxa"/>
+          </w:tcPr>
+          <w:p/>
+        </w:tc>
+        <w:tc>
+          <w:tcPr>
+            <w:tcW w:w="8193" w:type="dxa"/>
+          </w:tcPr>
+          <w:p/>
+        </w:tc>
+      </w:tr>
+      <w:tr>
+        <w:tc>
+          <w:tcPr>
+            <w:tcW w:w="2263" w:type="dxa"/>
+          </w:tcPr>
+          <w:p/>
+        </w:tc>
+        <w:tc>
+          <w:tcPr>
+            <w:tcW w:w="8193" w:type="dxa"/>
+          </w:tcPr>
+          <w:p/>
+        </w:tc>
+      </w:tr>
+      <w:tr>
+        <w:tc>
+          <w:tcPr>
+            <w:tcW w:w="2263" w:type="dxa"/>
+          </w:tcPr>
+          <w:p/>
+        </w:tc>
+        <w:tc>
+          <w:tcPr>
+            <w:tcW w:w="8193" w:type="dxa"/>
+          </w:tcPr>
+          <w:p/>
+        </w:tc>
+      </w:tr>
+    </w:tbl>
+    <w:p>
+      <w:r>
+        <w:br w:type="page"/>
+      </w:r>
+    </w:p>
+    <w:p>
+      <w:pPr>
+        <w:pStyle w:val="Heading1"/>
         <w:jc w:val="both"/>
         <w:rPr>
           <w:rFonts w:asciiTheme="minorHAnsi" w:hAnsiTheme="minorHAnsi" w:cstheme="minorHAnsi"/>
         </w:rPr>
       </w:pPr>
-      <w:bookmarkStart w:id="1" w:name="_Toc170156482"/>
       <w:r>
         <w:rPr>
           <w:rFonts w:asciiTheme="minorHAnsi" w:hAnsiTheme="minorHAnsi" w:cstheme="minorHAnsi"/>
@@ -1414,6 +1769,299 @@
     </w:p>
     <w:p>
       <w:pPr>
+        <w:jc w:val="both"/>
+      </w:pPr>
+      <w:r>
+        <w:t xml:space="preserve">With my team being responsible for developing and maintaining our Credit Decisioning </w:t>
+      </w:r>
+      <w:r>
+        <w:t>system</w:t>
+      </w:r>
+      <w:r>
+        <w:t>, we require various kinds of Management Information (MI) and views of the data used by the platform (both in the aggregate and within individual applications). This is also important for monitoring the performance of the platform.</w:t>
+      </w:r>
+    </w:p>
+    <w:p>
+      <w:pPr>
+        <w:jc w:val="both"/>
+      </w:pPr>
+      <w:r>
+        <w:t xml:space="preserve">Today, we use various tools to monitor and report on </w:t>
+      </w:r>
+      <w:r>
+        <w:t xml:space="preserve">the performance of the </w:t>
+      </w:r>
+      <w:r>
+        <w:t>system</w:t>
+      </w:r>
+      <w:r>
+        <w:t xml:space="preserve"> e.g.:</w:t>
+      </w:r>
+    </w:p>
+    <w:p>
+      <w:pPr>
+        <w:pStyle w:val="ListParagraph"/>
+        <w:numPr>
+          <w:ilvl w:val="0"/>
+          <w:numId w:val="20"/>
+        </w:numPr>
+        <w:jc w:val="both"/>
+      </w:pPr>
+      <w:r>
+        <w:t>Ad-Hoc analysis done via querying a SQL Database</w:t>
+      </w:r>
+    </w:p>
+    <w:p>
+      <w:pPr>
+        <w:pStyle w:val="ListParagraph"/>
+        <w:numPr>
+          <w:ilvl w:val="0"/>
+          <w:numId w:val="20"/>
+        </w:numPr>
+        <w:jc w:val="both"/>
+      </w:pPr>
+      <w:r>
+        <w:t>Summarised Microsoft Excel Reports</w:t>
+      </w:r>
+    </w:p>
+    <w:p>
+      <w:pPr>
+        <w:pStyle w:val="ListParagraph"/>
+        <w:numPr>
+          <w:ilvl w:val="0"/>
+          <w:numId w:val="20"/>
+        </w:numPr>
+        <w:jc w:val="both"/>
+      </w:pPr>
+      <w:r>
+        <w:t>Microsoft Power BI reports</w:t>
+      </w:r>
+    </w:p>
+    <w:p>
+      <w:pPr>
+        <w:pStyle w:val="ListParagraph"/>
+        <w:numPr>
+          <w:ilvl w:val="0"/>
+          <w:numId w:val="20"/>
+        </w:numPr>
+        <w:jc w:val="both"/>
+      </w:pPr>
+      <w:r>
+        <w:t>Manually extracting and reviewing raw data (typically via SQL)</w:t>
+      </w:r>
+    </w:p>
+    <w:p>
+      <w:pPr>
+        <w:jc w:val="both"/>
+      </w:pPr>
+      <w:r>
+        <w:t xml:space="preserve">All these tools are useful for their specific purposes but what they don’t do is give us a presentable view of the low-level data used in making a decision on an application. We could license other software for this purpose e.g. the Credit Bureau providers Experian, TransUnion and Equifax all provide software to present the data they hold on an applicant. These however require software licenses to be purchased. I believe we could use the React Framework to build a similar tool that would be more bespoke to our business needs.  </w:t>
+      </w:r>
+    </w:p>
+    <w:p>
+      <w:pPr>
+        <w:pStyle w:val="Heading2"/>
+      </w:pPr>
+      <w:r>
+        <w:t>Project Description</w:t>
+      </w:r>
+    </w:p>
+    <w:p>
+      <w:r>
+        <w:t>Using the React Javascript Framework, design and develop a simple Web Application to:</w:t>
+      </w:r>
+    </w:p>
+    <w:p>
+      <w:pPr>
+        <w:pStyle w:val="ListParagraph"/>
+        <w:numPr>
+          <w:ilvl w:val="0"/>
+          <w:numId w:val="21"/>
+        </w:numPr>
+      </w:pPr>
+      <w:r>
+        <w:t xml:space="preserve">Leverage the Java Decisioning Application I developed in a previous project &amp; it’s logged output (Link: </w:t>
+      </w:r>
+      <w:hyperlink r:id="rId8" w:history="1">
+        <w:r>
+          <w:rPr>
+            <w:rStyle w:val="Hyperlink"/>
+          </w:rPr>
+          <w:t>GitHub - Java Credit Decisioning Program</w:t>
+        </w:r>
+      </w:hyperlink>
+      <w:r>
+        <w:t>)</w:t>
+      </w:r>
+    </w:p>
+    <w:p>
+      <w:pPr>
+        <w:pStyle w:val="ListParagraph"/>
+        <w:numPr>
+          <w:ilvl w:val="0"/>
+          <w:numId w:val="21"/>
+        </w:numPr>
+      </w:pPr>
+      <w:r>
+        <w:t xml:space="preserve">Display a list of recent applications made to the </w:t>
+      </w:r>
+      <w:r>
+        <w:t>Credit Decisioning system</w:t>
+      </w:r>
+    </w:p>
+    <w:p>
+      <w:pPr>
+        <w:pStyle w:val="ListParagraph"/>
+        <w:numPr>
+          <w:ilvl w:val="0"/>
+          <w:numId w:val="21"/>
+        </w:numPr>
+      </w:pPr>
+      <w:r>
+        <w:t>Allow a user to click on a specific application to view the data used for it in more detail</w:t>
+      </w:r>
+    </w:p>
+    <w:p>
+      <w:pPr>
+        <w:pStyle w:val="ListParagraph"/>
+        <w:numPr>
+          <w:ilvl w:val="0"/>
+          <w:numId w:val="21"/>
+        </w:numPr>
+      </w:pPr>
+      <w:r>
+        <w:t>Provide reference material for the data definitions of the data used (i.e. a Data Dictionary function)</w:t>
+      </w:r>
+    </w:p>
+    <w:p>
+      <w:pPr>
+        <w:pStyle w:val="ListParagraph"/>
+        <w:numPr>
+          <w:ilvl w:val="0"/>
+          <w:numId w:val="21"/>
+        </w:numPr>
+      </w:pPr>
+      <w:r>
+        <w:t>Provide some high level dashboards on applications volumes</w:t>
+      </w:r>
+    </w:p>
+    <w:p>
+      <w:pPr>
+        <w:pStyle w:val="Heading2"/>
+      </w:pPr>
+      <w:r>
+        <w:t>Acceptance Criteria</w:t>
+      </w:r>
+    </w:p>
+    <w:p>
+      <w:pPr>
+        <w:pStyle w:val="ListParagraph"/>
+        <w:numPr>
+          <w:ilvl w:val="0"/>
+          <w:numId w:val="22"/>
+        </w:numPr>
+      </w:pPr>
+      <w:r>
+        <w:t>Wireframe of the design of the website is provided</w:t>
+      </w:r>
+    </w:p>
+    <w:p>
+      <w:pPr>
+        <w:pStyle w:val="ListParagraph"/>
+        <w:numPr>
+          <w:ilvl w:val="0"/>
+          <w:numId w:val="22"/>
+        </w:numPr>
+      </w:pPr>
+      <w:r>
+        <w:t>Final product aligns to the wireframe</w:t>
+      </w:r>
+    </w:p>
+    <w:p>
+      <w:pPr>
+        <w:pStyle w:val="ListParagraph"/>
+        <w:numPr>
+          <w:ilvl w:val="0"/>
+          <w:numId w:val="22"/>
+        </w:numPr>
+      </w:pPr>
+      <w:r>
+        <w:t>Intuitive user interface created &amp; evidenced via feedback</w:t>
+      </w:r>
+      <w:r>
+        <w:t xml:space="preserve"> from technical &amp; non-technical stakeholders</w:t>
+      </w:r>
+    </w:p>
+    <w:p>
+      <w:pPr>
+        <w:pStyle w:val="ListParagraph"/>
+        <w:numPr>
+          <w:ilvl w:val="0"/>
+          <w:numId w:val="22"/>
+        </w:numPr>
+      </w:pPr>
+      <w:r>
+        <w:t>The web app is able to query a database where logs from the Decisioning program/software are retained</w:t>
+      </w:r>
+    </w:p>
+    <w:p>
+      <w:pPr>
+        <w:pStyle w:val="ListParagraph"/>
+        <w:numPr>
+          <w:ilvl w:val="0"/>
+          <w:numId w:val="22"/>
+        </w:numPr>
+      </w:pPr>
+      <w:r>
+        <w:t>Low level detail of</w:t>
+      </w:r>
+      <w:r>
+        <w:t xml:space="preserve"> the data used in the application, including:</w:t>
+      </w:r>
+    </w:p>
+    <w:p>
+      <w:pPr>
+        <w:pStyle w:val="ListParagraph"/>
+        <w:numPr>
+          <w:ilvl w:val="1"/>
+          <w:numId w:val="22"/>
+        </w:numPr>
+      </w:pPr>
+      <w:r>
+        <w:t>Data used for running Scorecards + their results</w:t>
+      </w:r>
+    </w:p>
+    <w:p>
+      <w:pPr>
+        <w:pStyle w:val="ListParagraph"/>
+        <w:numPr>
+          <w:ilvl w:val="1"/>
+          <w:numId w:val="22"/>
+        </w:numPr>
+      </w:pPr>
+      <w:r>
+        <w:t xml:space="preserve">Summary data on an applicants Credit file </w:t>
+      </w:r>
+    </w:p>
+    <w:p>
+      <w:pPr>
+        <w:pStyle w:val="ListParagraph"/>
+        <w:numPr>
+          <w:ilvl w:val="1"/>
+          <w:numId w:val="22"/>
+        </w:numPr>
+      </w:pPr>
+      <w:r>
+        <w:t>Raw data used to create the above summary data</w:t>
+      </w:r>
+    </w:p>
+    <w:p>
+      <w:r>
+        <w:br w:type="page"/>
+      </w:r>
+    </w:p>
+    <w:p>
+      <w:pPr>
         <w:pStyle w:val="Heading1"/>
         <w:rPr>
           <w:rFonts w:asciiTheme="minorHAnsi" w:hAnsiTheme="minorHAnsi" w:cstheme="minorHAnsi"/>
@@ -1424,6 +2072,13 @@
         <w:rPr>
           <w:rFonts w:asciiTheme="minorHAnsi" w:hAnsiTheme="minorHAnsi" w:cstheme="minorHAnsi"/>
         </w:rPr>
+        <w:lastRenderedPageBreak/>
+        <w:t xml:space="preserve">Summary of </w:t>
+      </w:r>
+      <w:r>
+        <w:rPr>
+          <w:rFonts w:asciiTheme="minorHAnsi" w:hAnsiTheme="minorHAnsi" w:cstheme="minorHAnsi"/>
+        </w:rPr>
         <w:t>Stakeholders Involved</w:t>
       </w:r>
       <w:bookmarkEnd w:id="2"/>
@@ -1438,33 +2093,7 @@
         <w:rPr>
           <w:rFonts w:cstheme="minorHAnsi"/>
         </w:rPr>
-        <w:t>To develop the project, I con</w:t>
-      </w:r>
-      <w:r>
-        <w:rPr>
-          <w:rFonts w:cstheme="minorHAnsi"/>
-        </w:rPr>
-        <w:t xml:space="preserve">sulted </w:t>
-      </w:r>
-      <w:proofErr w:type="gramStart"/>
-      <w:r>
-        <w:rPr>
-          <w:rFonts w:cstheme="minorHAnsi"/>
-        </w:rPr>
-        <w:t>a number of</w:t>
-      </w:r>
-      <w:proofErr w:type="gramEnd"/>
-      <w:r>
-        <w:rPr>
-          <w:rFonts w:cstheme="minorHAnsi"/>
-        </w:rPr>
-        <w:t xml:space="preserve"> stakeholders for support. A summary of the input from each stakeholder is recorded below</w:t>
-      </w:r>
-      <w:r>
-        <w:rPr>
-          <w:rFonts w:cstheme="minorHAnsi"/>
-        </w:rPr>
-        <w:t>. Communication methods used are also logged as:</w:t>
+        <w:t>Below is a summary of the Stakeholders I engaged for support and feedback as I developed the project, along with the communication methods involved:</w:t>
       </w:r>
     </w:p>
     <w:p>
@@ -1685,7 +2314,13 @@
               <w:rPr>
                 <w:rFonts w:cstheme="minorHAnsi"/>
               </w:rPr>
-              <w:t>Credit Risk</w:t>
+              <w:t xml:space="preserve">Credit </w:t>
+            </w:r>
+            <w:r>
+              <w:rPr>
+                <w:rFonts w:cstheme="minorHAnsi"/>
+              </w:rPr>
+              <w:t>Systems</w:t>
             </w:r>
           </w:p>
         </w:tc>
@@ -1773,6 +2408,18 @@
                 <w:rFonts w:cstheme="minorHAnsi"/>
               </w:rPr>
             </w:pPr>
+            <w:r>
+              <w:rPr>
+                <w:rFonts w:cstheme="minorHAnsi"/>
+              </w:rPr>
+              <w:t xml:space="preserve">Credit </w:t>
+            </w:r>
+            <w:r>
+              <w:rPr>
+                <w:rFonts w:cstheme="minorHAnsi"/>
+              </w:rPr>
+              <w:t>Risk Strategy</w:t>
+            </w:r>
           </w:p>
         </w:tc>
         <w:tc>
@@ -1789,14 +2436,6 @@
                 <w:bCs/>
               </w:rPr>
             </w:pPr>
-            <w:r>
-              <w:rPr>
-                <w:rFonts w:cstheme="minorHAnsi"/>
-                <w:b/>
-                <w:bCs/>
-              </w:rPr>
-              <w:t>F</w:t>
-            </w:r>
           </w:p>
         </w:tc>
         <w:tc>
@@ -1815,6 +2454,12 @@
                 <w:rFonts w:cstheme="minorHAnsi"/>
               </w:rPr>
             </w:pPr>
+            <w:r>
+              <w:rPr>
+                <w:rFonts w:cstheme="minorHAnsi"/>
+              </w:rPr>
+              <w:t>Details on what views exist in other tools today</w:t>
+            </w:r>
           </w:p>
         </w:tc>
       </w:tr>
@@ -1971,6 +2616,166 @@
     </w:p>
     <w:p>
       <w:r>
+        <w:t xml:space="preserve">To give myself a starting point, I </w:t>
+      </w:r>
+      <w:r>
+        <w:t>referred</w:t>
+      </w:r>
+      <w:r>
+        <w:t xml:space="preserve"> to the Software Development Life Cycle, which as “design” as a key starting point for build a piece of software </w:t>
+      </w:r>
+      <w:r>
+        <w:t>(</w:t>
+      </w:r>
+      <w:r>
+        <w:t>Amazon AWS</w:t>
+      </w:r>
+      <w:r>
+        <w:t xml:space="preserve">, 2024). </w:t>
+      </w:r>
+    </w:p>
+    <w:p>
+      <w:r>
+        <w:t>I needed a design to work towards before starting the coding of my web app. To do this, I started with a draft wireframe and then expanded upon it with a 2</w:t>
+      </w:r>
+      <w:r>
+        <w:rPr>
+          <w:vertAlign w:val="superscript"/>
+        </w:rPr>
+        <w:t>nd</w:t>
+      </w:r>
+      <w:r>
+        <w:t xml:space="preserve"> iteration.</w:t>
+      </w:r>
+    </w:p>
+    <w:p>
+      <w:pPr>
+        <w:pStyle w:val="Heading2"/>
+      </w:pPr>
+      <w:r>
+        <w:t>Initial Draft</w:t>
+      </w:r>
+      <w:r>
+        <w:t xml:space="preserve"> (Home Page only)</w:t>
+      </w:r>
+    </w:p>
+    <w:p>
+      <w:pPr>
+        <w:rPr>
+          <w:noProof/>
+        </w:rPr>
+      </w:pPr>
+      <w:r>
+        <w:rPr>
+          <w:noProof/>
+        </w:rPr>
+        <w:t>To keep a simple process to start, I drew a basic template on a white board for that I had in mind for a “home” page:</w:t>
+      </w:r>
+    </w:p>
+    <w:p>
+      <w:pPr>
+        <w:jc w:val="center"/>
+      </w:pPr>
+      <w:r>
+        <w:rPr>
+          <w:noProof/>
+        </w:rPr>
+        <w:drawing>
+          <wp:inline distT="0" distB="0" distL="0" distR="0" wp14:anchorId="3CE21F81" wp14:editId="3122BDA4">
+            <wp:extent cx="3844095" cy="4008801"/>
+            <wp:effectExtent l="0" t="6350" r="0" b="0"/>
+            <wp:docPr id="1496348448" name="Picture 1" descr="A white board with a drawing on it&#10;&#10;Description automatically generated"/>
+            <wp:cNvGraphicFramePr>
+              <a:graphicFrameLocks xmlns:a="http://schemas.openxmlformats.org/drawingml/2006/main" noChangeAspect="1"/>
+            </wp:cNvGraphicFramePr>
+            <a:graphic xmlns:a="http://schemas.openxmlformats.org/drawingml/2006/main">
+              <a:graphicData uri="http://schemas.openxmlformats.org/drawingml/2006/picture">
+                <pic:pic xmlns:pic="http://schemas.openxmlformats.org/drawingml/2006/picture">
+                  <pic:nvPicPr>
+                    <pic:cNvPr id="1496348448" name="Picture 1" descr="A white board with a drawing on it&#10;&#10;Description automatically generated"/>
+                    <pic:cNvPicPr/>
+                  </pic:nvPicPr>
+                  <pic:blipFill rotWithShape="1">
+                    <a:blip r:embed="rId9" cstate="print">
+                      <a:extLst>
+                        <a:ext uri="{28A0092B-C50C-407E-A947-70E740481C1C}">
+                          <a14:useLocalDpi xmlns:a14="http://schemas.microsoft.com/office/drawing/2010/main" val="0"/>
+                        </a:ext>
+                      </a:extLst>
+                    </a:blip>
+                    <a:srcRect l="3459" t="-1811" r="26267" b="4093"/>
+                    <a:stretch/>
+                  </pic:blipFill>
+                  <pic:spPr bwMode="auto">
+                    <a:xfrm rot="5400000">
+                      <a:off x="0" y="0"/>
+                      <a:ext cx="3847430" cy="4012279"/>
+                    </a:xfrm>
+                    <a:prstGeom prst="rect">
+                      <a:avLst/>
+                    </a:prstGeom>
+                    <a:ln>
+                      <a:noFill/>
+                    </a:ln>
+                    <a:extLst>
+                      <a:ext uri="{53640926-AAD7-44D8-BBD7-CCE9431645EC}">
+                        <a14:shadowObscured xmlns:a14="http://schemas.microsoft.com/office/drawing/2010/main"/>
+                      </a:ext>
+                    </a:extLst>
+                  </pic:spPr>
+                </pic:pic>
+              </a:graphicData>
+            </a:graphic>
+          </wp:inline>
+        </w:drawing>
+      </w:r>
+    </w:p>
+    <w:p>
+      <w:pPr>
+        <w:pStyle w:val="Caption"/>
+        <w:jc w:val="center"/>
+      </w:pPr>
+      <w:r>
+        <w:t xml:space="preserve">Figure </w:t>
+      </w:r>
+      <w:r>
+        <w:fldChar w:fldCharType="begin"/>
+      </w:r>
+      <w:r>
+        <w:instrText xml:space="preserve"> SEQ Figure \* ARABIC </w:instrText>
+      </w:r>
+      <w:r>
+        <w:fldChar w:fldCharType="separate"/>
+      </w:r>
+      <w:r>
+        <w:rPr>
+          <w:noProof/>
+        </w:rPr>
+        <w:t>1</w:t>
+      </w:r>
+      <w:r>
+        <w:fldChar w:fldCharType="end"/>
+      </w:r>
+      <w:r>
+        <w:t>- Initial draft Wireframe drawn on Whiteboard</w:t>
+      </w:r>
+    </w:p>
+    <w:p>
+      <w:r>
+        <w:t xml:space="preserve">Doing this simple approach gave me a way to get a starting point for what I wanted the layout of my application to look like, without having to decide on </w:t>
+      </w:r>
+      <w:r>
+        <w:t>specific details (like styling).</w:t>
+      </w:r>
+    </w:p>
+    <w:p>
+      <w:pPr>
+        <w:pStyle w:val="Heading2"/>
+      </w:pPr>
+      <w:r>
+        <w:t>Wireframe</w:t>
+      </w:r>
+      <w:r>
         <w:br w:type="page"/>
       </w:r>
     </w:p>
@@ -1987,6 +2792,12 @@
           <w:rFonts w:asciiTheme="minorHAnsi" w:hAnsiTheme="minorHAnsi" w:cstheme="minorHAnsi"/>
         </w:rPr>
         <w:lastRenderedPageBreak/>
+        <w:t xml:space="preserve">Implementation / </w:t>
+      </w:r>
+      <w:r>
+        <w:rPr>
+          <w:rFonts w:asciiTheme="minorHAnsi" w:hAnsiTheme="minorHAnsi" w:cstheme="minorHAnsi"/>
+        </w:rPr>
         <w:t>Development</w:t>
       </w:r>
       <w:bookmarkEnd w:id="4"/>
@@ -1999,6 +2810,20 @@
         </w:rPr>
       </w:pPr>
       <w:bookmarkStart w:id="5" w:name="_Toc170156486"/>
+      <w:r>
+        <w:rPr>
+          <w:rFonts w:asciiTheme="minorHAnsi" w:hAnsiTheme="minorHAnsi" w:cstheme="minorHAnsi"/>
+        </w:rPr>
+        <w:t>Setting up Dependencies</w:t>
+      </w:r>
+    </w:p>
+    <w:p>
+      <w:pPr>
+        <w:pStyle w:val="Heading2"/>
+        <w:rPr>
+          <w:rFonts w:asciiTheme="minorHAnsi" w:hAnsiTheme="minorHAnsi" w:cstheme="minorHAnsi"/>
+        </w:rPr>
+      </w:pPr>
       <w:r>
         <w:rPr>
           <w:rFonts w:asciiTheme="minorHAnsi" w:hAnsiTheme="minorHAnsi" w:cstheme="minorHAnsi"/>
@@ -2165,137 +2990,112 @@
           <w:strike/>
           <w:color w:val="FF0000"/>
         </w:rPr>
-        <w:t xml:space="preserve"> 3 </w:t>
-      </w:r>
-      <w:proofErr w:type="gramStart"/>
-      <w:r>
+        <w:t xml:space="preserve"> 3 years</w:t>
+      </w:r>
+    </w:p>
+    <w:p>
+      <w:pPr>
+        <w:jc w:val="both"/>
         <w:rPr>
           <w:strike/>
           <w:color w:val="FF0000"/>
         </w:rPr>
-        <w:t>years</w:t>
-      </w:r>
-      <w:proofErr w:type="gramEnd"/>
-    </w:p>
-    <w:p>
-      <w:pPr>
-        <w:jc w:val="both"/>
+      </w:pPr>
+      <w:r>
         <w:rPr>
           <w:strike/>
           <w:color w:val="FF0000"/>
         </w:rPr>
-      </w:pPr>
+        <w:t>(</w:t>
+      </w:r>
       <w:r>
         <w:rPr>
           <w:strike/>
           <w:color w:val="FF0000"/>
         </w:rPr>
-        <w:t>(</w:t>
+        <w:t>Experian</w:t>
       </w:r>
       <w:r>
         <w:rPr>
           <w:strike/>
           <w:color w:val="FF0000"/>
         </w:rPr>
-        <w:t>Experian</w:t>
-      </w:r>
-      <w:r>
+        <w:t>, 2024)</w:t>
+      </w:r>
+    </w:p>
+    <w:p>
+      <w:pPr>
+        <w:jc w:val="both"/>
         <w:rPr>
           <w:strike/>
           <w:color w:val="FF0000"/>
         </w:rPr>
-        <w:t>, 2024)</w:t>
-      </w:r>
-    </w:p>
-    <w:p>
-      <w:pPr>
-        <w:jc w:val="both"/>
+      </w:pPr>
+      <w:r>
         <w:rPr>
           <w:strike/>
           <w:color w:val="FF0000"/>
         </w:rPr>
-      </w:pPr>
+        <w:t xml:space="preserve">Each of these Data Points are protected under the UK's Data Protection Act 2018, which also codifies the GDPR into UK Law (Data Protection Act, 2018). </w:t>
+      </w:r>
       <w:r>
         <w:rPr>
           <w:strike/>
           <w:color w:val="FF0000"/>
         </w:rPr>
-        <w:t xml:space="preserve">Each of these Data Points are protected under the UK's Data Protection Act 2018, which also codifies the GDPR into UK Law (Data Protection Act, 2018). </w:t>
-      </w:r>
-      <w:r>
+        <w:t>The program is currently collecting the Full Name of the user as a starting point to allow a full API integration in future. This means the program must be mindful of Data Protection/GDPR requirements.</w:t>
+      </w:r>
+    </w:p>
+    <w:p>
+      <w:pPr>
+        <w:jc w:val="both"/>
         <w:rPr>
           <w:strike/>
           <w:color w:val="FF0000"/>
         </w:rPr>
-        <w:t>The program is currently collecting the Full Name of the user as a starting point to allow a full API integration in future. This means the program must be mindful of Data Protection/GDPR requirements.</w:t>
-      </w:r>
-    </w:p>
-    <w:p>
-      <w:pPr>
-        <w:jc w:val="both"/>
+      </w:pPr>
+      <w:r>
         <w:rPr>
           <w:strike/>
           <w:color w:val="FF0000"/>
         </w:rPr>
-      </w:pPr>
+        <w:t xml:space="preserve">Using a SQL databases within the program creates the risk of SQL Injection, where malicious input into the program can lead to arbitrary execution e.g. a user passes in a SQL command instead of a name (W3Schools, 2024). </w:t>
+      </w:r>
       <w:r>
         <w:rPr>
           <w:strike/>
           <w:color w:val="FF0000"/>
         </w:rPr>
-        <w:t xml:space="preserve">Using a SQL databases within the program creates the risk of SQL Injection, where malicious input into the program can lead to arbitrary execution e.g. a user passes in a SQL command instead of a name (W3Schools, 2024). </w:t>
+        <w:t xml:space="preserve">This is where the SELECT and INSERT permissions assigned above come into effect. The Full Name </w:t>
       </w:r>
       <w:r>
         <w:rPr>
           <w:strike/>
           <w:color w:val="FF0000"/>
         </w:rPr>
-        <w:t xml:space="preserve">This is where the SELECT and INSERT permissions assigned above come into effect. The Full Name </w:t>
-      </w:r>
-      <w:r>
+        <w:t>collected in the application is only saved to the “dbo.JavaDecisioningHistory” , which the integration user only has INSERT permissions on. This prevents a malicious user from entering a query to retrieve data from this table, as the database permissions will result in the query being rejected.</w:t>
+      </w:r>
+    </w:p>
+    <w:p>
+      <w:pPr>
+        <w:jc w:val="both"/>
         <w:rPr>
           <w:strike/>
           <w:color w:val="FF0000"/>
         </w:rPr>
-        <w:t>collected in the application is only saved to the “</w:t>
-      </w:r>
-      <w:proofErr w:type="gramStart"/>
+      </w:pPr>
       <w:r>
         <w:rPr>
           <w:strike/>
           <w:color w:val="FF0000"/>
         </w:rPr>
-        <w:t>dbo.JavaDecisioningHistory</w:t>
-      </w:r>
-      <w:proofErr w:type="gramEnd"/>
+        <w:t xml:space="preserve">The only other permission the Integration User has been granted is the SELECT permission on </w:t>
+      </w:r>
       <w:r>
         <w:rPr>
           <w:strike/>
           <w:color w:val="FF0000"/>
         </w:rPr>
-        <w:t>” , which the integration user only has INSERT permissions on. This prevents a malicious user from entering a query to retrieve data from this table, as the database permissions will result in the query being rejected.</w:t>
-      </w:r>
-    </w:p>
-    <w:p>
-      <w:pPr>
-        <w:jc w:val="both"/>
-        <w:rPr>
-          <w:strike/>
-          <w:color w:val="FF0000"/>
-        </w:rPr>
-      </w:pPr>
-      <w:r>
-        <w:rPr>
-          <w:strike/>
-          <w:color w:val="FF0000"/>
-        </w:rPr>
-        <w:t xml:space="preserve">The only other permission the Integration User has been granted is the SELECT permission on </w:t>
-      </w:r>
-      <w:r>
-        <w:rPr>
-          <w:strike/>
-          <w:color w:val="FF0000"/>
-        </w:rPr>
         <w:t xml:space="preserve">the “Delphi.VW_DelphiPremiumValueData” and the “Delphi.VW_DelphiSummaryData” views. These are the only other views required by the program, so by limiting the access like this the possibility of risk incurred by SQL Injection is minimised and therefore acts as a control to protect Personal Data. </w:t>
       </w:r>
     </w:p>
@@ -2381,16 +3181,27 @@
       <w:bookmarkEnd w:id="10"/>
     </w:p>
     <w:p>
+      <w:r>
+        <w:br w:type="page"/>
+      </w:r>
+    </w:p>
+    <w:p>
       <w:pPr>
         <w:pStyle w:val="Heading1"/>
       </w:pPr>
       <w:bookmarkStart w:id="11" w:name="_Toc170156492"/>
       <w:r>
+        <w:lastRenderedPageBreak/>
         <w:t>Review with Employer</w:t>
       </w:r>
       <w:bookmarkEnd w:id="11"/>
     </w:p>
     <w:p>
+      <w:r>
+        <w:br w:type="page"/>
+      </w:r>
+    </w:p>
+    <w:p>
       <w:pPr>
         <w:pStyle w:val="Heading1"/>
         <w:rPr>
@@ -2402,6 +3213,7 @@
         <w:rPr>
           <w:rFonts w:asciiTheme="minorHAnsi" w:hAnsiTheme="minorHAnsi" w:cstheme="minorHAnsi"/>
         </w:rPr>
+        <w:lastRenderedPageBreak/>
         <w:t>Conclusions</w:t>
       </w:r>
       <w:bookmarkEnd w:id="12"/>
@@ -2452,6 +3264,11 @@
       <w:bookmarkEnd w:id="14"/>
     </w:p>
     <w:p>
+      <w:r>
+        <w:br w:type="page"/>
+      </w:r>
+    </w:p>
+    <w:p>
       <w:pPr>
         <w:pStyle w:val="Heading1"/>
         <w:rPr>
@@ -2463,16 +3280,38 @@
         <w:rPr>
           <w:rFonts w:asciiTheme="minorHAnsi" w:hAnsiTheme="minorHAnsi" w:cstheme="minorHAnsi"/>
         </w:rPr>
+        <w:lastRenderedPageBreak/>
         <w:t>References</w:t>
       </w:r>
       <w:bookmarkStart w:id="16" w:name="_Communications"/>
       <w:bookmarkEnd w:id="15"/>
       <w:bookmarkEnd w:id="16"/>
     </w:p>
-    <w:p/>
+    <w:p>
+      <w:r>
+        <w:t xml:space="preserve">Amazon AWS. (2024). What is SDLC (Software Development Lifecycle)?. [Online]. AWS. Last Updated: 2024. Available at: </w:t>
+      </w:r>
+      <w:hyperlink r:id="rId10" w:history="1">
+        <w:r>
+          <w:rPr>
+            <w:rStyle w:val="Hyperlink"/>
+          </w:rPr>
+          <w:t>https://aws.amazon.com/what-is/sdlc/#:~:text=The%20software%20development%20lifecycle%20(SDLC,expectations%20during%20production%20and%20beyond</w:t>
+        </w:r>
+      </w:hyperlink>
+      <w:r>
+        <w:t>.</w:t>
+      </w:r>
+      <w:r>
+        <w:t xml:space="preserve">  </w:t>
+      </w:r>
+      <w:r>
+        <w:t>[Accessed 28 June 2024].</w:t>
+      </w:r>
+    </w:p>
     <w:sectPr>
-      <w:headerReference w:type="default" r:id="rId8"/>
-      <w:footerReference w:type="default" r:id="rId9"/>
+      <w:headerReference w:type="default" r:id="rId11"/>
+      <w:footerReference w:type="default" r:id="rId12"/>
       <w:pgSz w:w="11906" w:h="16838"/>
       <w:pgMar w:top="720" w:right="720" w:bottom="720" w:left="720" w:header="708" w:footer="708" w:gutter="0"/>
       <w:cols w:space="708"/>
@@ -3555,6 +4394,207 @@
     </w:lvl>
   </w:abstractNum>
   <w:abstractNum w:abstractNumId="8" w15:restartNumberingAfterBreak="0">
+    <w:nsid w:val="2C9213A5"/>
+    <w:multiLevelType w:val="hybridMultilevel"/>
+    <w:tmpl w:val="143C86F2"/>
+    <w:lvl w:ilvl="0" w:tplc="A1D03C7E">
+      <w:numFmt w:val="bullet"/>
+      <w:lvlText w:val=""/>
+      <w:lvlJc w:val="left"/>
+      <w:pPr>
+        <w:ind w:left="720" w:hanging="360"/>
+      </w:pPr>
+      <w:rPr>
+        <w:rFonts w:ascii="Symbol" w:eastAsiaTheme="minorHAnsi" w:hAnsi="Symbol" w:cstheme="minorBidi" w:hint="default"/>
+      </w:rPr>
+    </w:lvl>
+    <w:lvl w:ilvl="1" w:tplc="08090003" w:tentative="1">
+      <w:start w:val="1"/>
+      <w:numFmt w:val="bullet"/>
+      <w:lvlText w:val="o"/>
+      <w:lvlJc w:val="left"/>
+      <w:pPr>
+        <w:ind w:left="1440" w:hanging="360"/>
+      </w:pPr>
+      <w:rPr>
+        <w:rFonts w:ascii="Courier New" w:hAnsi="Courier New" w:cs="Courier New" w:hint="default"/>
+      </w:rPr>
+    </w:lvl>
+    <w:lvl w:ilvl="2" w:tplc="08090005" w:tentative="1">
+      <w:start w:val="1"/>
+      <w:numFmt w:val="bullet"/>
+      <w:lvlText w:val=""/>
+      <w:lvlJc w:val="left"/>
+      <w:pPr>
+        <w:ind w:left="2160" w:hanging="360"/>
+      </w:pPr>
+      <w:rPr>
+        <w:rFonts w:ascii="Wingdings" w:hAnsi="Wingdings" w:hint="default"/>
+      </w:rPr>
+    </w:lvl>
+    <w:lvl w:ilvl="3" w:tplc="08090001" w:tentative="1">
+      <w:start w:val="1"/>
+      <w:numFmt w:val="bullet"/>
+      <w:lvlText w:val=""/>
+      <w:lvlJc w:val="left"/>
+      <w:pPr>
+        <w:ind w:left="2880" w:hanging="360"/>
+      </w:pPr>
+      <w:rPr>
+        <w:rFonts w:ascii="Symbol" w:hAnsi="Symbol" w:hint="default"/>
+      </w:rPr>
+    </w:lvl>
+    <w:lvl w:ilvl="4" w:tplc="08090003" w:tentative="1">
+      <w:start w:val="1"/>
+      <w:numFmt w:val="bullet"/>
+      <w:lvlText w:val="o"/>
+      <w:lvlJc w:val="left"/>
+      <w:pPr>
+        <w:ind w:left="3600" w:hanging="360"/>
+      </w:pPr>
+      <w:rPr>
+        <w:rFonts w:ascii="Courier New" w:hAnsi="Courier New" w:cs="Courier New" w:hint="default"/>
+      </w:rPr>
+    </w:lvl>
+    <w:lvl w:ilvl="5" w:tplc="08090005" w:tentative="1">
+      <w:start w:val="1"/>
+      <w:numFmt w:val="bullet"/>
+      <w:lvlText w:val=""/>
+      <w:lvlJc w:val="left"/>
+      <w:pPr>
+        <w:ind w:left="4320" w:hanging="360"/>
+      </w:pPr>
+      <w:rPr>
+        <w:rFonts w:ascii="Wingdings" w:hAnsi="Wingdings" w:hint="default"/>
+      </w:rPr>
+    </w:lvl>
+    <w:lvl w:ilvl="6" w:tplc="08090001" w:tentative="1">
+      <w:start w:val="1"/>
+      <w:numFmt w:val="bullet"/>
+      <w:lvlText w:val=""/>
+      <w:lvlJc w:val="left"/>
+      <w:pPr>
+        <w:ind w:left="5040" w:hanging="360"/>
+      </w:pPr>
+      <w:rPr>
+        <w:rFonts w:ascii="Symbol" w:hAnsi="Symbol" w:hint="default"/>
+      </w:rPr>
+    </w:lvl>
+    <w:lvl w:ilvl="7" w:tplc="08090003" w:tentative="1">
+      <w:start w:val="1"/>
+      <w:numFmt w:val="bullet"/>
+      <w:lvlText w:val="o"/>
+      <w:lvlJc w:val="left"/>
+      <w:pPr>
+        <w:ind w:left="5760" w:hanging="360"/>
+      </w:pPr>
+      <w:rPr>
+        <w:rFonts w:ascii="Courier New" w:hAnsi="Courier New" w:cs="Courier New" w:hint="default"/>
+      </w:rPr>
+    </w:lvl>
+    <w:lvl w:ilvl="8" w:tplc="08090005" w:tentative="1">
+      <w:start w:val="1"/>
+      <w:numFmt w:val="bullet"/>
+      <w:lvlText w:val=""/>
+      <w:lvlJc w:val="left"/>
+      <w:pPr>
+        <w:ind w:left="6480" w:hanging="360"/>
+      </w:pPr>
+      <w:rPr>
+        <w:rFonts w:ascii="Wingdings" w:hAnsi="Wingdings" w:hint="default"/>
+      </w:rPr>
+    </w:lvl>
+  </w:abstractNum>
+  <w:abstractNum w:abstractNumId="9" w15:restartNumberingAfterBreak="0">
+    <w:nsid w:val="2E192420"/>
+    <w:multiLevelType w:val="hybridMultilevel"/>
+    <w:tmpl w:val="85B4AB04"/>
+    <w:lvl w:ilvl="0" w:tplc="0809000F">
+      <w:start w:val="1"/>
+      <w:numFmt w:val="decimal"/>
+      <w:lvlText w:val="%1."/>
+      <w:lvlJc w:val="left"/>
+      <w:pPr>
+        <w:ind w:left="720" w:hanging="360"/>
+      </w:pPr>
+      <w:rPr>
+        <w:rFonts w:hint="default"/>
+      </w:rPr>
+    </w:lvl>
+    <w:lvl w:ilvl="1" w:tplc="08090019">
+      <w:start w:val="1"/>
+      <w:numFmt w:val="lowerLetter"/>
+      <w:lvlText w:val="%2."/>
+      <w:lvlJc w:val="left"/>
+      <w:pPr>
+        <w:ind w:left="1440" w:hanging="360"/>
+      </w:pPr>
+    </w:lvl>
+    <w:lvl w:ilvl="2" w:tplc="0809001B" w:tentative="1">
+      <w:start w:val="1"/>
+      <w:numFmt w:val="lowerRoman"/>
+      <w:lvlText w:val="%3."/>
+      <w:lvlJc w:val="right"/>
+      <w:pPr>
+        <w:ind w:left="2160" w:hanging="180"/>
+      </w:pPr>
+    </w:lvl>
+    <w:lvl w:ilvl="3" w:tplc="0809000F" w:tentative="1">
+      <w:start w:val="1"/>
+      <w:numFmt w:val="decimal"/>
+      <w:lvlText w:val="%4."/>
+      <w:lvlJc w:val="left"/>
+      <w:pPr>
+        <w:ind w:left="2880" w:hanging="360"/>
+      </w:pPr>
+    </w:lvl>
+    <w:lvl w:ilvl="4" w:tplc="08090019" w:tentative="1">
+      <w:start w:val="1"/>
+      <w:numFmt w:val="lowerLetter"/>
+      <w:lvlText w:val="%5."/>
+      <w:lvlJc w:val="left"/>
+      <w:pPr>
+        <w:ind w:left="3600" w:hanging="360"/>
+      </w:pPr>
+    </w:lvl>
+    <w:lvl w:ilvl="5" w:tplc="0809001B" w:tentative="1">
+      <w:start w:val="1"/>
+      <w:numFmt w:val="lowerRoman"/>
+      <w:lvlText w:val="%6."/>
+      <w:lvlJc w:val="right"/>
+      <w:pPr>
+        <w:ind w:left="4320" w:hanging="180"/>
+      </w:pPr>
+    </w:lvl>
+    <w:lvl w:ilvl="6" w:tplc="0809000F" w:tentative="1">
+      <w:start w:val="1"/>
+      <w:numFmt w:val="decimal"/>
+      <w:lvlText w:val="%7."/>
+      <w:lvlJc w:val="left"/>
+      <w:pPr>
+        <w:ind w:left="5040" w:hanging="360"/>
+      </w:pPr>
+    </w:lvl>
+    <w:lvl w:ilvl="7" w:tplc="08090019" w:tentative="1">
+      <w:start w:val="1"/>
+      <w:numFmt w:val="lowerLetter"/>
+      <w:lvlText w:val="%8."/>
+      <w:lvlJc w:val="left"/>
+      <w:pPr>
+        <w:ind w:left="5760" w:hanging="360"/>
+      </w:pPr>
+    </w:lvl>
+    <w:lvl w:ilvl="8" w:tplc="0809001B" w:tentative="1">
+      <w:start w:val="1"/>
+      <w:numFmt w:val="lowerRoman"/>
+      <w:lvlText w:val="%9."/>
+      <w:lvlJc w:val="right"/>
+      <w:pPr>
+        <w:ind w:left="6480" w:hanging="180"/>
+      </w:pPr>
+    </w:lvl>
+  </w:abstractNum>
+  <w:abstractNum w:abstractNumId="10" w15:restartNumberingAfterBreak="0">
     <w:nsid w:val="32CE42E4"/>
     <w:multiLevelType w:val="hybridMultilevel"/>
     <w:tmpl w:val="688C4D7A"/>
@@ -3667,7 +4707,7 @@
       </w:rPr>
     </w:lvl>
   </w:abstractNum>
-  <w:abstractNum w:abstractNumId="9" w15:restartNumberingAfterBreak="0">
+  <w:abstractNum w:abstractNumId="11" w15:restartNumberingAfterBreak="0">
     <w:nsid w:val="36F04CC1"/>
     <w:multiLevelType w:val="hybridMultilevel"/>
     <w:tmpl w:val="F0B03918"/>
@@ -3756,7 +4796,7 @@
       </w:pPr>
     </w:lvl>
   </w:abstractNum>
-  <w:abstractNum w:abstractNumId="10" w15:restartNumberingAfterBreak="0">
+  <w:abstractNum w:abstractNumId="12" w15:restartNumberingAfterBreak="0">
     <w:nsid w:val="3F8C22DE"/>
     <w:multiLevelType w:val="hybridMultilevel"/>
     <w:tmpl w:val="45CE5358"/>
@@ -3845,7 +4885,7 @@
       </w:pPr>
     </w:lvl>
   </w:abstractNum>
-  <w:abstractNum w:abstractNumId="11" w15:restartNumberingAfterBreak="0">
+  <w:abstractNum w:abstractNumId="13" w15:restartNumberingAfterBreak="0">
     <w:nsid w:val="43927AB2"/>
     <w:multiLevelType w:val="hybridMultilevel"/>
     <w:tmpl w:val="153E68F6"/>
@@ -3934,7 +4974,7 @@
       </w:pPr>
     </w:lvl>
   </w:abstractNum>
-  <w:abstractNum w:abstractNumId="12" w15:restartNumberingAfterBreak="0">
+  <w:abstractNum w:abstractNumId="14" w15:restartNumberingAfterBreak="0">
     <w:nsid w:val="459933EB"/>
     <w:multiLevelType w:val="hybridMultilevel"/>
     <w:tmpl w:val="005C278A"/>
@@ -4020,7 +5060,7 @@
       </w:pPr>
     </w:lvl>
   </w:abstractNum>
-  <w:abstractNum w:abstractNumId="13" w15:restartNumberingAfterBreak="0">
+  <w:abstractNum w:abstractNumId="15" w15:restartNumberingAfterBreak="0">
     <w:nsid w:val="51893C79"/>
     <w:multiLevelType w:val="hybridMultilevel"/>
     <w:tmpl w:val="CF44E170"/>
@@ -4132,7 +5172,7 @@
       </w:rPr>
     </w:lvl>
   </w:abstractNum>
-  <w:abstractNum w:abstractNumId="14" w15:restartNumberingAfterBreak="0">
+  <w:abstractNum w:abstractNumId="16" w15:restartNumberingAfterBreak="0">
     <w:nsid w:val="5CF73D1B"/>
     <w:multiLevelType w:val="hybridMultilevel"/>
     <w:tmpl w:val="CE900504"/>
@@ -4245,7 +5285,96 @@
       </w:rPr>
     </w:lvl>
   </w:abstractNum>
-  <w:abstractNum w:abstractNumId="15" w15:restartNumberingAfterBreak="0">
+  <w:abstractNum w:abstractNumId="17" w15:restartNumberingAfterBreak="0">
+    <w:nsid w:val="64100B12"/>
+    <w:multiLevelType w:val="hybridMultilevel"/>
+    <w:tmpl w:val="4CACD328"/>
+    <w:lvl w:ilvl="0" w:tplc="0809000F">
+      <w:start w:val="1"/>
+      <w:numFmt w:val="decimal"/>
+      <w:lvlText w:val="%1."/>
+      <w:lvlJc w:val="left"/>
+      <w:pPr>
+        <w:ind w:left="720" w:hanging="360"/>
+      </w:pPr>
+      <w:rPr>
+        <w:rFonts w:hint="default"/>
+      </w:rPr>
+    </w:lvl>
+    <w:lvl w:ilvl="1" w:tplc="08090019">
+      <w:start w:val="1"/>
+      <w:numFmt w:val="lowerLetter"/>
+      <w:lvlText w:val="%2."/>
+      <w:lvlJc w:val="left"/>
+      <w:pPr>
+        <w:ind w:left="1440" w:hanging="360"/>
+      </w:pPr>
+    </w:lvl>
+    <w:lvl w:ilvl="2" w:tplc="0809001B" w:tentative="1">
+      <w:start w:val="1"/>
+      <w:numFmt w:val="lowerRoman"/>
+      <w:lvlText w:val="%3."/>
+      <w:lvlJc w:val="right"/>
+      <w:pPr>
+        <w:ind w:left="2160" w:hanging="180"/>
+      </w:pPr>
+    </w:lvl>
+    <w:lvl w:ilvl="3" w:tplc="0809000F" w:tentative="1">
+      <w:start w:val="1"/>
+      <w:numFmt w:val="decimal"/>
+      <w:lvlText w:val="%4."/>
+      <w:lvlJc w:val="left"/>
+      <w:pPr>
+        <w:ind w:left="2880" w:hanging="360"/>
+      </w:pPr>
+    </w:lvl>
+    <w:lvl w:ilvl="4" w:tplc="08090019" w:tentative="1">
+      <w:start w:val="1"/>
+      <w:numFmt w:val="lowerLetter"/>
+      <w:lvlText w:val="%5."/>
+      <w:lvlJc w:val="left"/>
+      <w:pPr>
+        <w:ind w:left="3600" w:hanging="360"/>
+      </w:pPr>
+    </w:lvl>
+    <w:lvl w:ilvl="5" w:tplc="0809001B" w:tentative="1">
+      <w:start w:val="1"/>
+      <w:numFmt w:val="lowerRoman"/>
+      <w:lvlText w:val="%6."/>
+      <w:lvlJc w:val="right"/>
+      <w:pPr>
+        <w:ind w:left="4320" w:hanging="180"/>
+      </w:pPr>
+    </w:lvl>
+    <w:lvl w:ilvl="6" w:tplc="0809000F" w:tentative="1">
+      <w:start w:val="1"/>
+      <w:numFmt w:val="decimal"/>
+      <w:lvlText w:val="%7."/>
+      <w:lvlJc w:val="left"/>
+      <w:pPr>
+        <w:ind w:left="5040" w:hanging="360"/>
+      </w:pPr>
+    </w:lvl>
+    <w:lvl w:ilvl="7" w:tplc="08090019" w:tentative="1">
+      <w:start w:val="1"/>
+      <w:numFmt w:val="lowerLetter"/>
+      <w:lvlText w:val="%8."/>
+      <w:lvlJc w:val="left"/>
+      <w:pPr>
+        <w:ind w:left="5760" w:hanging="360"/>
+      </w:pPr>
+    </w:lvl>
+    <w:lvl w:ilvl="8" w:tplc="0809001B" w:tentative="1">
+      <w:start w:val="1"/>
+      <w:numFmt w:val="lowerRoman"/>
+      <w:lvlText w:val="%9."/>
+      <w:lvlJc w:val="right"/>
+      <w:pPr>
+        <w:ind w:left="6480" w:hanging="180"/>
+      </w:pPr>
+    </w:lvl>
+  </w:abstractNum>
+  <w:abstractNum w:abstractNumId="18" w15:restartNumberingAfterBreak="0">
     <w:nsid w:val="66C314D3"/>
     <w:multiLevelType w:val="hybridMultilevel"/>
     <w:tmpl w:val="135CFF26"/>
@@ -4358,7 +5487,7 @@
       </w:rPr>
     </w:lvl>
   </w:abstractNum>
-  <w:abstractNum w:abstractNumId="16" w15:restartNumberingAfterBreak="0">
+  <w:abstractNum w:abstractNumId="19" w15:restartNumberingAfterBreak="0">
     <w:nsid w:val="66C443E8"/>
     <w:multiLevelType w:val="hybridMultilevel"/>
     <w:tmpl w:val="BD4A729E"/>
@@ -4471,7 +5600,7 @@
       </w:rPr>
     </w:lvl>
   </w:abstractNum>
-  <w:abstractNum w:abstractNumId="17" w15:restartNumberingAfterBreak="0">
+  <w:abstractNum w:abstractNumId="20" w15:restartNumberingAfterBreak="0">
     <w:nsid w:val="726D15CA"/>
     <w:multiLevelType w:val="hybridMultilevel"/>
     <w:tmpl w:val="DAEADBD4"/>
@@ -4560,7 +5689,7 @@
       </w:pPr>
     </w:lvl>
   </w:abstractNum>
-  <w:abstractNum w:abstractNumId="18" w15:restartNumberingAfterBreak="0">
+  <w:abstractNum w:abstractNumId="21" w15:restartNumberingAfterBreak="0">
     <w:nsid w:val="7B663E0A"/>
     <w:multiLevelType w:val="multilevel"/>
     <w:tmpl w:val="8BBE7CCA"/>
@@ -4716,55 +5845,64 @@
     <w:abstractNumId w:val="7"/>
   </w:num>
   <w:num w:numId="3" w16cid:durableId="972128006">
-    <w:abstractNumId w:val="16"/>
+    <w:abstractNumId w:val="19"/>
   </w:num>
   <w:num w:numId="4" w16cid:durableId="384063555">
-    <w:abstractNumId w:val="12"/>
+    <w:abstractNumId w:val="14"/>
   </w:num>
   <w:num w:numId="5" w16cid:durableId="1028066488">
-    <w:abstractNumId w:val="10"/>
+    <w:abstractNumId w:val="12"/>
   </w:num>
   <w:num w:numId="6" w16cid:durableId="1361394464">
     <w:abstractNumId w:val="1"/>
   </w:num>
   <w:num w:numId="7" w16cid:durableId="1194923845">
-    <w:abstractNumId w:val="14"/>
+    <w:abstractNumId w:val="16"/>
   </w:num>
   <w:num w:numId="8" w16cid:durableId="1068649352">
-    <w:abstractNumId w:val="15"/>
+    <w:abstractNumId w:val="18"/>
   </w:num>
   <w:num w:numId="9" w16cid:durableId="1482573851">
     <w:abstractNumId w:val="0"/>
   </w:num>
   <w:num w:numId="10" w16cid:durableId="1467965475">
-    <w:abstractNumId w:val="17"/>
+    <w:abstractNumId w:val="20"/>
   </w:num>
   <w:num w:numId="11" w16cid:durableId="2107841507">
-    <w:abstractNumId w:val="13"/>
+    <w:abstractNumId w:val="15"/>
   </w:num>
   <w:num w:numId="12" w16cid:durableId="1433932377">
     <w:abstractNumId w:val="6"/>
   </w:num>
   <w:num w:numId="13" w16cid:durableId="1948462499">
-    <w:abstractNumId w:val="11"/>
+    <w:abstractNumId w:val="13"/>
   </w:num>
   <w:num w:numId="14" w16cid:durableId="2034914015">
     <w:abstractNumId w:val="5"/>
   </w:num>
   <w:num w:numId="15" w16cid:durableId="81876453">
-    <w:abstractNumId w:val="9"/>
+    <w:abstractNumId w:val="11"/>
   </w:num>
   <w:num w:numId="16" w16cid:durableId="1032464891">
-    <w:abstractNumId w:val="8"/>
+    <w:abstractNumId w:val="10"/>
   </w:num>
   <w:num w:numId="17" w16cid:durableId="166869328">
     <w:abstractNumId w:val="2"/>
   </w:num>
   <w:num w:numId="18" w16cid:durableId="2016691241">
-    <w:abstractNumId w:val="18"/>
+    <w:abstractNumId w:val="21"/>
   </w:num>
   <w:num w:numId="19" w16cid:durableId="1327128603">
     <w:abstractNumId w:val="4"/>
+  </w:num>
+  <w:num w:numId="20" w16cid:durableId="1694763954">
+    <w:abstractNumId w:val="8"/>
+  </w:num>
+  <w:num w:numId="21" w16cid:durableId="234634931">
+    <w:abstractNumId w:val="17"/>
+  </w:num>
+  <w:num w:numId="22" w16cid:durableId="1281957998">
+    <w:abstractNumId w:val="9"/>
   </w:num>
 </w:numbering>
 </file>
@@ -5169,7 +6307,7 @@
   <w:style w:type="paragraph" w:default="1" w:styleId="Normal">
     <w:name w:val="Normal"/>
     <w:qFormat/>
-    <w:rsid w:val="00597F5D"/>
+    <w:rsid w:val="00A27DC8"/>
   </w:style>
   <w:style w:type="paragraph" w:styleId="Heading1">
     <w:name w:val="heading 1"/>

</xml_diff>

<commit_message>
Fixed @babel warning & created folders for images/components
</commit_message>
<xml_diff>
--- a/Module 2 - Apply DRAFT.docx
+++ b/Module 2 - Apply DRAFT.docx
@@ -1789,13 +1789,7 @@
         <w:t xml:space="preserve">Today, we use various tools to monitor and report on </w:t>
       </w:r>
       <w:r>
-        <w:t xml:space="preserve">the performance of the </w:t>
-      </w:r>
-      <w:r>
-        <w:t>system</w:t>
-      </w:r>
-      <w:r>
-        <w:t xml:space="preserve"> e.g.:</w:t>
+        <w:t>the performance of the system e.g.:</w:t>
       </w:r>
     </w:p>
     <w:p>
@@ -2831,11 +2825,14 @@
     </w:p>
     <w:p>
       <w:r>
+        <w:rPr>
+          <w:noProof/>
+        </w:rPr>
         <w:drawing>
-          <wp:inline distT="0" distB="0" distL="0" distR="0" wp14:anchorId="181B5970" wp14:editId="3B9CCBA2">
+          <wp:inline distT="0" distB="0" distL="0" distR="0" wp14:anchorId="181B5970" wp14:editId="3562F797">
             <wp:extent cx="6645910" cy="1505585"/>
             <wp:effectExtent l="0" t="0" r="2540" b="0"/>
-            <wp:docPr id="1410105252" name="Picture 1"/>
+            <wp:docPr id="1410105252" name="Picture 1" descr="A screen shot of a computer&#10;&#10;Description automatically generated"/>
             <wp:cNvGraphicFramePr>
               <a:graphicFrameLocks xmlns:a="http://schemas.openxmlformats.org/drawingml/2006/main" noChangeAspect="1"/>
             </wp:cNvGraphicFramePr>
@@ -2843,7 +2840,7 @@
               <a:graphicData uri="http://schemas.openxmlformats.org/drawingml/2006/picture">
                 <pic:pic xmlns:pic="http://schemas.openxmlformats.org/drawingml/2006/picture">
                   <pic:nvPicPr>
-                    <pic:cNvPr id="1410105252" name=""/>
+                    <pic:cNvPr id="1410105252" name="Picture 1" descr="A screen shot of a computer&#10;&#10;Description automatically generated"/>
                     <pic:cNvPicPr/>
                   </pic:nvPicPr>
                   <pic:blipFill>
@@ -2882,6 +2879,9 @@
     </w:p>
     <w:p>
       <w:r>
+        <w:rPr>
+          <w:noProof/>
+        </w:rPr>
         <w:drawing>
           <wp:inline distT="0" distB="0" distL="0" distR="0" wp14:anchorId="240AD93C" wp14:editId="680EDFC0">
             <wp:extent cx="6645910" cy="1728470"/>
@@ -2919,6 +2919,212 @@
         </w:drawing>
       </w:r>
     </w:p>
+    <w:p/>
+    <w:p>
+      <w:r>
+        <w:t>Missing:</w:t>
+      </w:r>
+    </w:p>
+    <w:p>
+      <w:r>
+        <w:rPr>
+          <w:noProof/>
+        </w:rPr>
+        <w:drawing>
+          <wp:inline distT="0" distB="0" distL="0" distR="0" wp14:anchorId="3179C374" wp14:editId="6BB72759">
+            <wp:extent cx="6645910" cy="2491105"/>
+            <wp:effectExtent l="0" t="0" r="2540" b="4445"/>
+            <wp:docPr id="1016952218" name="Picture 1" descr="A computer screen shot of a black screen&#10;&#10;Description automatically generated"/>
+            <wp:cNvGraphicFramePr>
+              <a:graphicFrameLocks xmlns:a="http://schemas.openxmlformats.org/drawingml/2006/main" noChangeAspect="1"/>
+            </wp:cNvGraphicFramePr>
+            <a:graphic xmlns:a="http://schemas.openxmlformats.org/drawingml/2006/main">
+              <a:graphicData uri="http://schemas.openxmlformats.org/drawingml/2006/picture">
+                <pic:pic xmlns:pic="http://schemas.openxmlformats.org/drawingml/2006/picture">
+                  <pic:nvPicPr>
+                    <pic:cNvPr id="1016952218" name="Picture 1" descr="A computer screen shot of a black screen&#10;&#10;Description automatically generated"/>
+                    <pic:cNvPicPr/>
+                  </pic:nvPicPr>
+                  <pic:blipFill>
+                    <a:blip r:embed="rId12"/>
+                    <a:stretch>
+                      <a:fillRect/>
+                    </a:stretch>
+                  </pic:blipFill>
+                  <pic:spPr>
+                    <a:xfrm>
+                      <a:off x="0" y="0"/>
+                      <a:ext cx="6645910" cy="2491105"/>
+                    </a:xfrm>
+                    <a:prstGeom prst="rect">
+                      <a:avLst/>
+                    </a:prstGeom>
+                  </pic:spPr>
+                </pic:pic>
+              </a:graphicData>
+            </a:graphic>
+          </wp:inline>
+        </w:drawing>
+      </w:r>
+    </w:p>
+    <w:p>
+      <w:r>
+        <w:t>Fixed via (Stack Overflow, 2024).</w:t>
+      </w:r>
+    </w:p>
+    <w:p>
+      <w:pPr>
+        <w:pStyle w:val="Heading2"/>
+      </w:pPr>
+      <w:r>
+        <w:lastRenderedPageBreak/>
+        <w:t>NPM Audit – Addressing Dependency vulnerabilities</w:t>
+      </w:r>
+    </w:p>
+    <w:p>
+      <w:r>
+        <w:rPr>
+          <w:noProof/>
+        </w:rPr>
+        <w:drawing>
+          <wp:inline distT="0" distB="0" distL="0" distR="0" wp14:anchorId="4B160C06" wp14:editId="230F0BA4">
+            <wp:extent cx="6645910" cy="4819015"/>
+            <wp:effectExtent l="0" t="0" r="2540" b="635"/>
+            <wp:docPr id="27032169" name="Picture 1" descr="A screenshot of a computer program&#10;&#10;Description automatically generated"/>
+            <wp:cNvGraphicFramePr>
+              <a:graphicFrameLocks xmlns:a="http://schemas.openxmlformats.org/drawingml/2006/main" noChangeAspect="1"/>
+            </wp:cNvGraphicFramePr>
+            <a:graphic xmlns:a="http://schemas.openxmlformats.org/drawingml/2006/main">
+              <a:graphicData uri="http://schemas.openxmlformats.org/drawingml/2006/picture">
+                <pic:pic xmlns:pic="http://schemas.openxmlformats.org/drawingml/2006/picture">
+                  <pic:nvPicPr>
+                    <pic:cNvPr id="27032169" name="Picture 1" descr="A screenshot of a computer program&#10;&#10;Description automatically generated"/>
+                    <pic:cNvPicPr/>
+                  </pic:nvPicPr>
+                  <pic:blipFill>
+                    <a:blip r:embed="rId13"/>
+                    <a:stretch>
+                      <a:fillRect/>
+                    </a:stretch>
+                  </pic:blipFill>
+                  <pic:spPr>
+                    <a:xfrm>
+                      <a:off x="0" y="0"/>
+                      <a:ext cx="6645910" cy="4819015"/>
+                    </a:xfrm>
+                    <a:prstGeom prst="rect">
+                      <a:avLst/>
+                    </a:prstGeom>
+                  </pic:spPr>
+                </pic:pic>
+              </a:graphicData>
+            </a:graphic>
+          </wp:inline>
+        </w:drawing>
+      </w:r>
+    </w:p>
+    <w:p>
+      <w:pPr>
+        <w:pStyle w:val="Caption"/>
+      </w:pPr>
+      <w:r>
+        <w:t xml:space="preserve">Figure </w:t>
+      </w:r>
+      <w:r>
+        <w:fldChar w:fldCharType="begin"/>
+      </w:r>
+      <w:r>
+        <w:instrText xml:space="preserve"> SEQ Figure \* ARABIC </w:instrText>
+      </w:r>
+      <w:r>
+        <w:fldChar w:fldCharType="separate"/>
+      </w:r>
+      <w:r>
+        <w:rPr>
+          <w:noProof/>
+        </w:rPr>
+        <w:t>2</w:t>
+      </w:r>
+      <w:r>
+        <w:fldChar w:fldCharType="end"/>
+      </w:r>
+      <w:r>
+        <w:t>- Output of npm audit command, showing a list of known vulnerabilities which could compromise the application</w:t>
+      </w:r>
+    </w:p>
+    <w:p/>
+    <w:p>
+      <w:r>
+        <w:rPr>
+          <w:noProof/>
+        </w:rPr>
+        <w:lastRenderedPageBreak/>
+        <w:drawing>
+          <wp:inline distT="0" distB="0" distL="0" distR="0" wp14:anchorId="4A137216" wp14:editId="78BC20D3">
+            <wp:extent cx="6645910" cy="5504180"/>
+            <wp:effectExtent l="0" t="0" r="2540" b="1270"/>
+            <wp:docPr id="808489735" name="Picture 1" descr="A screenshot of a computer program&#10;&#10;Description automatically generated"/>
+            <wp:cNvGraphicFramePr>
+              <a:graphicFrameLocks xmlns:a="http://schemas.openxmlformats.org/drawingml/2006/main" noChangeAspect="1"/>
+            </wp:cNvGraphicFramePr>
+            <a:graphic xmlns:a="http://schemas.openxmlformats.org/drawingml/2006/main">
+              <a:graphicData uri="http://schemas.openxmlformats.org/drawingml/2006/picture">
+                <pic:pic xmlns:pic="http://schemas.openxmlformats.org/drawingml/2006/picture">
+                  <pic:nvPicPr>
+                    <pic:cNvPr id="808489735" name="Picture 1" descr="A screenshot of a computer program&#10;&#10;Description automatically generated"/>
+                    <pic:cNvPicPr/>
+                  </pic:nvPicPr>
+                  <pic:blipFill>
+                    <a:blip r:embed="rId14"/>
+                    <a:stretch>
+                      <a:fillRect/>
+                    </a:stretch>
+                  </pic:blipFill>
+                  <pic:spPr>
+                    <a:xfrm>
+                      <a:off x="0" y="0"/>
+                      <a:ext cx="6645910" cy="5504180"/>
+                    </a:xfrm>
+                    <a:prstGeom prst="rect">
+                      <a:avLst/>
+                    </a:prstGeom>
+                  </pic:spPr>
+                </pic:pic>
+              </a:graphicData>
+            </a:graphic>
+          </wp:inline>
+        </w:drawing>
+      </w:r>
+    </w:p>
+    <w:p>
+      <w:pPr>
+        <w:pStyle w:val="Caption"/>
+      </w:pPr>
+      <w:r>
+        <w:t xml:space="preserve">Figure </w:t>
+      </w:r>
+      <w:r>
+        <w:fldChar w:fldCharType="begin"/>
+      </w:r>
+      <w:r>
+        <w:instrText xml:space="preserve"> SEQ Figure \* ARABIC </w:instrText>
+      </w:r>
+      <w:r>
+        <w:fldChar w:fldCharType="separate"/>
+      </w:r>
+      <w:r>
+        <w:rPr>
+          <w:noProof/>
+        </w:rPr>
+        <w:t>3</w:t>
+      </w:r>
+      <w:r>
+        <w:fldChar w:fldCharType="end"/>
+      </w:r>
+      <w:r>
+        <w:t xml:space="preserve"> - Output of npm audit fix command, showing that breaking changes would be needed to fix the identified vulnerabilities</w:t>
+      </w:r>
+    </w:p>
     <w:p>
       <w:pPr>
         <w:pStyle w:val="Heading2"/>
@@ -3393,7 +3599,7 @@
       <w:r>
         <w:t xml:space="preserve">Amazon AWS. (2024). What is SDLC (Software Development Lifecycle)?. [Online]. AWS. Last Updated: 2024. Available at: </w:t>
       </w:r>
-      <w:hyperlink r:id="rId12" w:history="1">
+      <w:hyperlink r:id="rId15" w:anchor=":~:text=The%20software%20development%20lifecycle%20(SDLC,expectations%20during%20production%20and%20beyond" w:history="1">
         <w:r>
           <w:rPr>
             <w:rStyle w:val="Hyperlink"/>
@@ -3411,9 +3617,29 @@
         <w:t>[Accessed 28 June 2024].</w:t>
       </w:r>
     </w:p>
+    <w:p/>
+    <w:p>
+      <w:r>
+        <w:t xml:space="preserve">Stack Overflow. (2024). babel-preset-react-app, is importing the "@babel/plugin-proposal-private-property-in-object" package without declaring. [Online]. Stack Overflow. Last Updated: 2024. Available at: </w:t>
+      </w:r>
+      <w:hyperlink r:id="rId16" w:history="1">
+        <w:r>
+          <w:rPr>
+            <w:rStyle w:val="Hyperlink"/>
+          </w:rPr>
+          <w:t>https://stackoverflow.com/questions/76435306/babel-preset-react-app-is-importing-the-babel-plugin-proposal-private-propert</w:t>
+        </w:r>
+      </w:hyperlink>
+      <w:r>
+        <w:t xml:space="preserve"> </w:t>
+      </w:r>
+      <w:r>
+        <w:t xml:space="preserve"> [Accessed 28 June 2024].</w:t>
+      </w:r>
+    </w:p>
     <w:sectPr>
-      <w:headerReference w:type="default" r:id="rId13"/>
-      <w:footerReference w:type="default" r:id="rId14"/>
+      <w:headerReference w:type="default" r:id="rId17"/>
+      <w:footerReference w:type="default" r:id="rId18"/>
       <w:pgSz w:w="11906" w:h="16838"/>
       <w:pgMar w:top="720" w:right="720" w:bottom="720" w:left="720" w:header="708" w:footer="708" w:gutter="0"/>
       <w:cols w:space="708"/>

</xml_diff>

<commit_message>
NavBar formatting added & Footer added
</commit_message>
<xml_diff>
--- a/Module 2 - Apply DRAFT.docx
+++ b/Module 2 - Apply DRAFT.docx
@@ -1421,13 +1421,14 @@
         <w:tblLook w:val="04A0" w:firstRow="1" w:lastRow="0" w:firstColumn="1" w:lastColumn="0" w:noHBand="0" w:noVBand="1"/>
       </w:tblPr>
       <w:tblGrid>
-        <w:gridCol w:w="2263"/>
-        <w:gridCol w:w="8193"/>
+        <w:gridCol w:w="1632"/>
+        <w:gridCol w:w="3466"/>
+        <w:gridCol w:w="5358"/>
       </w:tblGrid>
       <w:tr>
         <w:tc>
           <w:tcPr>
-            <w:tcW w:w="2263" w:type="dxa"/>
+            <w:tcW w:w="1632" w:type="dxa"/>
             <w:shd w:val="clear" w:color="auto" w:fill="9CC2E5" w:themeFill="accent5" w:themeFillTint="99"/>
           </w:tcPr>
           <w:p>
@@ -1449,7 +1450,7 @@
         </w:tc>
         <w:tc>
           <w:tcPr>
-            <w:tcW w:w="8193" w:type="dxa"/>
+            <w:tcW w:w="3466" w:type="dxa"/>
             <w:shd w:val="clear" w:color="auto" w:fill="9CC2E5" w:themeFill="accent5" w:themeFillTint="99"/>
           </w:tcPr>
           <w:p>
@@ -1466,6 +1467,28 @@
                 <w:bCs/>
               </w:rPr>
               <w:t>Name</w:t>
+            </w:r>
+          </w:p>
+        </w:tc>
+        <w:tc>
+          <w:tcPr>
+            <w:tcW w:w="5358" w:type="dxa"/>
+            <w:shd w:val="clear" w:color="auto" w:fill="9CC2E5" w:themeFill="accent5" w:themeFillTint="99"/>
+          </w:tcPr>
+          <w:p>
+            <w:pPr>
+              <w:jc w:val="center"/>
+              <w:rPr>
+                <w:b/>
+                <w:bCs/>
+              </w:rPr>
+            </w:pPr>
+            <w:r>
+              <w:rPr>
+                <w:b/>
+                <w:bCs/>
+              </w:rPr>
+              <w:t>Meaning</w:t>
             </w:r>
           </w:p>
         </w:tc>
@@ -1473,7 +1496,7 @@
       <w:tr>
         <w:tc>
           <w:tcPr>
-            <w:tcW w:w="2263" w:type="dxa"/>
+            <w:tcW w:w="1632" w:type="dxa"/>
           </w:tcPr>
           <w:p>
             <w:r>
@@ -1483,25 +1506,17 @@
         </w:tc>
         <w:tc>
           <w:tcPr>
-            <w:tcW w:w="8193" w:type="dxa"/>
+            <w:tcW w:w="3466" w:type="dxa"/>
           </w:tcPr>
           <w:p>
             <w:r>
               <w:t>Management Information</w:t>
             </w:r>
           </w:p>
-        </w:tc>
-      </w:tr>
-      <w:tr>
-        <w:tc>
-          <w:tcPr>
-            <w:tcW w:w="2263" w:type="dxa"/>
-          </w:tcPr>
-          <w:p/>
         </w:tc>
         <w:tc>
           <w:tcPr>
-            <w:tcW w:w="8193" w:type="dxa"/>
+            <w:tcW w:w="5358" w:type="dxa"/>
           </w:tcPr>
           <w:p/>
         </w:tc>
@@ -1509,13 +1524,27 @@
       <w:tr>
         <w:tc>
           <w:tcPr>
-            <w:tcW w:w="2263" w:type="dxa"/>
+            <w:tcW w:w="1632" w:type="dxa"/>
           </w:tcPr>
-          <w:p/>
+          <w:p>
+            <w:r>
+              <w:t>UAT</w:t>
+            </w:r>
+          </w:p>
         </w:tc>
         <w:tc>
           <w:tcPr>
-            <w:tcW w:w="8193" w:type="dxa"/>
+            <w:tcW w:w="3466" w:type="dxa"/>
+          </w:tcPr>
+          <w:p>
+            <w:r>
+              <w:t>User Acceptance Testing</w:t>
+            </w:r>
+          </w:p>
+        </w:tc>
+        <w:tc>
+          <w:tcPr>
+            <w:tcW w:w="5358" w:type="dxa"/>
           </w:tcPr>
           <w:p/>
         </w:tc>
@@ -1523,13 +1552,19 @@
       <w:tr>
         <w:tc>
           <w:tcPr>
-            <w:tcW w:w="2263" w:type="dxa"/>
+            <w:tcW w:w="1632" w:type="dxa"/>
           </w:tcPr>
           <w:p/>
         </w:tc>
         <w:tc>
           <w:tcPr>
-            <w:tcW w:w="8193" w:type="dxa"/>
+            <w:tcW w:w="3466" w:type="dxa"/>
+          </w:tcPr>
+          <w:p/>
+        </w:tc>
+        <w:tc>
+          <w:tcPr>
+            <w:tcW w:w="5358" w:type="dxa"/>
           </w:tcPr>
           <w:p/>
         </w:tc>
@@ -1537,13 +1572,19 @@
       <w:tr>
         <w:tc>
           <w:tcPr>
-            <w:tcW w:w="2263" w:type="dxa"/>
+            <w:tcW w:w="1632" w:type="dxa"/>
           </w:tcPr>
           <w:p/>
         </w:tc>
         <w:tc>
           <w:tcPr>
-            <w:tcW w:w="8193" w:type="dxa"/>
+            <w:tcW w:w="3466" w:type="dxa"/>
+          </w:tcPr>
+          <w:p/>
+        </w:tc>
+        <w:tc>
+          <w:tcPr>
+            <w:tcW w:w="5358" w:type="dxa"/>
           </w:tcPr>
           <w:p/>
         </w:tc>
@@ -1551,13 +1592,19 @@
       <w:tr>
         <w:tc>
           <w:tcPr>
-            <w:tcW w:w="2263" w:type="dxa"/>
+            <w:tcW w:w="1632" w:type="dxa"/>
           </w:tcPr>
           <w:p/>
         </w:tc>
         <w:tc>
           <w:tcPr>
-            <w:tcW w:w="8193" w:type="dxa"/>
+            <w:tcW w:w="3466" w:type="dxa"/>
+          </w:tcPr>
+          <w:p/>
+        </w:tc>
+        <w:tc>
+          <w:tcPr>
+            <w:tcW w:w="5358" w:type="dxa"/>
           </w:tcPr>
           <w:p/>
         </w:tc>
@@ -1565,13 +1612,39 @@
       <w:tr>
         <w:tc>
           <w:tcPr>
-            <w:tcW w:w="2263" w:type="dxa"/>
+            <w:tcW w:w="1632" w:type="dxa"/>
           </w:tcPr>
           <w:p/>
         </w:tc>
         <w:tc>
           <w:tcPr>
-            <w:tcW w:w="8193" w:type="dxa"/>
+            <w:tcW w:w="3466" w:type="dxa"/>
+          </w:tcPr>
+          <w:p/>
+        </w:tc>
+        <w:tc>
+          <w:tcPr>
+            <w:tcW w:w="5358" w:type="dxa"/>
+          </w:tcPr>
+          <w:p/>
+        </w:tc>
+      </w:tr>
+      <w:tr>
+        <w:tc>
+          <w:tcPr>
+            <w:tcW w:w="1632" w:type="dxa"/>
+          </w:tcPr>
+          <w:p/>
+        </w:tc>
+        <w:tc>
+          <w:tcPr>
+            <w:tcW w:w="3466" w:type="dxa"/>
+          </w:tcPr>
+          <w:p/>
+        </w:tc>
+        <w:tc>
+          <w:tcPr>
+            <w:tcW w:w="5358" w:type="dxa"/>
           </w:tcPr>
           <w:p/>
         </w:tc>
@@ -2472,6 +2545,12 @@
                 <w:rFonts w:cstheme="minorHAnsi"/>
               </w:rPr>
             </w:pPr>
+            <w:r>
+              <w:rPr>
+                <w:rFonts w:cstheme="minorHAnsi"/>
+              </w:rPr>
+              <w:t>IT Test Team</w:t>
+            </w:r>
           </w:p>
         </w:tc>
         <w:tc>
@@ -2495,6 +2574,14 @@
                 <w:bCs/>
               </w:rPr>
               <w:t>E</w:t>
+            </w:r>
+            <w:r>
+              <w:rPr>
+                <w:rFonts w:cstheme="minorHAnsi"/>
+                <w:b/>
+                <w:bCs/>
+              </w:rPr>
+              <w:t>, IM</w:t>
             </w:r>
           </w:p>
         </w:tc>
@@ -2507,6 +2594,30 @@
             <w:pPr>
               <w:pStyle w:val="ListParagraph"/>
               <w:numPr>
+                <w:ilvl w:val="0"/>
+                <w:numId w:val="7"/>
+              </w:numPr>
+              <w:rPr>
+                <w:rFonts w:cstheme="minorHAnsi"/>
+              </w:rPr>
+            </w:pPr>
+            <w:r>
+              <w:rPr>
+                <w:rFonts w:cstheme="minorHAnsi"/>
+              </w:rPr>
+              <w:t xml:space="preserve">Consulted </w:t>
+            </w:r>
+            <w:r>
+              <w:rPr>
+                <w:rFonts w:cstheme="minorHAnsi"/>
+              </w:rPr>
+              <w:t>for advice on how to go about testing the application</w:t>
+            </w:r>
+          </w:p>
+          <w:p>
+            <w:pPr>
+              <w:pStyle w:val="ListParagraph"/>
+              <w:numPr>
                 <w:ilvl w:val="1"/>
                 <w:numId w:val="7"/>
               </w:numPr>
@@ -2514,6 +2625,12 @@
                 <w:rFonts w:cstheme="minorHAnsi"/>
               </w:rPr>
             </w:pPr>
+            <w:r>
+              <w:rPr>
+                <w:rFonts w:cstheme="minorHAnsi"/>
+              </w:rPr>
+              <w:t>Asked  for volunteers to help conduct UAT Testing</w:t>
+            </w:r>
           </w:p>
         </w:tc>
       </w:tr>
@@ -2650,7 +2767,10 @@
         <w:t>Initial Draft</w:t>
       </w:r>
       <w:r>
-        <w:t xml:space="preserve"> (Home Page only)</w:t>
+        <w:t xml:space="preserve"> </w:t>
+      </w:r>
+      <w:r>
+        <w:t>for page template</w:t>
       </w:r>
     </w:p>
     <w:p>
@@ -2808,6 +2928,20 @@
         <w:rPr>
           <w:rFonts w:asciiTheme="minorHAnsi" w:hAnsiTheme="minorHAnsi" w:cstheme="minorHAnsi"/>
         </w:rPr>
+        <w:t>Initial setup of the React application</w:t>
+      </w:r>
+    </w:p>
+    <w:p>
+      <w:pPr>
+        <w:pStyle w:val="Heading2"/>
+        <w:rPr>
+          <w:rFonts w:asciiTheme="minorHAnsi" w:hAnsiTheme="minorHAnsi" w:cstheme="minorHAnsi"/>
+        </w:rPr>
+      </w:pPr>
+      <w:r>
+        <w:rPr>
+          <w:rFonts w:asciiTheme="minorHAnsi" w:hAnsiTheme="minorHAnsi" w:cstheme="minorHAnsi"/>
+        </w:rPr>
         <w:t>Setting up Dependencies</w:t>
       </w:r>
     </w:p>
@@ -3447,7 +3581,34 @@
     </w:p>
     <w:p>
       <w:pPr>
+        <w:rPr>
+          <w:rFonts w:asciiTheme="majorHAnsi" w:eastAsiaTheme="majorEastAsia" w:hAnsiTheme="majorHAnsi" w:cstheme="majorBidi"/>
+          <w:color w:val="2F5496" w:themeColor="accent1" w:themeShade="BF"/>
+          <w:sz w:val="26"/>
+          <w:szCs w:val="26"/>
+        </w:rPr>
+      </w:pPr>
+      <w:r>
+        <w:br w:type="page"/>
+      </w:r>
+    </w:p>
+    <w:p>
+      <w:pPr>
         <w:pStyle w:val="Heading1"/>
+      </w:pPr>
+      <w:r>
+        <w:lastRenderedPageBreak/>
+        <w:t>Deployment</w:t>
+      </w:r>
+    </w:p>
+    <w:p>
+      <w:r>
+        <w:br w:type="page"/>
+      </w:r>
+    </w:p>
+    <w:p>
+      <w:pPr>
+        <w:pStyle w:val="Heading1"/>
         <w:rPr>
           <w:rFonts w:asciiTheme="minorHAnsi" w:hAnsiTheme="minorHAnsi" w:cstheme="minorHAnsi"/>
         </w:rPr>
@@ -3457,52 +3618,34 @@
         <w:rPr>
           <w:rFonts w:asciiTheme="minorHAnsi" w:hAnsiTheme="minorHAnsi" w:cstheme="minorHAnsi"/>
         </w:rPr>
-        <w:t>Testing the program</w:t>
+        <w:lastRenderedPageBreak/>
+        <w:t>Testing</w:t>
       </w:r>
       <w:bookmarkEnd w:id="8"/>
     </w:p>
     <w:p>
       <w:pPr>
         <w:pStyle w:val="Heading2"/>
-        <w:jc w:val="both"/>
-        <w:rPr>
-          <w:rFonts w:asciiTheme="minorHAnsi" w:hAnsiTheme="minorHAnsi" w:cstheme="minorHAnsi"/>
-        </w:rPr>
-      </w:pPr>
-      <w:bookmarkStart w:id="9" w:name="_Toc170156490"/>
-      <w:r>
-        <w:rPr>
-          <w:rFonts w:asciiTheme="minorHAnsi" w:hAnsiTheme="minorHAnsi" w:cstheme="minorHAnsi"/>
-        </w:rPr>
-        <w:t>Unit Tests</w:t>
-      </w:r>
-      <w:bookmarkEnd w:id="9"/>
+      </w:pPr>
+      <w:r>
+        <w:t>UAT – Gathering user feedback</w:t>
+      </w:r>
+    </w:p>
+    <w:p>
+      <w:r>
+        <w:br w:type="page"/>
+      </w:r>
     </w:p>
     <w:p>
       <w:pPr>
         <w:pStyle w:val="Heading2"/>
       </w:pPr>
-      <w:bookmarkStart w:id="10" w:name="_Toc170156491"/>
-      <w:r>
-        <w:t>Debugging Errors</w:t>
-      </w:r>
-      <w:bookmarkEnd w:id="10"/>
-    </w:p>
-    <w:p>
-      <w:r>
-        <w:br w:type="page"/>
-      </w:r>
-    </w:p>
-    <w:p>
-      <w:pPr>
-        <w:pStyle w:val="Heading1"/>
-      </w:pPr>
-      <w:bookmarkStart w:id="11" w:name="_Toc170156492"/>
+      <w:bookmarkStart w:id="9" w:name="_Toc170156492"/>
       <w:r>
         <w:lastRenderedPageBreak/>
         <w:t>Review with Employer</w:t>
       </w:r>
-      <w:bookmarkEnd w:id="11"/>
+      <w:bookmarkEnd w:id="9"/>
     </w:p>
     <w:p>
       <w:r>
@@ -3516,7 +3659,7 @@
           <w:rFonts w:asciiTheme="minorHAnsi" w:hAnsiTheme="minorHAnsi" w:cstheme="minorHAnsi"/>
         </w:rPr>
       </w:pPr>
-      <w:bookmarkStart w:id="12" w:name="_Toc170156493"/>
+      <w:bookmarkStart w:id="10" w:name="_Toc170156493"/>
       <w:r>
         <w:rPr>
           <w:rFonts w:asciiTheme="minorHAnsi" w:hAnsiTheme="minorHAnsi" w:cstheme="minorHAnsi"/>
@@ -3524,66 +3667,66 @@
         <w:lastRenderedPageBreak/>
         <w:t>Conclusions</w:t>
       </w:r>
+      <w:bookmarkEnd w:id="10"/>
+    </w:p>
+    <w:p>
+      <w:pPr>
+        <w:pStyle w:val="Heading2"/>
+        <w:rPr>
+          <w:rFonts w:asciiTheme="minorHAnsi" w:hAnsiTheme="minorHAnsi" w:cstheme="minorHAnsi"/>
+        </w:rPr>
+      </w:pPr>
+      <w:bookmarkStart w:id="11" w:name="_Toc170156494"/>
+      <w:r>
+        <w:rPr>
+          <w:rFonts w:asciiTheme="minorHAnsi" w:hAnsiTheme="minorHAnsi" w:cstheme="minorHAnsi"/>
+        </w:rPr>
+        <w:t>Project Outcome</w:t>
+      </w:r>
+      <w:bookmarkEnd w:id="11"/>
+    </w:p>
+    <w:p>
+      <w:pPr>
+        <w:rPr>
+          <w:rFonts w:cstheme="minorHAnsi"/>
+        </w:rPr>
+      </w:pPr>
+    </w:p>
+    <w:p>
+      <w:pPr>
+        <w:pStyle w:val="Heading2"/>
+        <w:rPr>
+          <w:rFonts w:asciiTheme="minorHAnsi" w:hAnsiTheme="minorHAnsi" w:cstheme="minorHAnsi"/>
+        </w:rPr>
+      </w:pPr>
+      <w:bookmarkStart w:id="12" w:name="_Toc170156495"/>
+      <w:r>
+        <w:rPr>
+          <w:rFonts w:asciiTheme="minorHAnsi" w:hAnsiTheme="minorHAnsi" w:cstheme="minorHAnsi"/>
+        </w:rPr>
+        <w:t xml:space="preserve">Future </w:t>
+      </w:r>
+      <w:r>
+        <w:rPr>
+          <w:rFonts w:asciiTheme="minorHAnsi" w:hAnsiTheme="minorHAnsi" w:cstheme="minorHAnsi"/>
+        </w:rPr>
+        <w:t>Additions</w:t>
+      </w:r>
       <w:bookmarkEnd w:id="12"/>
     </w:p>
     <w:p>
-      <w:pPr>
-        <w:pStyle w:val="Heading2"/>
+      <w:r>
+        <w:br w:type="page"/>
+      </w:r>
+    </w:p>
+    <w:p>
+      <w:pPr>
+        <w:pStyle w:val="Heading1"/>
         <w:rPr>
           <w:rFonts w:asciiTheme="minorHAnsi" w:hAnsiTheme="minorHAnsi" w:cstheme="minorHAnsi"/>
         </w:rPr>
       </w:pPr>
-      <w:bookmarkStart w:id="13" w:name="_Toc170156494"/>
-      <w:r>
-        <w:rPr>
-          <w:rFonts w:asciiTheme="minorHAnsi" w:hAnsiTheme="minorHAnsi" w:cstheme="minorHAnsi"/>
-        </w:rPr>
-        <w:t>Project Outcome</w:t>
-      </w:r>
-      <w:bookmarkEnd w:id="13"/>
-    </w:p>
-    <w:p>
-      <w:pPr>
-        <w:rPr>
-          <w:rFonts w:cstheme="minorHAnsi"/>
-        </w:rPr>
-      </w:pPr>
-    </w:p>
-    <w:p>
-      <w:pPr>
-        <w:pStyle w:val="Heading2"/>
-        <w:rPr>
-          <w:rFonts w:asciiTheme="minorHAnsi" w:hAnsiTheme="minorHAnsi" w:cstheme="minorHAnsi"/>
-        </w:rPr>
-      </w:pPr>
-      <w:bookmarkStart w:id="14" w:name="_Toc170156495"/>
-      <w:r>
-        <w:rPr>
-          <w:rFonts w:asciiTheme="minorHAnsi" w:hAnsiTheme="minorHAnsi" w:cstheme="minorHAnsi"/>
-        </w:rPr>
-        <w:t xml:space="preserve">Future </w:t>
-      </w:r>
-      <w:r>
-        <w:rPr>
-          <w:rFonts w:asciiTheme="minorHAnsi" w:hAnsiTheme="minorHAnsi" w:cstheme="minorHAnsi"/>
-        </w:rPr>
-        <w:t>Additions</w:t>
-      </w:r>
-      <w:bookmarkEnd w:id="14"/>
-    </w:p>
-    <w:p>
-      <w:r>
-        <w:br w:type="page"/>
-      </w:r>
-    </w:p>
-    <w:p>
-      <w:pPr>
-        <w:pStyle w:val="Heading1"/>
-        <w:rPr>
-          <w:rFonts w:asciiTheme="minorHAnsi" w:hAnsiTheme="minorHAnsi" w:cstheme="minorHAnsi"/>
-        </w:rPr>
-      </w:pPr>
-      <w:bookmarkStart w:id="15" w:name="_Toc170156496"/>
+      <w:bookmarkStart w:id="13" w:name="_Toc170156496"/>
       <w:r>
         <w:rPr>
           <w:rFonts w:asciiTheme="minorHAnsi" w:hAnsiTheme="minorHAnsi" w:cstheme="minorHAnsi"/>
@@ -3591,9 +3734,9 @@
         <w:lastRenderedPageBreak/>
         <w:t>References</w:t>
       </w:r>
-      <w:bookmarkStart w:id="16" w:name="_Communications"/>
-      <w:bookmarkEnd w:id="15"/>
-      <w:bookmarkEnd w:id="16"/>
+      <w:bookmarkStart w:id="14" w:name="_Communications"/>
+      <w:bookmarkEnd w:id="13"/>
+      <w:bookmarkEnd w:id="14"/>
     </w:p>
     <w:p>
       <w:r>

</xml_diff>

<commit_message>
Can't import mssql, trying to polyfill
</commit_message>
<xml_diff>
--- a/Module 2 - Apply DRAFT.docx
+++ b/Module 2 - Apply DRAFT.docx
@@ -1935,7 +1935,15 @@
     </w:p>
     <w:p>
       <w:r>
-        <w:t>Using the React Javascript Framework, design and develop a simple Web Application to:</w:t>
+        <w:t xml:space="preserve">Using the React </w:t>
+      </w:r>
+      <w:proofErr w:type="spellStart"/>
+      <w:r>
+        <w:t>Javascript</w:t>
+      </w:r>
+      <w:proofErr w:type="spellEnd"/>
+      <w:r>
+        <w:t xml:space="preserve"> Framework, design and develop a simple Web Application to:</w:t>
       </w:r>
     </w:p>
     <w:p>
@@ -2107,7 +2115,15 @@
         </w:numPr>
       </w:pPr>
       <w:r>
-        <w:t xml:space="preserve">Summary data on an applicants Credit file </w:t>
+        <w:t xml:space="preserve">Summary data on an </w:t>
+      </w:r>
+      <w:proofErr w:type="spellStart"/>
+      <w:r>
+        <w:t>applicants</w:t>
+      </w:r>
+      <w:proofErr w:type="spellEnd"/>
+      <w:r>
+        <w:t xml:space="preserve"> Credit file </w:t>
       </w:r>
     </w:p>
     <w:p>
@@ -2954,8 +2970,13 @@
         </w:numPr>
       </w:pPr>
       <w:r>
-        <w:t>React-Router-dom</w:t>
-      </w:r>
+        <w:t>React-Router-</w:t>
+      </w:r>
+      <w:proofErr w:type="spellStart"/>
+      <w:r>
+        <w:t>dom</w:t>
+      </w:r>
+      <w:proofErr w:type="spellEnd"/>
     </w:p>
     <w:p>
       <w:r>
@@ -3183,7 +3204,15 @@
         <w:fldChar w:fldCharType="end"/>
       </w:r>
       <w:r>
-        <w:t>- Output of npm audit command, showing a list of known vulnerabilities which could compromise the application</w:t>
+        <w:t xml:space="preserve">- Output of </w:t>
+      </w:r>
+      <w:proofErr w:type="spellStart"/>
+      <w:r>
+        <w:t>npm</w:t>
+      </w:r>
+      <w:proofErr w:type="spellEnd"/>
+      <w:r>
+        <w:t xml:space="preserve"> audit command, showing a list of known vulnerabilities which could compromise the application</w:t>
       </w:r>
     </w:p>
     <w:p/>
@@ -3256,7 +3285,31 @@
         <w:fldChar w:fldCharType="end"/>
       </w:r>
       <w:r>
-        <w:t xml:space="preserve"> - Output of npm audit fix command, showing that breaking changes would be needed to fix the identified vulnerabilities</w:t>
+        <w:t xml:space="preserve"> - Output of </w:t>
+      </w:r>
+      <w:proofErr w:type="spellStart"/>
+      <w:r>
+        <w:t>npm</w:t>
+      </w:r>
+      <w:proofErr w:type="spellEnd"/>
+      <w:r>
+        <w:t xml:space="preserve"> audit fix command, showing that breaking changes would be needed to fix the identified vulnerabilities</w:t>
+      </w:r>
+    </w:p>
+    <w:p>
+      <w:pPr>
+        <w:rPr>
+          <w:rFonts w:eastAsiaTheme="majorEastAsia" w:cstheme="minorHAnsi"/>
+          <w:color w:val="2F5496" w:themeColor="accent1" w:themeShade="BF"/>
+          <w:sz w:val="26"/>
+          <w:szCs w:val="26"/>
+        </w:rPr>
+      </w:pPr>
+      <w:r>
+        <w:rPr>
+          <w:rFonts w:cstheme="minorHAnsi"/>
+        </w:rPr>
+        <w:br w:type="page"/>
       </w:r>
     </w:p>
     <w:p>
@@ -3270,10 +3323,240 @@
         <w:rPr>
           <w:rFonts w:asciiTheme="minorHAnsi" w:hAnsiTheme="minorHAnsi" w:cstheme="minorHAnsi"/>
         </w:rPr>
+        <w:lastRenderedPageBreak/>
         <w:t>CRUD - Database Connection</w:t>
       </w:r>
       <w:bookmarkEnd w:id="5"/>
     </w:p>
+    <w:p>
+      <w:r>
+        <w:t xml:space="preserve">To be able to connect to the Azure SQL Server project </w:t>
+      </w:r>
+      <w:r>
+        <w:t>…</w:t>
+      </w:r>
+    </w:p>
+    <w:p>
+      <w:pPr>
+        <w:pStyle w:val="Heading3"/>
+      </w:pPr>
+      <w:r>
+        <w:t>Debugging Compile Errors (MSSQL)</w:t>
+      </w:r>
+    </w:p>
+    <w:p>
+      <w:r>
+        <w:t>When importing the “</w:t>
+      </w:r>
+      <w:proofErr w:type="spellStart"/>
+      <w:r>
+        <w:t>mssql</w:t>
+      </w:r>
+      <w:proofErr w:type="spellEnd"/>
+      <w:r>
+        <w:t xml:space="preserve">” library into my program, I faced </w:t>
+      </w:r>
+      <w:r>
+        <w:t xml:space="preserve">26 </w:t>
+      </w:r>
+      <w:r>
+        <w:t>compiler errors in react. These came about purely from importing the library for use:</w:t>
+      </w:r>
+    </w:p>
+    <w:p>
+      <w:pPr>
+        <w:pStyle w:val="NoSpacing"/>
+        <w:jc w:val="center"/>
+      </w:pPr>
+      <w:r>
+        <w:drawing>
+          <wp:inline distT="0" distB="0" distL="0" distR="0" wp14:anchorId="19910414" wp14:editId="66749206">
+            <wp:extent cx="4096322" cy="1086002"/>
+            <wp:effectExtent l="0" t="0" r="0" b="0"/>
+            <wp:docPr id="1296394080" name="Picture 1" descr="A screenshot of a computer program&#10;&#10;Description automatically generated"/>
+            <wp:cNvGraphicFramePr>
+              <a:graphicFrameLocks xmlns:a="http://schemas.openxmlformats.org/drawingml/2006/main" noChangeAspect="1"/>
+            </wp:cNvGraphicFramePr>
+            <a:graphic xmlns:a="http://schemas.openxmlformats.org/drawingml/2006/main">
+              <a:graphicData uri="http://schemas.openxmlformats.org/drawingml/2006/picture">
+                <pic:pic xmlns:pic="http://schemas.openxmlformats.org/drawingml/2006/picture">
+                  <pic:nvPicPr>
+                    <pic:cNvPr id="1296394080" name="Picture 1" descr="A screenshot of a computer program&#10;&#10;Description automatically generated"/>
+                    <pic:cNvPicPr/>
+                  </pic:nvPicPr>
+                  <pic:blipFill>
+                    <a:blip r:embed="rId15"/>
+                    <a:stretch>
+                      <a:fillRect/>
+                    </a:stretch>
+                  </pic:blipFill>
+                  <pic:spPr>
+                    <a:xfrm>
+                      <a:off x="0" y="0"/>
+                      <a:ext cx="4096322" cy="1086002"/>
+                    </a:xfrm>
+                    <a:prstGeom prst="rect">
+                      <a:avLst/>
+                    </a:prstGeom>
+                  </pic:spPr>
+                </pic:pic>
+              </a:graphicData>
+            </a:graphic>
+          </wp:inline>
+        </w:drawing>
+      </w:r>
+    </w:p>
+    <w:p>
+      <w:pPr>
+        <w:jc w:val="center"/>
+      </w:pPr>
+      <w:r>
+        <w:drawing>
+          <wp:inline distT="0" distB="0" distL="0" distR="0" wp14:anchorId="259871D3" wp14:editId="3B05029B">
+            <wp:extent cx="6645910" cy="2303780"/>
+            <wp:effectExtent l="0" t="0" r="2540" b="1270"/>
+            <wp:docPr id="1122200464" name="Picture 1" descr="A screenshot of a computer program&#10;&#10;Description automatically generated"/>
+            <wp:cNvGraphicFramePr>
+              <a:graphicFrameLocks xmlns:a="http://schemas.openxmlformats.org/drawingml/2006/main" noChangeAspect="1"/>
+            </wp:cNvGraphicFramePr>
+            <a:graphic xmlns:a="http://schemas.openxmlformats.org/drawingml/2006/main">
+              <a:graphicData uri="http://schemas.openxmlformats.org/drawingml/2006/picture">
+                <pic:pic xmlns:pic="http://schemas.openxmlformats.org/drawingml/2006/picture">
+                  <pic:nvPicPr>
+                    <pic:cNvPr id="1122200464" name="Picture 1" descr="A screenshot of a computer program&#10;&#10;Description automatically generated"/>
+                    <pic:cNvPicPr/>
+                  </pic:nvPicPr>
+                  <pic:blipFill>
+                    <a:blip r:embed="rId16"/>
+                    <a:stretch>
+                      <a:fillRect/>
+                    </a:stretch>
+                  </pic:blipFill>
+                  <pic:spPr>
+                    <a:xfrm>
+                      <a:off x="0" y="0"/>
+                      <a:ext cx="6645910" cy="2303780"/>
+                    </a:xfrm>
+                    <a:prstGeom prst="rect">
+                      <a:avLst/>
+                    </a:prstGeom>
+                  </pic:spPr>
+                </pic:pic>
+              </a:graphicData>
+            </a:graphic>
+          </wp:inline>
+        </w:drawing>
+      </w:r>
+    </w:p>
+    <w:p>
+      <w:pPr>
+        <w:pStyle w:val="Caption"/>
+      </w:pPr>
+      <w:r>
+        <w:t xml:space="preserve">Figure </w:t>
+      </w:r>
+      <w:r>
+        <w:fldChar w:fldCharType="begin"/>
+      </w:r>
+      <w:r>
+        <w:instrText xml:space="preserve"> SEQ Figure \* ARABIC </w:instrText>
+      </w:r>
+      <w:r>
+        <w:fldChar w:fldCharType="separate"/>
+      </w:r>
+      <w:r>
+        <w:rPr>
+          <w:noProof/>
+        </w:rPr>
+        <w:t>4</w:t>
+      </w:r>
+      <w:r>
+        <w:fldChar w:fldCharType="end"/>
+      </w:r>
+      <w:r>
+        <w:t>- Compile error from importing the "</w:t>
+      </w:r>
+      <w:proofErr w:type="spellStart"/>
+      <w:r>
+        <w:t>mssql</w:t>
+      </w:r>
+      <w:proofErr w:type="spellEnd"/>
+      <w:r>
+        <w:t>" library</w:t>
+      </w:r>
+    </w:p>
+    <w:p>
+      <w:r>
+        <w:t>One thing I didn’t understand was what this “</w:t>
+      </w:r>
+      <w:proofErr w:type="spellStart"/>
+      <w:r>
+        <w:t>Polyfill</w:t>
+      </w:r>
+      <w:proofErr w:type="spellEnd"/>
+      <w:r>
+        <w:t>” concept the error messages referred to. That felt like the 1</w:t>
+      </w:r>
+      <w:r>
+        <w:rPr>
+          <w:vertAlign w:val="superscript"/>
+        </w:rPr>
+        <w:t>st</w:t>
+      </w:r>
+      <w:r>
+        <w:t xml:space="preserve"> step to resolving the error, so I did some quick research. I found that </w:t>
+      </w:r>
+      <w:proofErr w:type="spellStart"/>
+      <w:r>
+        <w:t>Polyfills</w:t>
+      </w:r>
+      <w:proofErr w:type="spellEnd"/>
+      <w:r>
+        <w:t xml:space="preserve"> are pieces of code to provide modern functionality to older </w:t>
+      </w:r>
+      <w:r>
+        <w:t>browsers</w:t>
+      </w:r>
+      <w:r>
+        <w:t>, at the expense of functionality and performance (</w:t>
+      </w:r>
+      <w:r>
+        <w:t>Mozilla</w:t>
+      </w:r>
+      <w:r>
+        <w:t xml:space="preserve">, 2024). </w:t>
+      </w:r>
+      <w:r>
+        <w:t xml:space="preserve">From the </w:t>
+      </w:r>
+      <w:proofErr w:type="spellStart"/>
+      <w:r>
+        <w:t>contect</w:t>
+      </w:r>
+      <w:proofErr w:type="spellEnd"/>
+      <w:r>
+        <w:t xml:space="preserve"> of the error message, I can see that this means that the “</w:t>
+      </w:r>
+      <w:proofErr w:type="spellStart"/>
+      <w:r>
+        <w:t>crypo</w:t>
+      </w:r>
+      <w:proofErr w:type="spellEnd"/>
+      <w:r>
+        <w:t xml:space="preserve">” module mentioned in the error message is no longer automatically included, so creating a </w:t>
+      </w:r>
+      <w:proofErr w:type="spellStart"/>
+      <w:r>
+        <w:t>polyfill</w:t>
+      </w:r>
+      <w:proofErr w:type="spellEnd"/>
+      <w:r>
+        <w:t xml:space="preserve"> is necessary to resolve.</w:t>
+      </w:r>
+    </w:p>
+    <w:p/>
+    <w:p/>
+    <w:p/>
     <w:p>
       <w:pPr>
         <w:keepNext/>
@@ -3515,30 +3798,78 @@
           <w:strike/>
           <w:color w:val="FF0000"/>
         </w:rPr>
-        <w:t>collected in the application is only saved to the “dbo.JavaDecisioningHistory” , which the integration user only has INSERT permissions on. This prevents a malicious user from entering a query to retrieve data from this table, as the database permissions will result in the query being rejected.</w:t>
-      </w:r>
-    </w:p>
-    <w:p>
-      <w:pPr>
-        <w:jc w:val="both"/>
+        <w:t>collected in the application is only saved to the “</w:t>
+      </w:r>
+      <w:proofErr w:type="spellStart"/>
+      <w:r>
         <w:rPr>
           <w:strike/>
           <w:color w:val="FF0000"/>
         </w:rPr>
-      </w:pPr>
+        <w:t>dbo.JavaDecisioningHistory</w:t>
+      </w:r>
+      <w:proofErr w:type="spellEnd"/>
       <w:r>
         <w:rPr>
           <w:strike/>
           <w:color w:val="FF0000"/>
         </w:rPr>
-        <w:t xml:space="preserve">The only other permission the Integration User has been granted is the SELECT permission on </w:t>
-      </w:r>
-      <w:r>
+        <w:t>” , which the integration user only has INSERT permissions on. This prevents a malicious user from entering a query to retrieve data from this table, as the database permissions will result in the query being rejected.</w:t>
+      </w:r>
+    </w:p>
+    <w:p>
+      <w:pPr>
+        <w:jc w:val="both"/>
         <w:rPr>
           <w:strike/>
           <w:color w:val="FF0000"/>
         </w:rPr>
-        <w:t xml:space="preserve">the “Delphi.VW_DelphiPremiumValueData” and the “Delphi.VW_DelphiSummaryData” views. These are the only other views required by the program, so by limiting the access like this the possibility of risk incurred by SQL Injection is minimised and therefore acts as a control to protect Personal Data. </w:t>
+      </w:pPr>
+      <w:r>
+        <w:rPr>
+          <w:strike/>
+          <w:color w:val="FF0000"/>
+        </w:rPr>
+        <w:t xml:space="preserve">The only other permission the Integration User has been granted is the SELECT permission on </w:t>
+      </w:r>
+      <w:r>
+        <w:rPr>
+          <w:strike/>
+          <w:color w:val="FF0000"/>
+        </w:rPr>
+        <w:t>the “</w:t>
+      </w:r>
+      <w:proofErr w:type="spellStart"/>
+      <w:r>
+        <w:rPr>
+          <w:strike/>
+          <w:color w:val="FF0000"/>
+        </w:rPr>
+        <w:t>Delphi.VW_DelphiPremiumValueData</w:t>
+      </w:r>
+      <w:proofErr w:type="spellEnd"/>
+      <w:r>
+        <w:rPr>
+          <w:strike/>
+          <w:color w:val="FF0000"/>
+        </w:rPr>
+        <w:t>” and the “</w:t>
+      </w:r>
+      <w:proofErr w:type="spellStart"/>
+      <w:r>
+        <w:rPr>
+          <w:strike/>
+          <w:color w:val="FF0000"/>
+        </w:rPr>
+        <w:t>Delphi.VW_DelphiSummaryData</w:t>
+      </w:r>
+      <w:proofErr w:type="spellEnd"/>
+      <w:r>
+        <w:rPr>
+          <w:strike/>
+          <w:color w:val="FF0000"/>
+        </w:rPr>
+        <w:t xml:space="preserve">” views. These are the only other views required by the program, so by limiting the access like this the possibility of risk incurred by SQL Injection is minimised and therefore acts as a control to protect Personal Data. </w:t>
       </w:r>
     </w:p>
     <w:p>
@@ -3602,6 +3933,256 @@
       </w:r>
     </w:p>
     <w:p>
+      <w:pPr>
+        <w:pStyle w:val="Heading2"/>
+      </w:pPr>
+      <w:r>
+        <w:t>Hosting in Azure Static Web App</w:t>
+      </w:r>
+    </w:p>
+    <w:p>
+      <w:r>
+        <w:drawing>
+          <wp:inline distT="0" distB="0" distL="0" distR="0" wp14:anchorId="1247B436" wp14:editId="0DAE1B03">
+            <wp:extent cx="5728980" cy="7439025"/>
+            <wp:effectExtent l="0" t="0" r="5080" b="0"/>
+            <wp:docPr id="1625383338" name="Picture 1" descr="A screenshot of a computer&#10;&#10;Description automatically generated"/>
+            <wp:cNvGraphicFramePr>
+              <a:graphicFrameLocks xmlns:a="http://schemas.openxmlformats.org/drawingml/2006/main" noChangeAspect="1"/>
+            </wp:cNvGraphicFramePr>
+            <a:graphic xmlns:a="http://schemas.openxmlformats.org/drawingml/2006/main">
+              <a:graphicData uri="http://schemas.openxmlformats.org/drawingml/2006/picture">
+                <pic:pic xmlns:pic="http://schemas.openxmlformats.org/drawingml/2006/picture">
+                  <pic:nvPicPr>
+                    <pic:cNvPr id="1625383338" name="Picture 1" descr="A screenshot of a computer&#10;&#10;Description automatically generated"/>
+                    <pic:cNvPicPr/>
+                  </pic:nvPicPr>
+                  <pic:blipFill>
+                    <a:blip r:embed="rId17"/>
+                    <a:stretch>
+                      <a:fillRect/>
+                    </a:stretch>
+                  </pic:blipFill>
+                  <pic:spPr>
+                    <a:xfrm>
+                      <a:off x="0" y="0"/>
+                      <a:ext cx="5731510" cy="7442310"/>
+                    </a:xfrm>
+                    <a:prstGeom prst="rect">
+                      <a:avLst/>
+                    </a:prstGeom>
+                  </pic:spPr>
+                </pic:pic>
+              </a:graphicData>
+            </a:graphic>
+          </wp:inline>
+        </w:drawing>
+      </w:r>
+    </w:p>
+    <w:p>
+      <w:r>
+        <w:lastRenderedPageBreak/>
+        <w:drawing>
+          <wp:inline distT="0" distB="0" distL="0" distR="0" wp14:anchorId="14A063AF" wp14:editId="3B64EA5B">
+            <wp:extent cx="5668166" cy="5153744"/>
+            <wp:effectExtent l="0" t="0" r="8890" b="8890"/>
+            <wp:docPr id="849908557" name="Picture 1" descr="A screenshot of a web application&#10;&#10;Description automatically generated"/>
+            <wp:cNvGraphicFramePr>
+              <a:graphicFrameLocks xmlns:a="http://schemas.openxmlformats.org/drawingml/2006/main" noChangeAspect="1"/>
+            </wp:cNvGraphicFramePr>
+            <a:graphic xmlns:a="http://schemas.openxmlformats.org/drawingml/2006/main">
+              <a:graphicData uri="http://schemas.openxmlformats.org/drawingml/2006/picture">
+                <pic:pic xmlns:pic="http://schemas.openxmlformats.org/drawingml/2006/picture">
+                  <pic:nvPicPr>
+                    <pic:cNvPr id="849908557" name="Picture 1" descr="A screenshot of a web application&#10;&#10;Description automatically generated"/>
+                    <pic:cNvPicPr/>
+                  </pic:nvPicPr>
+                  <pic:blipFill>
+                    <a:blip r:embed="rId18"/>
+                    <a:stretch>
+                      <a:fillRect/>
+                    </a:stretch>
+                  </pic:blipFill>
+                  <pic:spPr>
+                    <a:xfrm>
+                      <a:off x="0" y="0"/>
+                      <a:ext cx="5668166" cy="5153744"/>
+                    </a:xfrm>
+                    <a:prstGeom prst="rect">
+                      <a:avLst/>
+                    </a:prstGeom>
+                  </pic:spPr>
+                </pic:pic>
+              </a:graphicData>
+            </a:graphic>
+          </wp:inline>
+        </w:drawing>
+      </w:r>
+    </w:p>
+    <w:p>
+      <w:r>
+        <w:drawing>
+          <wp:inline distT="0" distB="0" distL="0" distR="0" wp14:anchorId="2FE1D181" wp14:editId="012CFA70">
+            <wp:extent cx="6645910" cy="2882900"/>
+            <wp:effectExtent l="0" t="0" r="2540" b="0"/>
+            <wp:docPr id="706858517" name="Picture 1" descr="A screenshot of a computer&#10;&#10;Description automatically generated"/>
+            <wp:cNvGraphicFramePr>
+              <a:graphicFrameLocks xmlns:a="http://schemas.openxmlformats.org/drawingml/2006/main" noChangeAspect="1"/>
+            </wp:cNvGraphicFramePr>
+            <a:graphic xmlns:a="http://schemas.openxmlformats.org/drawingml/2006/main">
+              <a:graphicData uri="http://schemas.openxmlformats.org/drawingml/2006/picture">
+                <pic:pic xmlns:pic="http://schemas.openxmlformats.org/drawingml/2006/picture">
+                  <pic:nvPicPr>
+                    <pic:cNvPr id="706858517" name="Picture 1" descr="A screenshot of a computer&#10;&#10;Description automatically generated"/>
+                    <pic:cNvPicPr/>
+                  </pic:nvPicPr>
+                  <pic:blipFill>
+                    <a:blip r:embed="rId19"/>
+                    <a:stretch>
+                      <a:fillRect/>
+                    </a:stretch>
+                  </pic:blipFill>
+                  <pic:spPr>
+                    <a:xfrm>
+                      <a:off x="0" y="0"/>
+                      <a:ext cx="6645910" cy="2882900"/>
+                    </a:xfrm>
+                    <a:prstGeom prst="rect">
+                      <a:avLst/>
+                    </a:prstGeom>
+                  </pic:spPr>
+                </pic:pic>
+              </a:graphicData>
+            </a:graphic>
+          </wp:inline>
+        </w:drawing>
+      </w:r>
+    </w:p>
+    <w:p>
+      <w:r>
+        <w:lastRenderedPageBreak/>
+        <w:drawing>
+          <wp:inline distT="0" distB="0" distL="0" distR="0" wp14:anchorId="351BEF79" wp14:editId="106526CC">
+            <wp:extent cx="6645910" cy="3110230"/>
+            <wp:effectExtent l="0" t="0" r="2540" b="0"/>
+            <wp:docPr id="1391246987" name="Picture 1" descr="A screenshot of a computer&#10;&#10;Description automatically generated"/>
+            <wp:cNvGraphicFramePr>
+              <a:graphicFrameLocks xmlns:a="http://schemas.openxmlformats.org/drawingml/2006/main" noChangeAspect="1"/>
+            </wp:cNvGraphicFramePr>
+            <a:graphic xmlns:a="http://schemas.openxmlformats.org/drawingml/2006/main">
+              <a:graphicData uri="http://schemas.openxmlformats.org/drawingml/2006/picture">
+                <pic:pic xmlns:pic="http://schemas.openxmlformats.org/drawingml/2006/picture">
+                  <pic:nvPicPr>
+                    <pic:cNvPr id="1391246987" name="Picture 1" descr="A screenshot of a computer&#10;&#10;Description automatically generated"/>
+                    <pic:cNvPicPr/>
+                  </pic:nvPicPr>
+                  <pic:blipFill>
+                    <a:blip r:embed="rId20"/>
+                    <a:stretch>
+                      <a:fillRect/>
+                    </a:stretch>
+                  </pic:blipFill>
+                  <pic:spPr>
+                    <a:xfrm>
+                      <a:off x="0" y="0"/>
+                      <a:ext cx="6645910" cy="3110230"/>
+                    </a:xfrm>
+                    <a:prstGeom prst="rect">
+                      <a:avLst/>
+                    </a:prstGeom>
+                  </pic:spPr>
+                </pic:pic>
+              </a:graphicData>
+            </a:graphic>
+          </wp:inline>
+        </w:drawing>
+      </w:r>
+    </w:p>
+    <w:p>
+      <w:r>
+        <w:drawing>
+          <wp:inline distT="0" distB="0" distL="0" distR="0" wp14:anchorId="0360989F" wp14:editId="64D2EC48">
+            <wp:extent cx="6645910" cy="5125720"/>
+            <wp:effectExtent l="0" t="0" r="2540" b="0"/>
+            <wp:docPr id="1475714586" name="Picture 1" descr="A screen shot of a computer&#10;&#10;Description automatically generated"/>
+            <wp:cNvGraphicFramePr>
+              <a:graphicFrameLocks xmlns:a="http://schemas.openxmlformats.org/drawingml/2006/main" noChangeAspect="1"/>
+            </wp:cNvGraphicFramePr>
+            <a:graphic xmlns:a="http://schemas.openxmlformats.org/drawingml/2006/main">
+              <a:graphicData uri="http://schemas.openxmlformats.org/drawingml/2006/picture">
+                <pic:pic xmlns:pic="http://schemas.openxmlformats.org/drawingml/2006/picture">
+                  <pic:nvPicPr>
+                    <pic:cNvPr id="1475714586" name="Picture 1" descr="A screen shot of a computer&#10;&#10;Description automatically generated"/>
+                    <pic:cNvPicPr/>
+                  </pic:nvPicPr>
+                  <pic:blipFill>
+                    <a:blip r:embed="rId21"/>
+                    <a:stretch>
+                      <a:fillRect/>
+                    </a:stretch>
+                  </pic:blipFill>
+                  <pic:spPr>
+                    <a:xfrm>
+                      <a:off x="0" y="0"/>
+                      <a:ext cx="6645910" cy="5125720"/>
+                    </a:xfrm>
+                    <a:prstGeom prst="rect">
+                      <a:avLst/>
+                    </a:prstGeom>
+                  </pic:spPr>
+                </pic:pic>
+              </a:graphicData>
+            </a:graphic>
+          </wp:inline>
+        </w:drawing>
+      </w:r>
+    </w:p>
+    <w:p/>
+    <w:p>
+      <w:pPr>
+        <w:pStyle w:val="Heading2"/>
+      </w:pPr>
+      <w:r>
+        <w:lastRenderedPageBreak/>
+        <w:t>Confirming access</w:t>
+      </w:r>
+      <w:r>
+        <w:drawing>
+          <wp:inline distT="0" distB="0" distL="0" distR="0" wp14:anchorId="2AA1986B" wp14:editId="51E6129E">
+            <wp:extent cx="6645910" cy="5614035"/>
+            <wp:effectExtent l="0" t="0" r="2540" b="5715"/>
+            <wp:docPr id="382040528" name="Picture 1" descr="A screenshot of a chat&#10;&#10;Description automatically generated"/>
+            <wp:cNvGraphicFramePr>
+              <a:graphicFrameLocks xmlns:a="http://schemas.openxmlformats.org/drawingml/2006/main" noChangeAspect="1"/>
+            </wp:cNvGraphicFramePr>
+            <a:graphic xmlns:a="http://schemas.openxmlformats.org/drawingml/2006/main">
+              <a:graphicData uri="http://schemas.openxmlformats.org/drawingml/2006/picture">
+                <pic:pic xmlns:pic="http://schemas.openxmlformats.org/drawingml/2006/picture">
+                  <pic:nvPicPr>
+                    <pic:cNvPr id="382040528" name="Picture 1" descr="A screenshot of a chat&#10;&#10;Description automatically generated"/>
+                    <pic:cNvPicPr/>
+                  </pic:nvPicPr>
+                  <pic:blipFill>
+                    <a:blip r:embed="rId22"/>
+                    <a:stretch>
+                      <a:fillRect/>
+                    </a:stretch>
+                  </pic:blipFill>
+                  <pic:spPr>
+                    <a:xfrm>
+                      <a:off x="0" y="0"/>
+                      <a:ext cx="6645910" cy="5614035"/>
+                    </a:xfrm>
+                    <a:prstGeom prst="rect">
+                      <a:avLst/>
+                    </a:prstGeom>
+                  </pic:spPr>
+                </pic:pic>
+              </a:graphicData>
+            </a:graphic>
+          </wp:inline>
+        </w:drawing>
+      </w:r>
       <w:r>
         <w:br w:type="page"/>
       </w:r>
@@ -3742,7 +4323,7 @@
       <w:r>
         <w:t xml:space="preserve">Amazon AWS. (2024). What is SDLC (Software Development Lifecycle)?. [Online]. AWS. Last Updated: 2024. Available at: </w:t>
       </w:r>
-      <w:hyperlink r:id="rId15" w:anchor=":~:text=The%20software%20development%20lifecycle%20(SDLC,expectations%20during%20production%20and%20beyond" w:history="1">
+      <w:hyperlink r:id="rId23" w:anchor=":~:text=The%20software%20development%20lifecycle%20(SDLC,expectations%20during%20production%20and%20beyond" w:history="1">
         <w:r>
           <w:rPr>
             <w:rStyle w:val="Hyperlink"/>
@@ -3763,9 +4344,37 @@
     <w:p/>
     <w:p>
       <w:r>
+        <w:t xml:space="preserve">Mozilla. (2024). </w:t>
+      </w:r>
+      <w:proofErr w:type="spellStart"/>
+      <w:r>
+        <w:t>Polyfill</w:t>
+      </w:r>
+      <w:proofErr w:type="spellEnd"/>
+      <w:r>
+        <w:t xml:space="preserve">. [Online]. developer.mozilla.org. Last Updated: 2024. Available at: </w:t>
+      </w:r>
+      <w:hyperlink r:id="rId24" w:history="1">
+        <w:r>
+          <w:rPr>
+            <w:rStyle w:val="Hyperlink"/>
+          </w:rPr>
+          <w:t>https://developer.mozilla.org/en-US/docs/Glossary/Polyfill</w:t>
+        </w:r>
+      </w:hyperlink>
+      <w:r>
+        <w:t xml:space="preserve"> </w:t>
+      </w:r>
+      <w:r>
+        <w:t xml:space="preserve"> [Accessed 5 July 2024].</w:t>
+      </w:r>
+    </w:p>
+    <w:p/>
+    <w:p>
+      <w:r>
         <w:t xml:space="preserve">Stack Overflow. (2024). babel-preset-react-app, is importing the "@babel/plugin-proposal-private-property-in-object" package without declaring. [Online]. Stack Overflow. Last Updated: 2024. Available at: </w:t>
       </w:r>
-      <w:hyperlink r:id="rId16" w:history="1">
+      <w:hyperlink r:id="rId25" w:history="1">
         <w:r>
           <w:rPr>
             <w:rStyle w:val="Hyperlink"/>
@@ -3781,8 +4390,8 @@
       </w:r>
     </w:p>
     <w:sectPr>
-      <w:headerReference w:type="default" r:id="rId17"/>
-      <w:footerReference w:type="default" r:id="rId18"/>
+      <w:headerReference w:type="default" r:id="rId26"/>
+      <w:footerReference w:type="default" r:id="rId27"/>
       <w:pgSz w:w="11906" w:h="16838"/>
       <w:pgMar w:top="720" w:right="720" w:bottom="720" w:left="720" w:header="708" w:footer="708" w:gutter="0"/>
       <w:cols w:space="708"/>

</xml_diff>

<commit_message>
Hello world from backend working + Starts both ends
Starts both Front end React & Back end Node.js
</commit_message>
<xml_diff>
--- a/Module 2 - Apply DRAFT.docx
+++ b/Module 2 - Apply DRAFT.docx
@@ -1935,15 +1935,7 @@
     </w:p>
     <w:p>
       <w:r>
-        <w:t xml:space="preserve">Using the React </w:t>
-      </w:r>
-      <w:proofErr w:type="spellStart"/>
-      <w:r>
-        <w:t>Javascript</w:t>
-      </w:r>
-      <w:proofErr w:type="spellEnd"/>
-      <w:r>
-        <w:t xml:space="preserve"> Framework, design and develop a simple Web Application to:</w:t>
+        <w:t>Using the React Javascript Framework, design and develop a simple Web Application to:</w:t>
       </w:r>
     </w:p>
     <w:p>
@@ -2115,15 +2107,7 @@
         </w:numPr>
       </w:pPr>
       <w:r>
-        <w:t xml:space="preserve">Summary data on an </w:t>
-      </w:r>
-      <w:proofErr w:type="spellStart"/>
-      <w:r>
-        <w:t>applicants</w:t>
-      </w:r>
-      <w:proofErr w:type="spellEnd"/>
-      <w:r>
-        <w:t xml:space="preserve"> Credit file </w:t>
+        <w:t xml:space="preserve">Summary data on an applicants Credit file </w:t>
       </w:r>
     </w:p>
     <w:p>
@@ -2970,13 +2954,8 @@
         </w:numPr>
       </w:pPr>
       <w:r>
-        <w:t>React-Router-</w:t>
-      </w:r>
-      <w:proofErr w:type="spellStart"/>
-      <w:r>
-        <w:t>dom</w:t>
-      </w:r>
-      <w:proofErr w:type="spellEnd"/>
+        <w:t>React-Router-dom</w:t>
+      </w:r>
     </w:p>
     <w:p>
       <w:r>
@@ -3204,15 +3183,7 @@
         <w:fldChar w:fldCharType="end"/>
       </w:r>
       <w:r>
-        <w:t xml:space="preserve">- Output of </w:t>
-      </w:r>
-      <w:proofErr w:type="spellStart"/>
-      <w:r>
-        <w:t>npm</w:t>
-      </w:r>
-      <w:proofErr w:type="spellEnd"/>
-      <w:r>
-        <w:t xml:space="preserve"> audit command, showing a list of known vulnerabilities which could compromise the application</w:t>
+        <w:t>- Output of npm audit command, showing a list of known vulnerabilities which could compromise the application</w:t>
       </w:r>
     </w:p>
     <w:p/>
@@ -3285,15 +3256,7 @@
         <w:fldChar w:fldCharType="end"/>
       </w:r>
       <w:r>
-        <w:t xml:space="preserve"> - Output of </w:t>
-      </w:r>
-      <w:proofErr w:type="spellStart"/>
-      <w:r>
-        <w:t>npm</w:t>
-      </w:r>
-      <w:proofErr w:type="spellEnd"/>
-      <w:r>
-        <w:t xml:space="preserve"> audit fix command, showing that breaking changes would be needed to fix the identified vulnerabilities</w:t>
+        <w:t xml:space="preserve"> - Output of npm audit fix command, showing that breaking changes would be needed to fix the identified vulnerabilities</w:t>
       </w:r>
     </w:p>
     <w:p>
@@ -3312,6 +3275,7 @@
         <w:br w:type="page"/>
       </w:r>
     </w:p>
+    <w:bookmarkEnd w:id="5"/>
     <w:p>
       <w:pPr>
         <w:pStyle w:val="Heading2"/>
@@ -3324,9 +3288,8 @@
           <w:rFonts w:asciiTheme="minorHAnsi" w:hAnsiTheme="minorHAnsi" w:cstheme="minorHAnsi"/>
         </w:rPr>
         <w:lastRenderedPageBreak/>
-        <w:t>CRUD - Database Connection</w:t>
-      </w:r>
-      <w:bookmarkEnd w:id="5"/>
+        <w:t>Setup a Node.JS backend for SQL Access</w:t>
+      </w:r>
     </w:p>
     <w:p>
       <w:r>
@@ -3346,15 +3309,10 @@
     </w:p>
     <w:p>
       <w:r>
-        <w:t>When importing the “</w:t>
-      </w:r>
-      <w:proofErr w:type="spellStart"/>
-      <w:r>
-        <w:t>mssql</w:t>
-      </w:r>
-      <w:proofErr w:type="spellEnd"/>
-      <w:r>
-        <w:t xml:space="preserve">” library into my program, I faced </w:t>
+        <w:t>Initially I tried importing the “mssql” package directly into the React component. When doing that however</w:t>
+      </w:r>
+      <w:r>
+        <w:t xml:space="preserve">, I faced </w:t>
       </w:r>
       <w:r>
         <w:t xml:space="preserve">26 </w:t>
@@ -3366,7 +3324,6 @@
     <w:p>
       <w:pPr>
         <w:pStyle w:val="NoSpacing"/>
-        <w:jc w:val="center"/>
       </w:pPr>
       <w:r>
         <w:drawing>
@@ -3408,6 +3365,35 @@
     </w:p>
     <w:p>
       <w:pPr>
+        <w:pStyle w:val="Caption"/>
+      </w:pPr>
+      <w:r>
+        <w:t xml:space="preserve">Figure </w:t>
+      </w:r>
+      <w:r>
+        <w:fldChar w:fldCharType="begin"/>
+      </w:r>
+      <w:r>
+        <w:instrText xml:space="preserve"> SEQ Figure \* ARABIC </w:instrText>
+      </w:r>
+      <w:r>
+        <w:fldChar w:fldCharType="separate"/>
+      </w:r>
+      <w:r>
+        <w:rPr>
+          <w:noProof/>
+        </w:rPr>
+        <w:t>4</w:t>
+      </w:r>
+      <w:r>
+        <w:fldChar w:fldCharType="end"/>
+      </w:r>
+      <w:r>
+        <w:t>- Importing "mssql" into a React Component called "Home.jsx"</w:t>
+      </w:r>
+    </w:p>
+    <w:p>
+      <w:pPr>
         <w:jc w:val="center"/>
       </w:pPr>
       <w:r>
@@ -3468,34 +3454,18 @@
         <w:rPr>
           <w:noProof/>
         </w:rPr>
-        <w:t>4</w:t>
+        <w:t>5</w:t>
       </w:r>
       <w:r>
         <w:fldChar w:fldCharType="end"/>
       </w:r>
       <w:r>
-        <w:t>- Compile error from importing the "</w:t>
-      </w:r>
-      <w:proofErr w:type="spellStart"/>
-      <w:r>
-        <w:t>mssql</w:t>
-      </w:r>
-      <w:proofErr w:type="spellEnd"/>
-      <w:r>
-        <w:t>" library</w:t>
-      </w:r>
-    </w:p>
-    <w:p>
-      <w:r>
-        <w:t>One thing I didn’t understand was what this “</w:t>
-      </w:r>
-      <w:proofErr w:type="spellStart"/>
-      <w:r>
-        <w:t>Polyfill</w:t>
-      </w:r>
-      <w:proofErr w:type="spellEnd"/>
-      <w:r>
-        <w:t>” concept the error messages referred to. That felt like the 1</w:t>
+        <w:t>- Compile error from importing the "mssql" library</w:t>
+      </w:r>
+    </w:p>
+    <w:p>
+      <w:r>
+        <w:t>One thing I didn’t understand was what this “Polyfill” concept the error messages referred to. That felt like the 1</w:t>
       </w:r>
       <w:r>
         <w:rPr>
@@ -3504,15 +3474,7 @@
         <w:t>st</w:t>
       </w:r>
       <w:r>
-        <w:t xml:space="preserve"> step to resolving the error, so I did some quick research. I found that </w:t>
-      </w:r>
-      <w:proofErr w:type="spellStart"/>
-      <w:r>
-        <w:t>Polyfills</w:t>
-      </w:r>
-      <w:proofErr w:type="spellEnd"/>
-      <w:r>
-        <w:t xml:space="preserve"> are pieces of code to provide modern functionality to older </w:t>
+        <w:t xml:space="preserve"> step to resolving the error, so I did some quick research. I found that Polyfills are pieces of code to provide modern functionality to older </w:t>
       </w:r>
       <w:r>
         <w:t>browsers</w:t>
@@ -3527,35 +3489,183 @@
         <w:t xml:space="preserve">, 2024). </w:t>
       </w:r>
       <w:r>
-        <w:t xml:space="preserve">From the </w:t>
-      </w:r>
-      <w:proofErr w:type="spellStart"/>
-      <w:r>
-        <w:t>contect</w:t>
-      </w:r>
-      <w:proofErr w:type="spellEnd"/>
-      <w:r>
-        <w:t xml:space="preserve"> of the error message, I can see that this means that the “</w:t>
-      </w:r>
-      <w:proofErr w:type="spellStart"/>
-      <w:r>
-        <w:t>crypo</w:t>
-      </w:r>
-      <w:proofErr w:type="spellEnd"/>
-      <w:r>
-        <w:t xml:space="preserve">” module mentioned in the error message is no longer automatically included, so creating a </w:t>
-      </w:r>
-      <w:proofErr w:type="spellStart"/>
-      <w:r>
-        <w:t>polyfill</w:t>
-      </w:r>
-      <w:proofErr w:type="spellEnd"/>
-      <w:r>
-        <w:t xml:space="preserve"> is necessary to resolve.</w:t>
+        <w:t>From the contect of the error message, I can see that this means that the “crypo” module mentioned in the error message is no longer automatically included, so creating a polyfill is necessary to resolve.</w:t>
+      </w:r>
+    </w:p>
+    <w:p>
+      <w:pPr>
+        <w:rPr>
+          <w:lang w:val="en-US"/>
+        </w:rPr>
+      </w:pPr>
+      <w:r>
+        <w:rPr>
+          <w:lang w:val="en-US"/>
+        </w:rPr>
+        <w:t xml:space="preserve">Looking into this did not resolve my issue however. After much research </w:t>
+      </w:r>
+      <w:r>
+        <w:rPr>
+          <w:lang w:val="en-US"/>
+        </w:rPr>
+        <w:t>I found that I was approaching this the wrong way; I needed</w:t>
+      </w:r>
+      <w:r>
+        <w:rPr>
+          <w:lang w:val="en-US"/>
+        </w:rPr>
+        <w:t xml:space="preserve"> a</w:t>
+      </w:r>
+      <w:r>
+        <w:rPr>
+          <w:lang w:val="en-US"/>
+        </w:rPr>
+        <w:t xml:space="preserve"> full back end to be able to make use of this package.</w:t>
+      </w:r>
+    </w:p>
+    <w:p>
+      <w:pPr>
+        <w:rPr>
+          <w:lang w:val="en-US"/>
+        </w:rPr>
+      </w:pPr>
+      <w:r>
+        <w:rPr>
+          <w:lang w:val="en-US"/>
+        </w:rPr>
+        <w:br w:type="page"/>
+      </w:r>
+    </w:p>
+    <w:p>
+      <w:pPr>
+        <w:pStyle w:val="Heading3"/>
+      </w:pPr>
+      <w:r>
+        <w:lastRenderedPageBreak/>
+        <w:t>Backend Set up in Node.js</w:t>
+      </w:r>
+    </w:p>
+    <w:p>
+      <w:r>
+        <w:t xml:space="preserve">The “mssql” module I need to connect my React application to </w:t>
+      </w:r>
+      <w:r>
+        <w:t>an Azure SQL Database is a Node.js module, so I needed to create a Node backend to be able to make use of this. I follows I guide from (</w:t>
+      </w:r>
+      <w:r>
+        <w:t>Barger,</w:t>
+      </w:r>
+      <w:r>
+        <w:t xml:space="preserve"> </w:t>
+      </w:r>
+      <w:r>
+        <w:t>R</w:t>
+      </w:r>
+      <w:r>
+        <w:t xml:space="preserve">, </w:t>
+      </w:r>
+      <w:r>
+        <w:t>2021</w:t>
+      </w:r>
+      <w:r>
+        <w:t>) to do this.</w:t>
+      </w:r>
+    </w:p>
+    <w:p>
+      <w:r>
+        <w:t>For this to</w:t>
+      </w:r>
+      <w:r>
+        <w:t xml:space="preserve"> work, I required the “express” module, so used npm to ensure that was available:</w:t>
+      </w:r>
+    </w:p>
+    <w:p>
+      <w:r>
+        <w:drawing>
+          <wp:inline distT="0" distB="0" distL="0" distR="0" wp14:anchorId="5B4BE212" wp14:editId="2C4AC5AF">
+            <wp:extent cx="6645910" cy="1879600"/>
+            <wp:effectExtent l="0" t="0" r="2540" b="6350"/>
+            <wp:docPr id="429585301" name="Picture 1" descr="A screen shot of a computer&#10;&#10;Description automatically generated"/>
+            <wp:cNvGraphicFramePr>
+              <a:graphicFrameLocks xmlns:a="http://schemas.openxmlformats.org/drawingml/2006/main" noChangeAspect="1"/>
+            </wp:cNvGraphicFramePr>
+            <a:graphic xmlns:a="http://schemas.openxmlformats.org/drawingml/2006/main">
+              <a:graphicData uri="http://schemas.openxmlformats.org/drawingml/2006/picture">
+                <pic:pic xmlns:pic="http://schemas.openxmlformats.org/drawingml/2006/picture">
+                  <pic:nvPicPr>
+                    <pic:cNvPr id="429585301" name="Picture 1" descr="A screen shot of a computer&#10;&#10;Description automatically generated"/>
+                    <pic:cNvPicPr/>
+                  </pic:nvPicPr>
+                  <pic:blipFill>
+                    <a:blip r:embed="rId17"/>
+                    <a:stretch>
+                      <a:fillRect/>
+                    </a:stretch>
+                  </pic:blipFill>
+                  <pic:spPr>
+                    <a:xfrm>
+                      <a:off x="0" y="0"/>
+                      <a:ext cx="6645910" cy="1879600"/>
+                    </a:xfrm>
+                    <a:prstGeom prst="rect">
+                      <a:avLst/>
+                    </a:prstGeom>
+                  </pic:spPr>
+                </pic:pic>
+              </a:graphicData>
+            </a:graphic>
+          </wp:inline>
+        </w:drawing>
       </w:r>
     </w:p>
     <w:p/>
-    <w:p/>
+    <w:p>
+      <w:pPr>
+        <w:pStyle w:val="Heading3"/>
+      </w:pPr>
+      <w:r>
+        <w:t>Starting both services</w:t>
+      </w:r>
+    </w:p>
+    <w:p>
+      <w:r>
+        <w:drawing>
+          <wp:inline distT="0" distB="0" distL="0" distR="0" wp14:anchorId="1C0668E9" wp14:editId="126157D8">
+            <wp:extent cx="6458851" cy="5458587"/>
+            <wp:effectExtent l="0" t="0" r="0" b="8890"/>
+            <wp:docPr id="63356190" name="Picture 1" descr="A screen shot of a computer program&#10;&#10;Description automatically generated"/>
+            <wp:cNvGraphicFramePr>
+              <a:graphicFrameLocks xmlns:a="http://schemas.openxmlformats.org/drawingml/2006/main" noChangeAspect="1"/>
+            </wp:cNvGraphicFramePr>
+            <a:graphic xmlns:a="http://schemas.openxmlformats.org/drawingml/2006/main">
+              <a:graphicData uri="http://schemas.openxmlformats.org/drawingml/2006/picture">
+                <pic:pic xmlns:pic="http://schemas.openxmlformats.org/drawingml/2006/picture">
+                  <pic:nvPicPr>
+                    <pic:cNvPr id="63356190" name="Picture 1" descr="A screen shot of a computer program&#10;&#10;Description automatically generated"/>
+                    <pic:cNvPicPr/>
+                  </pic:nvPicPr>
+                  <pic:blipFill>
+                    <a:blip r:embed="rId18"/>
+                    <a:stretch>
+                      <a:fillRect/>
+                    </a:stretch>
+                  </pic:blipFill>
+                  <pic:spPr>
+                    <a:xfrm>
+                      <a:off x="0" y="0"/>
+                      <a:ext cx="6458851" cy="5458587"/>
+                    </a:xfrm>
+                    <a:prstGeom prst="rect">
+                      <a:avLst/>
+                    </a:prstGeom>
+                  </pic:spPr>
+                </pic:pic>
+              </a:graphicData>
+            </a:graphic>
+          </wp:inline>
+        </w:drawing>
+      </w:r>
+    </w:p>
     <w:p/>
     <w:p>
       <w:pPr>
@@ -3581,17 +3691,10 @@
     </w:p>
     <w:p>
       <w:pPr>
-        <w:pStyle w:val="Heading3"/>
-        <w:jc w:val="both"/>
-        <w:rPr>
-          <w:rFonts w:cstheme="minorHAnsi"/>
-        </w:rPr>
+        <w:pStyle w:val="Heading2"/>
       </w:pPr>
       <w:bookmarkStart w:id="6" w:name="_Toc170156487"/>
       <w:r>
-        <w:rPr>
-          <w:rFonts w:asciiTheme="minorHAnsi" w:hAnsiTheme="minorHAnsi" w:cstheme="minorHAnsi"/>
-        </w:rPr>
         <w:lastRenderedPageBreak/>
         <w:t>Personal Data (PII) Protection</w:t>
       </w:r>
@@ -3798,126 +3901,35 @@
           <w:strike/>
           <w:color w:val="FF0000"/>
         </w:rPr>
-        <w:t>collected in the application is only saved to the “</w:t>
-      </w:r>
-      <w:proofErr w:type="spellStart"/>
-      <w:r>
+        <w:t>collected in the application is only saved to the “dbo.JavaDecisioningHistory” , which the integration user only has INSERT permissions on. This prevents a malicious user from entering a query to retrieve data from this table, as the database permissions will result in the query being rejected.</w:t>
+      </w:r>
+    </w:p>
+    <w:p>
+      <w:pPr>
+        <w:jc w:val="both"/>
         <w:rPr>
           <w:strike/>
           <w:color w:val="FF0000"/>
         </w:rPr>
-        <w:t>dbo.JavaDecisioningHistory</w:t>
-      </w:r>
-      <w:proofErr w:type="spellEnd"/>
+      </w:pPr>
       <w:r>
         <w:rPr>
           <w:strike/>
           <w:color w:val="FF0000"/>
         </w:rPr>
-        <w:t>” , which the integration user only has INSERT permissions on. This prevents a malicious user from entering a query to retrieve data from this table, as the database permissions will result in the query being rejected.</w:t>
-      </w:r>
-    </w:p>
-    <w:p>
-      <w:pPr>
-        <w:jc w:val="both"/>
+        <w:t xml:space="preserve">The only other permission the Integration User has been granted is the SELECT permission on </w:t>
+      </w:r>
+      <w:r>
         <w:rPr>
           <w:strike/>
           <w:color w:val="FF0000"/>
         </w:rPr>
-      </w:pPr>
-      <w:r>
-        <w:rPr>
-          <w:strike/>
-          <w:color w:val="FF0000"/>
-        </w:rPr>
-        <w:t xml:space="preserve">The only other permission the Integration User has been granted is the SELECT permission on </w:t>
-      </w:r>
-      <w:r>
-        <w:rPr>
-          <w:strike/>
-          <w:color w:val="FF0000"/>
-        </w:rPr>
-        <w:t>the “</w:t>
-      </w:r>
-      <w:proofErr w:type="spellStart"/>
-      <w:r>
-        <w:rPr>
-          <w:strike/>
-          <w:color w:val="FF0000"/>
-        </w:rPr>
-        <w:t>Delphi.VW_DelphiPremiumValueData</w:t>
-      </w:r>
-      <w:proofErr w:type="spellEnd"/>
-      <w:r>
-        <w:rPr>
-          <w:strike/>
-          <w:color w:val="FF0000"/>
-        </w:rPr>
-        <w:t>” and the “</w:t>
-      </w:r>
-      <w:proofErr w:type="spellStart"/>
-      <w:r>
-        <w:rPr>
-          <w:strike/>
-          <w:color w:val="FF0000"/>
-        </w:rPr>
-        <w:t>Delphi.VW_DelphiSummaryData</w:t>
-      </w:r>
-      <w:proofErr w:type="spellEnd"/>
-      <w:r>
-        <w:rPr>
-          <w:strike/>
-          <w:color w:val="FF0000"/>
-        </w:rPr>
-        <w:t xml:space="preserve">” views. These are the only other views required by the program, so by limiting the access like this the possibility of risk incurred by SQL Injection is minimised and therefore acts as a control to protect Personal Data. </w:t>
+        <w:t xml:space="preserve">the “Delphi.VW_DelphiPremiumValueData” and the “Delphi.VW_DelphiSummaryData” views. These are the only other views required by the program, so by limiting the access like this the possibility of risk incurred by SQL Injection is minimised and therefore acts as a control to protect Personal Data. </w:t>
       </w:r>
     </w:p>
     <w:p>
       <w:pPr>
         <w:jc w:val="both"/>
-      </w:pPr>
-      <w:r>
-        <w:br w:type="page"/>
-      </w:r>
-    </w:p>
-    <w:p>
-      <w:pPr>
-        <w:pStyle w:val="Heading3"/>
-        <w:jc w:val="both"/>
-        <w:rPr>
-          <w:rFonts w:asciiTheme="minorHAnsi" w:hAnsiTheme="minorHAnsi" w:cstheme="minorHAnsi"/>
-        </w:rPr>
-      </w:pPr>
-      <w:bookmarkStart w:id="7" w:name="_Toc170156488"/>
-      <w:r>
-        <w:rPr>
-          <w:rFonts w:asciiTheme="minorHAnsi" w:hAnsiTheme="minorHAnsi" w:cstheme="minorHAnsi"/>
-        </w:rPr>
-        <w:lastRenderedPageBreak/>
-        <w:t>Credentials</w:t>
-      </w:r>
-      <w:r>
-        <w:rPr>
-          <w:rFonts w:asciiTheme="minorHAnsi" w:hAnsiTheme="minorHAnsi" w:cstheme="minorHAnsi"/>
-        </w:rPr>
-        <w:t xml:space="preserve"> within </w:t>
-      </w:r>
-      <w:r>
-        <w:rPr>
-          <w:rFonts w:asciiTheme="minorHAnsi" w:hAnsiTheme="minorHAnsi" w:cstheme="minorHAnsi"/>
-        </w:rPr>
-        <w:t>the Web Application</w:t>
-      </w:r>
-      <w:bookmarkEnd w:id="7"/>
-    </w:p>
-    <w:p>
-      <w:pPr>
-        <w:rPr>
-          <w:rFonts w:asciiTheme="majorHAnsi" w:eastAsiaTheme="majorEastAsia" w:hAnsiTheme="majorHAnsi" w:cstheme="majorBidi"/>
-          <w:color w:val="2F5496" w:themeColor="accent1" w:themeShade="BF"/>
-          <w:sz w:val="26"/>
-          <w:szCs w:val="26"/>
-        </w:rPr>
       </w:pPr>
       <w:r>
         <w:br w:type="page"/>
@@ -3958,7 +3970,7 @@
                     <pic:cNvPicPr/>
                   </pic:nvPicPr>
                   <pic:blipFill>
-                    <a:blip r:embed="rId17"/>
+                    <a:blip r:embed="rId19"/>
                     <a:stretch>
                       <a:fillRect/>
                     </a:stretch>
@@ -3998,7 +4010,7 @@
                     <pic:cNvPicPr/>
                   </pic:nvPicPr>
                   <pic:blipFill>
-                    <a:blip r:embed="rId18"/>
+                    <a:blip r:embed="rId20"/>
                     <a:stretch>
                       <a:fillRect/>
                     </a:stretch>
@@ -4037,7 +4049,7 @@
                     <pic:cNvPicPr/>
                   </pic:nvPicPr>
                   <pic:blipFill>
-                    <a:blip r:embed="rId19"/>
+                    <a:blip r:embed="rId21"/>
                     <a:stretch>
                       <a:fillRect/>
                     </a:stretch>
@@ -4077,7 +4089,7 @@
                     <pic:cNvPicPr/>
                   </pic:nvPicPr>
                   <pic:blipFill>
-                    <a:blip r:embed="rId20"/>
+                    <a:blip r:embed="rId22"/>
                     <a:stretch>
                       <a:fillRect/>
                     </a:stretch>
@@ -4116,7 +4128,7 @@
                     <pic:cNvPicPr/>
                   </pic:nvPicPr>
                   <pic:blipFill>
-                    <a:blip r:embed="rId21"/>
+                    <a:blip r:embed="rId23"/>
                     <a:stretch>
                       <a:fillRect/>
                     </a:stretch>
@@ -4163,7 +4175,7 @@
                     <pic:cNvPicPr/>
                   </pic:nvPicPr>
                   <pic:blipFill>
-                    <a:blip r:embed="rId22"/>
+                    <a:blip r:embed="rId24"/>
                     <a:stretch>
                       <a:fillRect/>
                     </a:stretch>
@@ -4194,7 +4206,7 @@
           <w:rFonts w:asciiTheme="minorHAnsi" w:hAnsiTheme="minorHAnsi" w:cstheme="minorHAnsi"/>
         </w:rPr>
       </w:pPr>
-      <w:bookmarkStart w:id="8" w:name="_Toc170156489"/>
+      <w:bookmarkStart w:id="7" w:name="_Toc170156489"/>
       <w:r>
         <w:rPr>
           <w:rFonts w:asciiTheme="minorHAnsi" w:hAnsiTheme="minorHAnsi" w:cstheme="minorHAnsi"/>
@@ -4202,7 +4214,7 @@
         <w:lastRenderedPageBreak/>
         <w:t>Testing</w:t>
       </w:r>
-      <w:bookmarkEnd w:id="8"/>
+      <w:bookmarkEnd w:id="7"/>
     </w:p>
     <w:p>
       <w:pPr>
@@ -4221,12 +4233,12 @@
       <w:pPr>
         <w:pStyle w:val="Heading2"/>
       </w:pPr>
-      <w:bookmarkStart w:id="9" w:name="_Toc170156492"/>
+      <w:bookmarkStart w:id="8" w:name="_Toc170156492"/>
       <w:r>
         <w:lastRenderedPageBreak/>
         <w:t>Review with Employer</w:t>
       </w:r>
-      <w:bookmarkEnd w:id="9"/>
+      <w:bookmarkEnd w:id="8"/>
     </w:p>
     <w:p>
       <w:r>
@@ -4240,7 +4252,7 @@
           <w:rFonts w:asciiTheme="minorHAnsi" w:hAnsiTheme="minorHAnsi" w:cstheme="minorHAnsi"/>
         </w:rPr>
       </w:pPr>
-      <w:bookmarkStart w:id="10" w:name="_Toc170156493"/>
+      <w:bookmarkStart w:id="9" w:name="_Toc170156493"/>
       <w:r>
         <w:rPr>
           <w:rFonts w:asciiTheme="minorHAnsi" w:hAnsiTheme="minorHAnsi" w:cstheme="minorHAnsi"/>
@@ -4248,66 +4260,66 @@
         <w:lastRenderedPageBreak/>
         <w:t>Conclusions</w:t>
       </w:r>
+      <w:bookmarkEnd w:id="9"/>
+    </w:p>
+    <w:p>
+      <w:pPr>
+        <w:pStyle w:val="Heading2"/>
+        <w:rPr>
+          <w:rFonts w:asciiTheme="minorHAnsi" w:hAnsiTheme="minorHAnsi" w:cstheme="minorHAnsi"/>
+        </w:rPr>
+      </w:pPr>
+      <w:bookmarkStart w:id="10" w:name="_Toc170156494"/>
+      <w:r>
+        <w:rPr>
+          <w:rFonts w:asciiTheme="minorHAnsi" w:hAnsiTheme="minorHAnsi" w:cstheme="minorHAnsi"/>
+        </w:rPr>
+        <w:t>Project Outcome</w:t>
+      </w:r>
       <w:bookmarkEnd w:id="10"/>
     </w:p>
     <w:p>
       <w:pPr>
+        <w:rPr>
+          <w:rFonts w:cstheme="minorHAnsi"/>
+        </w:rPr>
+      </w:pPr>
+    </w:p>
+    <w:p>
+      <w:pPr>
         <w:pStyle w:val="Heading2"/>
         <w:rPr>
           <w:rFonts w:asciiTheme="minorHAnsi" w:hAnsiTheme="minorHAnsi" w:cstheme="minorHAnsi"/>
         </w:rPr>
       </w:pPr>
-      <w:bookmarkStart w:id="11" w:name="_Toc170156494"/>
+      <w:bookmarkStart w:id="11" w:name="_Toc170156495"/>
       <w:r>
         <w:rPr>
           <w:rFonts w:asciiTheme="minorHAnsi" w:hAnsiTheme="minorHAnsi" w:cstheme="minorHAnsi"/>
         </w:rPr>
-        <w:t>Project Outcome</w:t>
+        <w:t xml:space="preserve">Future </w:t>
+      </w:r>
+      <w:r>
+        <w:rPr>
+          <w:rFonts w:asciiTheme="minorHAnsi" w:hAnsiTheme="minorHAnsi" w:cstheme="minorHAnsi"/>
+        </w:rPr>
+        <w:t>Additions</w:t>
       </w:r>
       <w:bookmarkEnd w:id="11"/>
     </w:p>
     <w:p>
-      <w:pPr>
-        <w:rPr>
-          <w:rFonts w:cstheme="minorHAnsi"/>
-        </w:rPr>
-      </w:pPr>
-    </w:p>
-    <w:p>
-      <w:pPr>
-        <w:pStyle w:val="Heading2"/>
+      <w:r>
+        <w:br w:type="page"/>
+      </w:r>
+    </w:p>
+    <w:p>
+      <w:pPr>
+        <w:pStyle w:val="Heading1"/>
         <w:rPr>
           <w:rFonts w:asciiTheme="minorHAnsi" w:hAnsiTheme="minorHAnsi" w:cstheme="minorHAnsi"/>
         </w:rPr>
       </w:pPr>
-      <w:bookmarkStart w:id="12" w:name="_Toc170156495"/>
-      <w:r>
-        <w:rPr>
-          <w:rFonts w:asciiTheme="minorHAnsi" w:hAnsiTheme="minorHAnsi" w:cstheme="minorHAnsi"/>
-        </w:rPr>
-        <w:t xml:space="preserve">Future </w:t>
-      </w:r>
-      <w:r>
-        <w:rPr>
-          <w:rFonts w:asciiTheme="minorHAnsi" w:hAnsiTheme="minorHAnsi" w:cstheme="minorHAnsi"/>
-        </w:rPr>
-        <w:t>Additions</w:t>
-      </w:r>
-      <w:bookmarkEnd w:id="12"/>
-    </w:p>
-    <w:p>
-      <w:r>
-        <w:br w:type="page"/>
-      </w:r>
-    </w:p>
-    <w:p>
-      <w:pPr>
-        <w:pStyle w:val="Heading1"/>
-        <w:rPr>
-          <w:rFonts w:asciiTheme="minorHAnsi" w:hAnsiTheme="minorHAnsi" w:cstheme="minorHAnsi"/>
-        </w:rPr>
-      </w:pPr>
-      <w:bookmarkStart w:id="13" w:name="_Toc170156496"/>
+      <w:bookmarkStart w:id="12" w:name="_Toc170156496"/>
       <w:r>
         <w:rPr>
           <w:rFonts w:asciiTheme="minorHAnsi" w:hAnsiTheme="minorHAnsi" w:cstheme="minorHAnsi"/>
@@ -4315,15 +4327,15 @@
         <w:lastRenderedPageBreak/>
         <w:t>References</w:t>
       </w:r>
-      <w:bookmarkStart w:id="14" w:name="_Communications"/>
+      <w:bookmarkStart w:id="13" w:name="_Communications"/>
+      <w:bookmarkEnd w:id="12"/>
       <w:bookmarkEnd w:id="13"/>
-      <w:bookmarkEnd w:id="14"/>
     </w:p>
     <w:p>
       <w:r>
         <w:t xml:space="preserve">Amazon AWS. (2024). What is SDLC (Software Development Lifecycle)?. [Online]. AWS. Last Updated: 2024. Available at: </w:t>
       </w:r>
-      <w:hyperlink r:id="rId23" w:anchor=":~:text=The%20software%20development%20lifecycle%20(SDLC,expectations%20during%20production%20and%20beyond" w:history="1">
+      <w:hyperlink r:id="rId25" w:anchor=":~:text=The%20software%20development%20lifecycle%20(SDLC,expectations%20during%20production%20and%20beyond" w:history="1">
         <w:r>
           <w:rPr>
             <w:rStyle w:val="Hyperlink"/>
@@ -4341,20 +4353,17 @@
         <w:t>[Accessed 28 June 2024].</w:t>
       </w:r>
     </w:p>
+    <w:p>
+      <w:r>
+        <w:t>Barger, R. (2021). How to Create a React App with a Node Backend: The Complete Guide. [Online]. FreeCodeCamp. Last Updated: 2021. Available at: https://www.freecodecamp.org/news/how-to-create-a-react-app-with-a-node-backend-the-complete-guide/ [Accessed 5 July 2024].</w:t>
+      </w:r>
+    </w:p>
     <w:p/>
     <w:p>
       <w:r>
-        <w:t xml:space="preserve">Mozilla. (2024). </w:t>
-      </w:r>
-      <w:proofErr w:type="spellStart"/>
-      <w:r>
-        <w:t>Polyfill</w:t>
-      </w:r>
-      <w:proofErr w:type="spellEnd"/>
-      <w:r>
-        <w:t xml:space="preserve">. [Online]. developer.mozilla.org. Last Updated: 2024. Available at: </w:t>
-      </w:r>
-      <w:hyperlink r:id="rId24" w:history="1">
+        <w:t xml:space="preserve">Mozilla. (2024). Polyfill. [Online]. developer.mozilla.org. Last Updated: 2024. Available at: </w:t>
+      </w:r>
+      <w:hyperlink r:id="rId26" w:history="1">
         <w:r>
           <w:rPr>
             <w:rStyle w:val="Hyperlink"/>
@@ -4374,7 +4383,7 @@
       <w:r>
         <w:t xml:space="preserve">Stack Overflow. (2024). babel-preset-react-app, is importing the "@babel/plugin-proposal-private-property-in-object" package without declaring. [Online]. Stack Overflow. Last Updated: 2024. Available at: </w:t>
       </w:r>
-      <w:hyperlink r:id="rId25" w:history="1">
+      <w:hyperlink r:id="rId27" w:history="1">
         <w:r>
           <w:rPr>
             <w:rStyle w:val="Hyperlink"/>
@@ -4390,8 +4399,8 @@
       </w:r>
     </w:p>
     <w:sectPr>
-      <w:headerReference w:type="default" r:id="rId26"/>
-      <w:footerReference w:type="default" r:id="rId27"/>
+      <w:headerReference w:type="default" r:id="rId28"/>
+      <w:footerReference w:type="default" r:id="rId29"/>
       <w:pgSz w:w="11906" w:h="16838"/>
       <w:pgMar w:top="720" w:right="720" w:bottom="720" w:left="720" w:header="708" w:footer="708" w:gutter="0"/>
       <w:cols w:space="708"/>

</xml_diff>

<commit_message>
Update Module 2 - Apply DRAFT.docx
</commit_message>
<xml_diff>
--- a/Module 2 - Apply DRAFT.docx
+++ b/Module 2 - Apply DRAFT.docx
@@ -3293,10 +3293,7 @@
     </w:p>
     <w:p>
       <w:r>
-        <w:t xml:space="preserve">To be able to connect to the Azure SQL Server project </w:t>
-      </w:r>
-      <w:r>
-        <w:t>…</w:t>
+        <w:t>To be able to connect to the Azure SQL Server project …</w:t>
       </w:r>
     </w:p>
     <w:p>
@@ -3326,6 +3323,9 @@
         <w:pStyle w:val="NoSpacing"/>
       </w:pPr>
       <w:r>
+        <w:rPr>
+          <w:noProof/>
+        </w:rPr>
         <w:drawing>
           <wp:inline distT="0" distB="0" distL="0" distR="0" wp14:anchorId="19910414" wp14:editId="66749206">
             <wp:extent cx="4096322" cy="1086002"/>
@@ -3397,6 +3397,9 @@
         <w:jc w:val="center"/>
       </w:pPr>
       <w:r>
+        <w:rPr>
+          <w:noProof/>
+        </w:rPr>
         <w:drawing>
           <wp:inline distT="0" distB="0" distL="0" distR="0" wp14:anchorId="259871D3" wp14:editId="3B05029B">
             <wp:extent cx="6645910" cy="2303780"/>
@@ -3489,7 +3492,19 @@
         <w:t xml:space="preserve">, 2024). </w:t>
       </w:r>
       <w:r>
-        <w:t>From the contect of the error message, I can see that this means that the “crypo” module mentioned in the error message is no longer automatically included, so creating a polyfill is necessary to resolve.</w:t>
+        <w:t xml:space="preserve">From the </w:t>
+      </w:r>
+      <w:r>
+        <w:t>context</w:t>
+      </w:r>
+      <w:r>
+        <w:t xml:space="preserve"> of the error message, I can see that this means that the “cryp</w:t>
+      </w:r>
+      <w:r>
+        <w:t>t</w:t>
+      </w:r>
+      <w:r>
+        <w:t>o” module mentioned in the error message is no longer automatically included, so creating a polyfill is necessary to resolve.</w:t>
       </w:r>
     </w:p>
     <w:p>
@@ -3547,45 +3562,17 @@
     </w:p>
     <w:p>
       <w:r>
-        <w:t xml:space="preserve">The “mssql” module I need to connect my React application to </w:t>
-      </w:r>
-      <w:r>
-        <w:t>an Azure SQL Database is a Node.js module, so I needed to create a Node backend to be able to make use of this. I follows I guide from (</w:t>
-      </w:r>
-      <w:r>
-        <w:t>Barger,</w:t>
-      </w:r>
-      <w:r>
-        <w:t xml:space="preserve"> </w:t>
-      </w:r>
-      <w:r>
-        <w:t>R</w:t>
-      </w:r>
-      <w:r>
-        <w:t xml:space="preserve">, </w:t>
-      </w:r>
-      <w:r>
-        <w:t>2021</w:t>
-      </w:r>
-      <w:r>
-        <w:t>) to do this.</w:t>
-      </w:r>
-    </w:p>
-    <w:p>
-      <w:r>
-        <w:t>For this to</w:t>
-      </w:r>
-      <w:r>
-        <w:t xml:space="preserve"> work, I required the “express” module, so used npm to ensure that was available:</w:t>
-      </w:r>
-    </w:p>
+        <w:t>After some trial and error, I came to think that it would be easiest (to develop and maintain) a separate Node.js backend and use HTTP calls within the main React application to get the necessary data. That creates a clear distinction between front-end and back-end, plus means they can be maintained separately.</w:t>
+      </w:r>
+    </w:p>
+    <w:p/>
     <w:p>
       <w:r>
         <w:drawing>
-          <wp:inline distT="0" distB="0" distL="0" distR="0" wp14:anchorId="5B4BE212" wp14:editId="2C4AC5AF">
-            <wp:extent cx="6645910" cy="1879600"/>
-            <wp:effectExtent l="0" t="0" r="2540" b="6350"/>
-            <wp:docPr id="429585301" name="Picture 1" descr="A screen shot of a computer&#10;&#10;Description automatically generated"/>
+          <wp:inline distT="0" distB="0" distL="0" distR="0" wp14:anchorId="113CB930" wp14:editId="12796313">
+            <wp:extent cx="6645910" cy="423545"/>
+            <wp:effectExtent l="0" t="0" r="2540" b="0"/>
+            <wp:docPr id="1325082493" name="Picture 1"/>
             <wp:cNvGraphicFramePr>
               <a:graphicFrameLocks xmlns:a="http://schemas.openxmlformats.org/drawingml/2006/main" noChangeAspect="1"/>
             </wp:cNvGraphicFramePr>
@@ -3593,7 +3580,7 @@
               <a:graphicData uri="http://schemas.openxmlformats.org/drawingml/2006/picture">
                 <pic:pic xmlns:pic="http://schemas.openxmlformats.org/drawingml/2006/picture">
                   <pic:nvPicPr>
-                    <pic:cNvPr id="429585301" name="Picture 1" descr="A screen shot of a computer&#10;&#10;Description automatically generated"/>
+                    <pic:cNvPr id="1325082493" name=""/>
                     <pic:cNvPicPr/>
                   </pic:nvPicPr>
                   <pic:blipFill>
@@ -3605,7 +3592,7 @@
                   <pic:spPr>
                     <a:xfrm>
                       <a:off x="0" y="0"/>
-                      <a:ext cx="6645910" cy="1879600"/>
+                      <a:ext cx="6645910" cy="423545"/>
                     </a:xfrm>
                     <a:prstGeom prst="rect">
                       <a:avLst/>
@@ -3618,22 +3605,993 @@
         </w:drawing>
       </w:r>
     </w:p>
+    <w:p>
+      <w:pPr>
+        <w:pStyle w:val="Caption"/>
+      </w:pPr>
+      <w:r>
+        <w:t xml:space="preserve">Figure </w:t>
+      </w:r>
+      <w:r>
+        <w:fldChar w:fldCharType="begin"/>
+      </w:r>
+      <w:r>
+        <w:instrText xml:space="preserve"> SEQ Figure \* ARABIC </w:instrText>
+      </w:r>
+      <w:r>
+        <w:fldChar w:fldCharType="separate"/>
+      </w:r>
+      <w:r>
+        <w:rPr>
+          <w:noProof/>
+        </w:rPr>
+        <w:t>6</w:t>
+      </w:r>
+      <w:r>
+        <w:fldChar w:fldCharType="end"/>
+      </w:r>
+      <w:r>
+        <w:t xml:space="preserve"> - Initialising an Express app based on a templete</w:t>
+      </w:r>
+    </w:p>
     <w:p/>
     <w:p>
       <w:pPr>
-        <w:pStyle w:val="Heading3"/>
-      </w:pPr>
-      <w:r>
-        <w:t>Starting both services</w:t>
-      </w:r>
-    </w:p>
-    <w:p>
+        <w:pStyle w:val="NoSpacing"/>
+      </w:pPr>
       <w:r>
         <w:drawing>
-          <wp:inline distT="0" distB="0" distL="0" distR="0" wp14:anchorId="1C0668E9" wp14:editId="126157D8">
+          <wp:inline distT="0" distB="0" distL="0" distR="0" wp14:anchorId="2F7C61EF" wp14:editId="68570C12">
+            <wp:extent cx="5327864" cy="3888740"/>
+            <wp:effectExtent l="0" t="0" r="6350" b="0"/>
+            <wp:docPr id="2118197966" name="Picture 1" descr="A computer screen shot of a program&#10;&#10;Description automatically generated"/>
+            <wp:cNvGraphicFramePr>
+              <a:graphicFrameLocks xmlns:a="http://schemas.openxmlformats.org/drawingml/2006/main" noChangeAspect="1"/>
+            </wp:cNvGraphicFramePr>
+            <a:graphic xmlns:a="http://schemas.openxmlformats.org/drawingml/2006/main">
+              <a:graphicData uri="http://schemas.openxmlformats.org/drawingml/2006/picture">
+                <pic:pic xmlns:pic="http://schemas.openxmlformats.org/drawingml/2006/picture">
+                  <pic:nvPicPr>
+                    <pic:cNvPr id="2118197966" name="Picture 1" descr="A computer screen shot of a program&#10;&#10;Description automatically generated"/>
+                    <pic:cNvPicPr/>
+                  </pic:nvPicPr>
+                  <pic:blipFill>
+                    <a:blip r:embed="rId18"/>
+                    <a:stretch>
+                      <a:fillRect/>
+                    </a:stretch>
+                  </pic:blipFill>
+                  <pic:spPr>
+                    <a:xfrm>
+                      <a:off x="0" y="0"/>
+                      <a:ext cx="5327864" cy="3888740"/>
+                    </a:xfrm>
+                    <a:prstGeom prst="rect">
+                      <a:avLst/>
+                    </a:prstGeom>
+                  </pic:spPr>
+                </pic:pic>
+              </a:graphicData>
+            </a:graphic>
+          </wp:inline>
+        </w:drawing>
+      </w:r>
+    </w:p>
+    <w:p>
+      <w:pPr>
+        <w:pStyle w:val="NoSpacing"/>
+      </w:pPr>
+      <w:r>
+        <w:drawing>
+          <wp:inline distT="0" distB="0" distL="0" distR="0" wp14:anchorId="3EA28222" wp14:editId="430B2484">
+            <wp:extent cx="5327650" cy="2046355"/>
+            <wp:effectExtent l="0" t="0" r="6350" b="0"/>
+            <wp:docPr id="1379838174" name="Picture 1" descr="A computer screen shot of a black screen&#10;&#10;Description automatically generated"/>
+            <wp:cNvGraphicFramePr>
+              <a:graphicFrameLocks xmlns:a="http://schemas.openxmlformats.org/drawingml/2006/main" noChangeAspect="1"/>
+            </wp:cNvGraphicFramePr>
+            <a:graphic xmlns:a="http://schemas.openxmlformats.org/drawingml/2006/main">
+              <a:graphicData uri="http://schemas.openxmlformats.org/drawingml/2006/picture">
+                <pic:pic xmlns:pic="http://schemas.openxmlformats.org/drawingml/2006/picture">
+                  <pic:nvPicPr>
+                    <pic:cNvPr id="1379838174" name="Picture 1" descr="A computer screen shot of a black screen&#10;&#10;Description automatically generated"/>
+                    <pic:cNvPicPr/>
+                  </pic:nvPicPr>
+                  <pic:blipFill>
+                    <a:blip r:embed="rId19"/>
+                    <a:stretch>
+                      <a:fillRect/>
+                    </a:stretch>
+                  </pic:blipFill>
+                  <pic:spPr>
+                    <a:xfrm>
+                      <a:off x="0" y="0"/>
+                      <a:ext cx="5346427" cy="2053567"/>
+                    </a:xfrm>
+                    <a:prstGeom prst="rect">
+                      <a:avLst/>
+                    </a:prstGeom>
+                  </pic:spPr>
+                </pic:pic>
+              </a:graphicData>
+            </a:graphic>
+          </wp:inline>
+        </w:drawing>
+      </w:r>
+    </w:p>
+    <w:p>
+      <w:pPr>
+        <w:pStyle w:val="Caption"/>
+      </w:pPr>
+      <w:r>
+        <w:t xml:space="preserve">Figure </w:t>
+      </w:r>
+      <w:r>
+        <w:fldChar w:fldCharType="begin"/>
+      </w:r>
+      <w:r>
+        <w:instrText xml:space="preserve"> SEQ Figure \* ARABIC </w:instrText>
+      </w:r>
+      <w:r>
+        <w:fldChar w:fldCharType="separate"/>
+      </w:r>
+      <w:r>
+        <w:rPr>
+          <w:noProof/>
+        </w:rPr>
+        <w:t>7</w:t>
+      </w:r>
+      <w:r>
+        <w:fldChar w:fldCharType="end"/>
+      </w:r>
+      <w:r>
+        <w:t xml:space="preserve"> - Install http-errors dependency</w:t>
+      </w:r>
+    </w:p>
+    <w:p/>
+    <w:p>
+      <w:pPr>
+        <w:keepNext/>
+      </w:pPr>
+    </w:p>
+    <w:p>
+      <w:pPr>
+        <w:rPr>
+          <w:rFonts w:cstheme="minorHAnsi"/>
+          <w:b/>
+          <w:bCs/>
+        </w:rPr>
+      </w:pPr>
+      <w:r>
+        <w:rPr>
+          <w:rFonts w:cstheme="minorHAnsi"/>
+          <w:b/>
+          <w:bCs/>
+        </w:rPr>
+        <w:br w:type="page"/>
+      </w:r>
+    </w:p>
+    <w:p>
+      <w:pPr>
+        <w:pStyle w:val="Heading2"/>
+      </w:pPr>
+      <w:bookmarkStart w:id="6" w:name="_Toc170156487"/>
+      <w:r>
+        <w:lastRenderedPageBreak/>
+        <w:t>Personal Data (PII) Protection</w:t>
+      </w:r>
+      <w:bookmarkEnd w:id="6"/>
+    </w:p>
+    <w:p>
+      <w:pPr>
+        <w:jc w:val="both"/>
+        <w:rPr>
+          <w:strike/>
+          <w:color w:val="FF0000"/>
+        </w:rPr>
+      </w:pPr>
+      <w:r>
+        <w:rPr>
+          <w:strike/>
+          <w:color w:val="FF0000"/>
+        </w:rPr>
+        <w:t xml:space="preserve">This access management configuration can also be used for another purpose: protecting Personal Data (PII). Credit Decisioning Systems like this must collect </w:t>
+      </w:r>
+      <w:r>
+        <w:rPr>
+          <w:strike/>
+          <w:color w:val="FF0000"/>
+        </w:rPr>
+        <w:t>personal data to be able to conduct a credit search on a person e.g. Experian’s DelphiSelect API requires at least:</w:t>
+      </w:r>
+    </w:p>
+    <w:p>
+      <w:pPr>
+        <w:pStyle w:val="ListParagraph"/>
+        <w:numPr>
+          <w:ilvl w:val="0"/>
+          <w:numId w:val="9"/>
+        </w:numPr>
+        <w:jc w:val="both"/>
+        <w:rPr>
+          <w:strike/>
+          <w:color w:val="FF0000"/>
+        </w:rPr>
+      </w:pPr>
+      <w:r>
+        <w:rPr>
+          <w:strike/>
+          <w:color w:val="FF0000"/>
+        </w:rPr>
+        <w:t>Full name of the person in question</w:t>
+      </w:r>
+    </w:p>
+    <w:p>
+      <w:pPr>
+        <w:pStyle w:val="ListParagraph"/>
+        <w:numPr>
+          <w:ilvl w:val="0"/>
+          <w:numId w:val="9"/>
+        </w:numPr>
+        <w:jc w:val="both"/>
+        <w:rPr>
+          <w:strike/>
+          <w:color w:val="FF0000"/>
+        </w:rPr>
+      </w:pPr>
+      <w:r>
+        <w:rPr>
+          <w:strike/>
+          <w:color w:val="FF0000"/>
+        </w:rPr>
+        <w:t>Date of Birth</w:t>
+      </w:r>
+    </w:p>
+    <w:p>
+      <w:pPr>
+        <w:pStyle w:val="ListParagraph"/>
+        <w:numPr>
+          <w:ilvl w:val="0"/>
+          <w:numId w:val="9"/>
+        </w:numPr>
+        <w:jc w:val="both"/>
+        <w:rPr>
+          <w:strike/>
+          <w:color w:val="FF0000"/>
+        </w:rPr>
+      </w:pPr>
+      <w:r>
+        <w:rPr>
+          <w:strike/>
+          <w:color w:val="FF0000"/>
+        </w:rPr>
+        <w:t>At least the current address of the person in question</w:t>
+      </w:r>
+    </w:p>
+    <w:p>
+      <w:pPr>
+        <w:pStyle w:val="ListParagraph"/>
+        <w:numPr>
+          <w:ilvl w:val="0"/>
+          <w:numId w:val="9"/>
+        </w:numPr>
+        <w:jc w:val="both"/>
+        <w:rPr>
+          <w:strike/>
+          <w:color w:val="FF0000"/>
+        </w:rPr>
+      </w:pPr>
+      <w:r>
+        <w:rPr>
+          <w:strike/>
+          <w:color w:val="FF0000"/>
+        </w:rPr>
+        <w:t xml:space="preserve">Previous addresses are also often needed if the person in question has resided at their current address for less </w:t>
+      </w:r>
+      <w:r>
+        <w:rPr>
+          <w:strike/>
+          <w:color w:val="FF0000"/>
+        </w:rPr>
+        <w:t>than</w:t>
+      </w:r>
+      <w:r>
+        <w:rPr>
+          <w:strike/>
+          <w:color w:val="FF0000"/>
+        </w:rPr>
+        <w:t xml:space="preserve"> 3 years</w:t>
+      </w:r>
+    </w:p>
+    <w:p>
+      <w:pPr>
+        <w:jc w:val="both"/>
+        <w:rPr>
+          <w:strike/>
+          <w:color w:val="FF0000"/>
+        </w:rPr>
+      </w:pPr>
+      <w:r>
+        <w:rPr>
+          <w:strike/>
+          <w:color w:val="FF0000"/>
+        </w:rPr>
+        <w:t>(</w:t>
+      </w:r>
+      <w:r>
+        <w:rPr>
+          <w:strike/>
+          <w:color w:val="FF0000"/>
+        </w:rPr>
+        <w:t>Experian</w:t>
+      </w:r>
+      <w:r>
+        <w:rPr>
+          <w:strike/>
+          <w:color w:val="FF0000"/>
+        </w:rPr>
+        <w:t>, 2024)</w:t>
+      </w:r>
+    </w:p>
+    <w:p>
+      <w:pPr>
+        <w:jc w:val="both"/>
+        <w:rPr>
+          <w:strike/>
+          <w:color w:val="FF0000"/>
+        </w:rPr>
+      </w:pPr>
+      <w:r>
+        <w:rPr>
+          <w:strike/>
+          <w:color w:val="FF0000"/>
+        </w:rPr>
+        <w:t xml:space="preserve">Each of these Data Points are protected under the UK's Data Protection Act 2018, which also codifies the GDPR into UK Law (Data Protection Act, 2018). </w:t>
+      </w:r>
+      <w:r>
+        <w:rPr>
+          <w:strike/>
+          <w:color w:val="FF0000"/>
+        </w:rPr>
+        <w:t>The program is currently collecting the Full Name of the user as a starting point to allow a full API integration in future. This means the program must be mindful of Data Protection/GDPR requirements.</w:t>
+      </w:r>
+    </w:p>
+    <w:p>
+      <w:pPr>
+        <w:jc w:val="both"/>
+        <w:rPr>
+          <w:strike/>
+          <w:color w:val="FF0000"/>
+        </w:rPr>
+      </w:pPr>
+      <w:r>
+        <w:rPr>
+          <w:strike/>
+          <w:color w:val="FF0000"/>
+        </w:rPr>
+        <w:t xml:space="preserve">Using a SQL databases within the program creates the risk of SQL Injection, where malicious input into the program can lead to arbitrary execution e.g. a user passes in a SQL command instead of a name (W3Schools, 2024). </w:t>
+      </w:r>
+      <w:r>
+        <w:rPr>
+          <w:strike/>
+          <w:color w:val="FF0000"/>
+        </w:rPr>
+        <w:t xml:space="preserve">This is where the SELECT and INSERT permissions assigned above come into effect. The Full Name </w:t>
+      </w:r>
+      <w:r>
+        <w:rPr>
+          <w:strike/>
+          <w:color w:val="FF0000"/>
+        </w:rPr>
+        <w:t>collected in the application is only saved to the “dbo.JavaDecisioningHistory” , which the integration user only has INSERT permissions on. This prevents a malicious user from entering a query to retrieve data from this table, as the database permissions will result in the query being rejected.</w:t>
+      </w:r>
+    </w:p>
+    <w:p>
+      <w:pPr>
+        <w:jc w:val="both"/>
+        <w:rPr>
+          <w:strike/>
+          <w:color w:val="FF0000"/>
+        </w:rPr>
+      </w:pPr>
+      <w:r>
+        <w:rPr>
+          <w:strike/>
+          <w:color w:val="FF0000"/>
+        </w:rPr>
+        <w:t xml:space="preserve">The only other permission the Integration User has been granted is the SELECT permission on </w:t>
+      </w:r>
+      <w:r>
+        <w:rPr>
+          <w:strike/>
+          <w:color w:val="FF0000"/>
+        </w:rPr>
+        <w:t xml:space="preserve">the “Delphi.VW_DelphiPremiumValueData” and the “Delphi.VW_DelphiSummaryData” views. These are the only other views required by the program, so by limiting the access like this the possibility of risk incurred by SQL Injection is minimised and therefore acts as a control to protect Personal Data. </w:t>
+      </w:r>
+    </w:p>
+    <w:p>
+      <w:pPr>
+        <w:jc w:val="both"/>
+      </w:pPr>
+      <w:r>
+        <w:br w:type="page"/>
+      </w:r>
+    </w:p>
+    <w:p>
+      <w:pPr>
+        <w:pStyle w:val="Heading1"/>
+      </w:pPr>
+      <w:r>
+        <w:lastRenderedPageBreak/>
+        <w:t>Deployment</w:t>
+      </w:r>
+    </w:p>
+    <w:p>
+      <w:pPr>
+        <w:pStyle w:val="Heading2"/>
+      </w:pPr>
+      <w:r>
+        <w:t>Hosting in Azure Static Web App</w:t>
+      </w:r>
+    </w:p>
+    <w:p>
+      <w:r>
+        <w:rPr>
+          <w:noProof/>
+        </w:rPr>
+        <w:drawing>
+          <wp:inline distT="0" distB="0" distL="0" distR="0" wp14:anchorId="1247B436" wp14:editId="0DAE1B03">
+            <wp:extent cx="5728980" cy="7439025"/>
+            <wp:effectExtent l="0" t="0" r="5080" b="0"/>
+            <wp:docPr id="1625383338" name="Picture 1" descr="A screenshot of a computer&#10;&#10;Description automatically generated"/>
+            <wp:cNvGraphicFramePr>
+              <a:graphicFrameLocks xmlns:a="http://schemas.openxmlformats.org/drawingml/2006/main" noChangeAspect="1"/>
+            </wp:cNvGraphicFramePr>
+            <a:graphic xmlns:a="http://schemas.openxmlformats.org/drawingml/2006/main">
+              <a:graphicData uri="http://schemas.openxmlformats.org/drawingml/2006/picture">
+                <pic:pic xmlns:pic="http://schemas.openxmlformats.org/drawingml/2006/picture">
+                  <pic:nvPicPr>
+                    <pic:cNvPr id="1625383338" name="Picture 1" descr="A screenshot of a computer&#10;&#10;Description automatically generated"/>
+                    <pic:cNvPicPr/>
+                  </pic:nvPicPr>
+                  <pic:blipFill>
+                    <a:blip r:embed="rId20"/>
+                    <a:stretch>
+                      <a:fillRect/>
+                    </a:stretch>
+                  </pic:blipFill>
+                  <pic:spPr>
+                    <a:xfrm>
+                      <a:off x="0" y="0"/>
+                      <a:ext cx="5731510" cy="7442310"/>
+                    </a:xfrm>
+                    <a:prstGeom prst="rect">
+                      <a:avLst/>
+                    </a:prstGeom>
+                  </pic:spPr>
+                </pic:pic>
+              </a:graphicData>
+            </a:graphic>
+          </wp:inline>
+        </w:drawing>
+      </w:r>
+    </w:p>
+    <w:p>
+      <w:r>
+        <w:rPr>
+          <w:noProof/>
+        </w:rPr>
+        <w:lastRenderedPageBreak/>
+        <w:drawing>
+          <wp:inline distT="0" distB="0" distL="0" distR="0" wp14:anchorId="14A063AF" wp14:editId="3B64EA5B">
+            <wp:extent cx="5668166" cy="5153744"/>
+            <wp:effectExtent l="0" t="0" r="8890" b="8890"/>
+            <wp:docPr id="849908557" name="Picture 1" descr="A screenshot of a web application&#10;&#10;Description automatically generated"/>
+            <wp:cNvGraphicFramePr>
+              <a:graphicFrameLocks xmlns:a="http://schemas.openxmlformats.org/drawingml/2006/main" noChangeAspect="1"/>
+            </wp:cNvGraphicFramePr>
+            <a:graphic xmlns:a="http://schemas.openxmlformats.org/drawingml/2006/main">
+              <a:graphicData uri="http://schemas.openxmlformats.org/drawingml/2006/picture">
+                <pic:pic xmlns:pic="http://schemas.openxmlformats.org/drawingml/2006/picture">
+                  <pic:nvPicPr>
+                    <pic:cNvPr id="849908557" name="Picture 1" descr="A screenshot of a web application&#10;&#10;Description automatically generated"/>
+                    <pic:cNvPicPr/>
+                  </pic:nvPicPr>
+                  <pic:blipFill>
+                    <a:blip r:embed="rId21"/>
+                    <a:stretch>
+                      <a:fillRect/>
+                    </a:stretch>
+                  </pic:blipFill>
+                  <pic:spPr>
+                    <a:xfrm>
+                      <a:off x="0" y="0"/>
+                      <a:ext cx="5668166" cy="5153744"/>
+                    </a:xfrm>
+                    <a:prstGeom prst="rect">
+                      <a:avLst/>
+                    </a:prstGeom>
+                  </pic:spPr>
+                </pic:pic>
+              </a:graphicData>
+            </a:graphic>
+          </wp:inline>
+        </w:drawing>
+      </w:r>
+    </w:p>
+    <w:p>
+      <w:r>
+        <w:rPr>
+          <w:noProof/>
+        </w:rPr>
+        <w:drawing>
+          <wp:inline distT="0" distB="0" distL="0" distR="0" wp14:anchorId="2FE1D181" wp14:editId="012CFA70">
+            <wp:extent cx="6645910" cy="2882900"/>
+            <wp:effectExtent l="0" t="0" r="2540" b="0"/>
+            <wp:docPr id="706858517" name="Picture 1" descr="A screenshot of a computer&#10;&#10;Description automatically generated"/>
+            <wp:cNvGraphicFramePr>
+              <a:graphicFrameLocks xmlns:a="http://schemas.openxmlformats.org/drawingml/2006/main" noChangeAspect="1"/>
+            </wp:cNvGraphicFramePr>
+            <a:graphic xmlns:a="http://schemas.openxmlformats.org/drawingml/2006/main">
+              <a:graphicData uri="http://schemas.openxmlformats.org/drawingml/2006/picture">
+                <pic:pic xmlns:pic="http://schemas.openxmlformats.org/drawingml/2006/picture">
+                  <pic:nvPicPr>
+                    <pic:cNvPr id="706858517" name="Picture 1" descr="A screenshot of a computer&#10;&#10;Description automatically generated"/>
+                    <pic:cNvPicPr/>
+                  </pic:nvPicPr>
+                  <pic:blipFill>
+                    <a:blip r:embed="rId22"/>
+                    <a:stretch>
+                      <a:fillRect/>
+                    </a:stretch>
+                  </pic:blipFill>
+                  <pic:spPr>
+                    <a:xfrm>
+                      <a:off x="0" y="0"/>
+                      <a:ext cx="6645910" cy="2882900"/>
+                    </a:xfrm>
+                    <a:prstGeom prst="rect">
+                      <a:avLst/>
+                    </a:prstGeom>
+                  </pic:spPr>
+                </pic:pic>
+              </a:graphicData>
+            </a:graphic>
+          </wp:inline>
+        </w:drawing>
+      </w:r>
+    </w:p>
+    <w:p>
+      <w:r>
+        <w:rPr>
+          <w:noProof/>
+        </w:rPr>
+        <w:lastRenderedPageBreak/>
+        <w:drawing>
+          <wp:inline distT="0" distB="0" distL="0" distR="0" wp14:anchorId="351BEF79" wp14:editId="106526CC">
+            <wp:extent cx="6645910" cy="3110230"/>
+            <wp:effectExtent l="0" t="0" r="2540" b="0"/>
+            <wp:docPr id="1391246987" name="Picture 1" descr="A screenshot of a computer&#10;&#10;Description automatically generated"/>
+            <wp:cNvGraphicFramePr>
+              <a:graphicFrameLocks xmlns:a="http://schemas.openxmlformats.org/drawingml/2006/main" noChangeAspect="1"/>
+            </wp:cNvGraphicFramePr>
+            <a:graphic xmlns:a="http://schemas.openxmlformats.org/drawingml/2006/main">
+              <a:graphicData uri="http://schemas.openxmlformats.org/drawingml/2006/picture">
+                <pic:pic xmlns:pic="http://schemas.openxmlformats.org/drawingml/2006/picture">
+                  <pic:nvPicPr>
+                    <pic:cNvPr id="1391246987" name="Picture 1" descr="A screenshot of a computer&#10;&#10;Description automatically generated"/>
+                    <pic:cNvPicPr/>
+                  </pic:nvPicPr>
+                  <pic:blipFill>
+                    <a:blip r:embed="rId23"/>
+                    <a:stretch>
+                      <a:fillRect/>
+                    </a:stretch>
+                  </pic:blipFill>
+                  <pic:spPr>
+                    <a:xfrm>
+                      <a:off x="0" y="0"/>
+                      <a:ext cx="6645910" cy="3110230"/>
+                    </a:xfrm>
+                    <a:prstGeom prst="rect">
+                      <a:avLst/>
+                    </a:prstGeom>
+                  </pic:spPr>
+                </pic:pic>
+              </a:graphicData>
+            </a:graphic>
+          </wp:inline>
+        </w:drawing>
+      </w:r>
+    </w:p>
+    <w:p>
+      <w:r>
+        <w:rPr>
+          <w:noProof/>
+        </w:rPr>
+        <w:drawing>
+          <wp:inline distT="0" distB="0" distL="0" distR="0" wp14:anchorId="0360989F" wp14:editId="64D2EC48">
+            <wp:extent cx="6645910" cy="5125720"/>
+            <wp:effectExtent l="0" t="0" r="2540" b="0"/>
+            <wp:docPr id="1475714586" name="Picture 1" descr="A screen shot of a computer&#10;&#10;Description automatically generated"/>
+            <wp:cNvGraphicFramePr>
+              <a:graphicFrameLocks xmlns:a="http://schemas.openxmlformats.org/drawingml/2006/main" noChangeAspect="1"/>
+            </wp:cNvGraphicFramePr>
+            <a:graphic xmlns:a="http://schemas.openxmlformats.org/drawingml/2006/main">
+              <a:graphicData uri="http://schemas.openxmlformats.org/drawingml/2006/picture">
+                <pic:pic xmlns:pic="http://schemas.openxmlformats.org/drawingml/2006/picture">
+                  <pic:nvPicPr>
+                    <pic:cNvPr id="1475714586" name="Picture 1" descr="A screen shot of a computer&#10;&#10;Description automatically generated"/>
+                    <pic:cNvPicPr/>
+                  </pic:nvPicPr>
+                  <pic:blipFill>
+                    <a:blip r:embed="rId24"/>
+                    <a:stretch>
+                      <a:fillRect/>
+                    </a:stretch>
+                  </pic:blipFill>
+                  <pic:spPr>
+                    <a:xfrm>
+                      <a:off x="0" y="0"/>
+                      <a:ext cx="6645910" cy="5125720"/>
+                    </a:xfrm>
+                    <a:prstGeom prst="rect">
+                      <a:avLst/>
+                    </a:prstGeom>
+                  </pic:spPr>
+                </pic:pic>
+              </a:graphicData>
+            </a:graphic>
+          </wp:inline>
+        </w:drawing>
+      </w:r>
+    </w:p>
+    <w:p/>
+    <w:p>
+      <w:pPr>
+        <w:pStyle w:val="Heading2"/>
+      </w:pPr>
+      <w:r>
+        <w:lastRenderedPageBreak/>
+        <w:t>Confirming access</w:t>
+      </w:r>
+      <w:r>
+        <w:rPr>
+          <w:noProof/>
+        </w:rPr>
+        <w:drawing>
+          <wp:inline distT="0" distB="0" distL="0" distR="0" wp14:anchorId="2AA1986B" wp14:editId="51E6129E">
+            <wp:extent cx="6645910" cy="5614035"/>
+            <wp:effectExtent l="0" t="0" r="2540" b="5715"/>
+            <wp:docPr id="382040528" name="Picture 1" descr="A screenshot of a chat&#10;&#10;Description automatically generated"/>
+            <wp:cNvGraphicFramePr>
+              <a:graphicFrameLocks xmlns:a="http://schemas.openxmlformats.org/drawingml/2006/main" noChangeAspect="1"/>
+            </wp:cNvGraphicFramePr>
+            <a:graphic xmlns:a="http://schemas.openxmlformats.org/drawingml/2006/main">
+              <a:graphicData uri="http://schemas.openxmlformats.org/drawingml/2006/picture">
+                <pic:pic xmlns:pic="http://schemas.openxmlformats.org/drawingml/2006/picture">
+                  <pic:nvPicPr>
+                    <pic:cNvPr id="382040528" name="Picture 1" descr="A screenshot of a chat&#10;&#10;Description automatically generated"/>
+                    <pic:cNvPicPr/>
+                  </pic:nvPicPr>
+                  <pic:blipFill>
+                    <a:blip r:embed="rId25"/>
+                    <a:stretch>
+                      <a:fillRect/>
+                    </a:stretch>
+                  </pic:blipFill>
+                  <pic:spPr>
+                    <a:xfrm>
+                      <a:off x="0" y="0"/>
+                      <a:ext cx="6645910" cy="5614035"/>
+                    </a:xfrm>
+                    <a:prstGeom prst="rect">
+                      <a:avLst/>
+                    </a:prstGeom>
+                  </pic:spPr>
+                </pic:pic>
+              </a:graphicData>
+            </a:graphic>
+          </wp:inline>
+        </w:drawing>
+      </w:r>
+      <w:r>
+        <w:br w:type="page"/>
+      </w:r>
+    </w:p>
+    <w:p>
+      <w:pPr>
+        <w:pStyle w:val="Heading1"/>
+        <w:rPr>
+          <w:rFonts w:asciiTheme="minorHAnsi" w:hAnsiTheme="minorHAnsi" w:cstheme="minorHAnsi"/>
+        </w:rPr>
+      </w:pPr>
+      <w:bookmarkStart w:id="7" w:name="_Toc170156489"/>
+      <w:r>
+        <w:rPr>
+          <w:rFonts w:asciiTheme="minorHAnsi" w:hAnsiTheme="minorHAnsi" w:cstheme="minorHAnsi"/>
+        </w:rPr>
+        <w:lastRenderedPageBreak/>
+        <w:t>Testing</w:t>
+      </w:r>
+      <w:bookmarkEnd w:id="7"/>
+    </w:p>
+    <w:p>
+      <w:pPr>
+        <w:pStyle w:val="Heading2"/>
+      </w:pPr>
+      <w:r>
+        <w:t>UAT – Gathering user feedback</w:t>
+      </w:r>
+    </w:p>
+    <w:p>
+      <w:r>
+        <w:br w:type="page"/>
+      </w:r>
+    </w:p>
+    <w:p>
+      <w:pPr>
+        <w:pStyle w:val="Heading2"/>
+      </w:pPr>
+      <w:bookmarkStart w:id="8" w:name="_Toc170156492"/>
+      <w:r>
+        <w:lastRenderedPageBreak/>
+        <w:t>Review with Employer</w:t>
+      </w:r>
+      <w:bookmarkEnd w:id="8"/>
+    </w:p>
+    <w:p>
+      <w:r>
+        <w:br w:type="page"/>
+      </w:r>
+    </w:p>
+    <w:p>
+      <w:pPr>
+        <w:pStyle w:val="Heading1"/>
+        <w:rPr>
+          <w:rFonts w:asciiTheme="minorHAnsi" w:hAnsiTheme="minorHAnsi" w:cstheme="minorHAnsi"/>
+        </w:rPr>
+      </w:pPr>
+      <w:bookmarkStart w:id="9" w:name="_Toc170156493"/>
+      <w:r>
+        <w:rPr>
+          <w:rFonts w:asciiTheme="minorHAnsi" w:hAnsiTheme="minorHAnsi" w:cstheme="minorHAnsi"/>
+        </w:rPr>
+        <w:lastRenderedPageBreak/>
+        <w:t>Conclusions</w:t>
+      </w:r>
+      <w:bookmarkEnd w:id="9"/>
+    </w:p>
+    <w:p>
+      <w:pPr>
+        <w:pStyle w:val="Heading2"/>
+        <w:rPr>
+          <w:rFonts w:asciiTheme="minorHAnsi" w:hAnsiTheme="minorHAnsi" w:cstheme="minorHAnsi"/>
+        </w:rPr>
+      </w:pPr>
+      <w:bookmarkStart w:id="10" w:name="_Toc170156494"/>
+      <w:r>
+        <w:rPr>
+          <w:rFonts w:asciiTheme="minorHAnsi" w:hAnsiTheme="minorHAnsi" w:cstheme="minorHAnsi"/>
+        </w:rPr>
+        <w:t>Project Outcome</w:t>
+      </w:r>
+      <w:bookmarkEnd w:id="10"/>
+    </w:p>
+    <w:p>
+      <w:pPr>
+        <w:rPr>
+          <w:rFonts w:cstheme="minorHAnsi"/>
+        </w:rPr>
+      </w:pPr>
+    </w:p>
+    <w:p>
+      <w:pPr>
+        <w:pStyle w:val="Heading2"/>
+        <w:rPr>
+          <w:rFonts w:asciiTheme="minorHAnsi" w:hAnsiTheme="minorHAnsi" w:cstheme="minorHAnsi"/>
+        </w:rPr>
+      </w:pPr>
+      <w:bookmarkStart w:id="11" w:name="_Toc170156495"/>
+      <w:r>
+        <w:rPr>
+          <w:rFonts w:asciiTheme="minorHAnsi" w:hAnsiTheme="minorHAnsi" w:cstheme="minorHAnsi"/>
+        </w:rPr>
+        <w:t xml:space="preserve">Future </w:t>
+      </w:r>
+      <w:r>
+        <w:rPr>
+          <w:rFonts w:asciiTheme="minorHAnsi" w:hAnsiTheme="minorHAnsi" w:cstheme="minorHAnsi"/>
+        </w:rPr>
+        <w:t>Additions</w:t>
+      </w:r>
+      <w:bookmarkEnd w:id="11"/>
+    </w:p>
+    <w:p>
+      <w:r>
+        <w:br w:type="page"/>
+      </w:r>
+    </w:p>
+    <w:p>
+      <w:pPr>
+        <w:pStyle w:val="Heading1"/>
+        <w:rPr>
+          <w:rFonts w:asciiTheme="minorHAnsi" w:hAnsiTheme="minorHAnsi" w:cstheme="minorHAnsi"/>
+        </w:rPr>
+      </w:pPr>
+      <w:bookmarkStart w:id="12" w:name="_Toc170156496"/>
+      <w:r>
+        <w:rPr>
+          <w:rFonts w:asciiTheme="minorHAnsi" w:hAnsiTheme="minorHAnsi" w:cstheme="minorHAnsi"/>
+        </w:rPr>
+        <w:lastRenderedPageBreak/>
+        <w:t>References</w:t>
+      </w:r>
+      <w:bookmarkStart w:id="13" w:name="_Communications"/>
+      <w:bookmarkEnd w:id="12"/>
+      <w:bookmarkEnd w:id="13"/>
+    </w:p>
+    <w:p>
+      <w:r>
+        <w:t xml:space="preserve">Amazon AWS. (2024). What is SDLC (Software Development Lifecycle)?. [Online]. AWS. Last Updated: 2024. Available at: </w:t>
+      </w:r>
+      <w:hyperlink r:id="rId26" w:anchor=":~:text=The%20software%20development%20lifecycle%20(SDLC,expectations%20during%20production%20and%20beyond" w:history="1">
+        <w:r>
+          <w:rPr>
+            <w:rStyle w:val="Hyperlink"/>
+          </w:rPr>
+          <w:t>https://aws.amazon.com/what-is/sdlc/#:~:text=The%20software%20development%20lifecycle%20(SDLC,expectations%20during%20production%20and%20beyond</w:t>
+        </w:r>
+      </w:hyperlink>
+      <w:r>
+        <w:t>.</w:t>
+      </w:r>
+      <w:r>
+        <w:t xml:space="preserve">  </w:t>
+      </w:r>
+      <w:r>
+        <w:t>[Accessed 28 June 2024].</w:t>
+      </w:r>
+    </w:p>
+    <w:p>
+      <w:r>
+        <w:t>Barger, R. (2021). How to Create a React App with a Node Backend: The Complete Guide. [Online]. FreeCodeCamp. Last Updated: 2021. Available at: https://www.freecodecamp.org/news/how-to-create-a-react-app-with-a-node-backend-the-complete-guide/ [Accessed 5 July 2024].</w:t>
+      </w:r>
+    </w:p>
+    <w:p>
+      <w:r>
+        <w:t xml:space="preserve">Express. (n.d.). </w:t>
+      </w:r>
+      <w:r>
+        <w:rPr>
+          <w:rStyle w:val="Emphasis"/>
+        </w:rPr>
+        <w:t>Express application generator</w:t>
+      </w:r>
+      <w:r>
+        <w:t xml:space="preserve">. </w:t>
+      </w:r>
+      <w:r>
+        <w:t>[</w:t>
+      </w:r>
+      <w:r>
+        <w:t xml:space="preserve">Accessed </w:t>
+      </w:r>
+      <w:r>
+        <w:t>July 6, 2024</w:t>
+      </w:r>
+      <w:r>
+        <w:t>]</w:t>
+      </w:r>
+      <w:r>
+        <w:t xml:space="preserve">, from </w:t>
+      </w:r>
+      <w:hyperlink r:id="rId27" w:tgtFrame="_new" w:history="1">
+        <w:r>
+          <w:rPr>
+            <w:rStyle w:val="Hyperlink"/>
+          </w:rPr>
+          <w:t>https://expressjs.com/en/starter/generator.html</w:t>
+        </w:r>
+      </w:hyperlink>
+    </w:p>
+    <w:p>
+      <w:r>
+        <w:t xml:space="preserve">Mozilla. (2024). Polyfill. [Online]. developer.mozilla.org. Last Updated: 2024. Available at: </w:t>
+      </w:r>
+      <w:hyperlink r:id="rId28" w:history="1">
+        <w:r>
+          <w:rPr>
+            <w:rStyle w:val="Hyperlink"/>
+          </w:rPr>
+          <w:t>https://developer.mozilla.org/en-US/docs/Glossary/Polyfill</w:t>
+        </w:r>
+      </w:hyperlink>
+      <w:r>
+        <w:t xml:space="preserve"> </w:t>
+      </w:r>
+      <w:r>
+        <w:t xml:space="preserve"> [Accessed 5 July 2024].</w:t>
+      </w:r>
+    </w:p>
+    <w:p/>
+    <w:p>
+      <w:r>
+        <w:t xml:space="preserve">Stack Overflow. (2024). babel-preset-react-app, is importing the "@babel/plugin-proposal-private-property-in-object" package without declaring. [Online]. Stack Overflow. Last Updated: 2024. Available at: </w:t>
+      </w:r>
+      <w:hyperlink r:id="rId29" w:history="1">
+        <w:r>
+          <w:rPr>
+            <w:rStyle w:val="Hyperlink"/>
+          </w:rPr>
+          <w:t>https://stackoverflow.com/questions/76435306/babel-preset-react-app-is-importing-the-babel-plugin-proposal-private-propert</w:t>
+        </w:r>
+      </w:hyperlink>
+      <w:r>
+        <w:t xml:space="preserve"> </w:t>
+      </w:r>
+      <w:r>
+        <w:t xml:space="preserve"> [Accessed 28 June 2024].</w:t>
+      </w:r>
+    </w:p>
+    <w:p>
+      <w:r>
+        <w:br w:type="page"/>
+      </w:r>
+    </w:p>
+    <w:p>
+      <w:pPr>
+        <w:pStyle w:val="Heading1"/>
+      </w:pPr>
+      <w:r>
+        <w:lastRenderedPageBreak/>
+        <w:t>Appendix</w:t>
+      </w:r>
+    </w:p>
+    <w:p>
+      <w:pPr>
+        <w:pStyle w:val="Heading2"/>
+      </w:pPr>
+      <w:r>
+        <w:t>Initial Backend attempt, with React &amp; Node.JS using concurrently</w:t>
+      </w:r>
+    </w:p>
+    <w:p>
+      <w:r>
+        <w:t>The “mssql” module I need to connect my React application to an Azure SQL Database is a Node.js module, so I needed to create a Node backend to be able to make use of this. I follows I guide from (</w:t>
+      </w:r>
+      <w:r>
+        <w:t>Barger,</w:t>
+      </w:r>
+      <w:r>
+        <w:t xml:space="preserve"> </w:t>
+      </w:r>
+      <w:r>
+        <w:t>R</w:t>
+      </w:r>
+      <w:r>
+        <w:t xml:space="preserve">, </w:t>
+      </w:r>
+      <w:r>
+        <w:t>2021</w:t>
+      </w:r>
+      <w:r>
+        <w:t>) to do this.</w:t>
+      </w:r>
+    </w:p>
+    <w:p>
+      <w:r>
+        <w:t>For this to work, I required the “express” module, so used npm to ensure that was available:</w:t>
+      </w:r>
+      <w:r>
+        <w:rPr>
+          <w:noProof/>
+        </w:rPr>
+        <w:drawing>
+          <wp:inline distT="0" distB="0" distL="0" distR="0" wp14:anchorId="50AB7241" wp14:editId="5C4B0559">
             <wp:extent cx="6458851" cy="5458587"/>
             <wp:effectExtent l="0" t="0" r="0" b="8890"/>
-            <wp:docPr id="63356190" name="Picture 1" descr="A screen shot of a computer program&#10;&#10;Description automatically generated"/>
+            <wp:docPr id="1337772105" name="Picture 1" descr="A screen shot of a computer program&#10;&#10;Description automatically generated"/>
             <wp:cNvGraphicFramePr>
               <a:graphicFrameLocks xmlns:a="http://schemas.openxmlformats.org/drawingml/2006/main" noChangeAspect="1"/>
             </wp:cNvGraphicFramePr>
@@ -3645,7 +4603,7 @@
                     <pic:cNvPicPr/>
                   </pic:nvPicPr>
                   <pic:blipFill>
-                    <a:blip r:embed="rId18"/>
+                    <a:blip r:embed="rId30"/>
                     <a:stretch>
                       <a:fillRect/>
                     </a:stretch>
@@ -3666,741 +4624,14 @@
         </w:drawing>
       </w:r>
     </w:p>
-    <w:p/>
-    <w:p>
-      <w:pPr>
-        <w:keepNext/>
-      </w:pPr>
-    </w:p>
-    <w:p>
-      <w:pPr>
-        <w:rPr>
-          <w:rFonts w:cstheme="minorHAnsi"/>
-          <w:b/>
-          <w:bCs/>
-        </w:rPr>
-      </w:pPr>
-      <w:r>
-        <w:rPr>
-          <w:rFonts w:cstheme="minorHAnsi"/>
-          <w:b/>
-          <w:bCs/>
-        </w:rPr>
-        <w:br w:type="page"/>
-      </w:r>
-    </w:p>
-    <w:p>
-      <w:pPr>
-        <w:pStyle w:val="Heading2"/>
-      </w:pPr>
-      <w:bookmarkStart w:id="6" w:name="_Toc170156487"/>
-      <w:r>
-        <w:lastRenderedPageBreak/>
-        <w:t>Personal Data (PII) Protection</w:t>
-      </w:r>
-      <w:bookmarkEnd w:id="6"/>
-    </w:p>
-    <w:p>
-      <w:pPr>
-        <w:jc w:val="both"/>
-        <w:rPr>
-          <w:strike/>
-          <w:color w:val="FF0000"/>
-        </w:rPr>
-      </w:pPr>
-      <w:r>
-        <w:rPr>
-          <w:strike/>
-          <w:color w:val="FF0000"/>
-        </w:rPr>
-        <w:t xml:space="preserve">This access management configuration can also be used for another purpose: protecting Personal Data (PII). Credit Decisioning Systems like this must collect </w:t>
-      </w:r>
-      <w:r>
-        <w:rPr>
-          <w:strike/>
-          <w:color w:val="FF0000"/>
-        </w:rPr>
-        <w:t>personal data to be able to conduct a credit search on a person e.g. Experian’s DelphiSelect API requires at least:</w:t>
-      </w:r>
-    </w:p>
-    <w:p>
-      <w:pPr>
-        <w:pStyle w:val="ListParagraph"/>
-        <w:numPr>
-          <w:ilvl w:val="0"/>
-          <w:numId w:val="9"/>
-        </w:numPr>
-        <w:jc w:val="both"/>
-        <w:rPr>
-          <w:strike/>
-          <w:color w:val="FF0000"/>
-        </w:rPr>
-      </w:pPr>
-      <w:r>
-        <w:rPr>
-          <w:strike/>
-          <w:color w:val="FF0000"/>
-        </w:rPr>
-        <w:t>Full name of the person in question</w:t>
-      </w:r>
-    </w:p>
-    <w:p>
-      <w:pPr>
-        <w:pStyle w:val="ListParagraph"/>
-        <w:numPr>
-          <w:ilvl w:val="0"/>
-          <w:numId w:val="9"/>
-        </w:numPr>
-        <w:jc w:val="both"/>
-        <w:rPr>
-          <w:strike/>
-          <w:color w:val="FF0000"/>
-        </w:rPr>
-      </w:pPr>
-      <w:r>
-        <w:rPr>
-          <w:strike/>
-          <w:color w:val="FF0000"/>
-        </w:rPr>
-        <w:t>Date of Birth</w:t>
-      </w:r>
-    </w:p>
-    <w:p>
-      <w:pPr>
-        <w:pStyle w:val="ListParagraph"/>
-        <w:numPr>
-          <w:ilvl w:val="0"/>
-          <w:numId w:val="9"/>
-        </w:numPr>
-        <w:jc w:val="both"/>
-        <w:rPr>
-          <w:strike/>
-          <w:color w:val="FF0000"/>
-        </w:rPr>
-      </w:pPr>
-      <w:r>
-        <w:rPr>
-          <w:strike/>
-          <w:color w:val="FF0000"/>
-        </w:rPr>
-        <w:t>At least the current address of the person in question</w:t>
-      </w:r>
-    </w:p>
-    <w:p>
-      <w:pPr>
-        <w:pStyle w:val="ListParagraph"/>
-        <w:numPr>
-          <w:ilvl w:val="0"/>
-          <w:numId w:val="9"/>
-        </w:numPr>
-        <w:jc w:val="both"/>
-        <w:rPr>
-          <w:strike/>
-          <w:color w:val="FF0000"/>
-        </w:rPr>
-      </w:pPr>
-      <w:r>
-        <w:rPr>
-          <w:strike/>
-          <w:color w:val="FF0000"/>
-        </w:rPr>
-        <w:t xml:space="preserve">Previous addresses are also often needed if the person in question has resided at their current address for less </w:t>
-      </w:r>
-      <w:r>
-        <w:rPr>
-          <w:strike/>
-          <w:color w:val="FF0000"/>
-        </w:rPr>
-        <w:t>than</w:t>
-      </w:r>
-      <w:r>
-        <w:rPr>
-          <w:strike/>
-          <w:color w:val="FF0000"/>
-        </w:rPr>
-        <w:t xml:space="preserve"> 3 years</w:t>
-      </w:r>
-    </w:p>
-    <w:p>
-      <w:pPr>
-        <w:jc w:val="both"/>
-        <w:rPr>
-          <w:strike/>
-          <w:color w:val="FF0000"/>
-        </w:rPr>
-      </w:pPr>
-      <w:r>
-        <w:rPr>
-          <w:strike/>
-          <w:color w:val="FF0000"/>
-        </w:rPr>
-        <w:t>(</w:t>
-      </w:r>
-      <w:r>
-        <w:rPr>
-          <w:strike/>
-          <w:color w:val="FF0000"/>
-        </w:rPr>
-        <w:t>Experian</w:t>
-      </w:r>
-      <w:r>
-        <w:rPr>
-          <w:strike/>
-          <w:color w:val="FF0000"/>
-        </w:rPr>
-        <w:t>, 2024)</w:t>
-      </w:r>
-    </w:p>
-    <w:p>
-      <w:pPr>
-        <w:jc w:val="both"/>
-        <w:rPr>
-          <w:strike/>
-          <w:color w:val="FF0000"/>
-        </w:rPr>
-      </w:pPr>
-      <w:r>
-        <w:rPr>
-          <w:strike/>
-          <w:color w:val="FF0000"/>
-        </w:rPr>
-        <w:t xml:space="preserve">Each of these Data Points are protected under the UK's Data Protection Act 2018, which also codifies the GDPR into UK Law (Data Protection Act, 2018). </w:t>
-      </w:r>
-      <w:r>
-        <w:rPr>
-          <w:strike/>
-          <w:color w:val="FF0000"/>
-        </w:rPr>
-        <w:t>The program is currently collecting the Full Name of the user as a starting point to allow a full API integration in future. This means the program must be mindful of Data Protection/GDPR requirements.</w:t>
-      </w:r>
-    </w:p>
-    <w:p>
-      <w:pPr>
-        <w:jc w:val="both"/>
-        <w:rPr>
-          <w:strike/>
-          <w:color w:val="FF0000"/>
-        </w:rPr>
-      </w:pPr>
-      <w:r>
-        <w:rPr>
-          <w:strike/>
-          <w:color w:val="FF0000"/>
-        </w:rPr>
-        <w:t xml:space="preserve">Using a SQL databases within the program creates the risk of SQL Injection, where malicious input into the program can lead to arbitrary execution e.g. a user passes in a SQL command instead of a name (W3Schools, 2024). </w:t>
-      </w:r>
-      <w:r>
-        <w:rPr>
-          <w:strike/>
-          <w:color w:val="FF0000"/>
-        </w:rPr>
-        <w:t xml:space="preserve">This is where the SELECT and INSERT permissions assigned above come into effect. The Full Name </w:t>
-      </w:r>
-      <w:r>
-        <w:rPr>
-          <w:strike/>
-          <w:color w:val="FF0000"/>
-        </w:rPr>
-        <w:t>collected in the application is only saved to the “dbo.JavaDecisioningHistory” , which the integration user only has INSERT permissions on. This prevents a malicious user from entering a query to retrieve data from this table, as the database permissions will result in the query being rejected.</w:t>
-      </w:r>
-    </w:p>
-    <w:p>
-      <w:pPr>
-        <w:jc w:val="both"/>
-        <w:rPr>
-          <w:strike/>
-          <w:color w:val="FF0000"/>
-        </w:rPr>
-      </w:pPr>
-      <w:r>
-        <w:rPr>
-          <w:strike/>
-          <w:color w:val="FF0000"/>
-        </w:rPr>
-        <w:t xml:space="preserve">The only other permission the Integration User has been granted is the SELECT permission on </w:t>
-      </w:r>
-      <w:r>
-        <w:rPr>
-          <w:strike/>
-          <w:color w:val="FF0000"/>
-        </w:rPr>
-        <w:t xml:space="preserve">the “Delphi.VW_DelphiPremiumValueData” and the “Delphi.VW_DelphiSummaryData” views. These are the only other views required by the program, so by limiting the access like this the possibility of risk incurred by SQL Injection is minimised and therefore acts as a control to protect Personal Data. </w:t>
-      </w:r>
-    </w:p>
-    <w:p>
-      <w:pPr>
-        <w:jc w:val="both"/>
-      </w:pPr>
-      <w:r>
-        <w:br w:type="page"/>
-      </w:r>
-    </w:p>
-    <w:p>
-      <w:pPr>
-        <w:pStyle w:val="Heading1"/>
-      </w:pPr>
-      <w:r>
-        <w:lastRenderedPageBreak/>
-        <w:t>Deployment</w:t>
-      </w:r>
-    </w:p>
-    <w:p>
-      <w:pPr>
-        <w:pStyle w:val="Heading2"/>
-      </w:pPr>
-      <w:r>
-        <w:t>Hosting in Azure Static Web App</w:t>
-      </w:r>
-    </w:p>
-    <w:p>
-      <w:r>
-        <w:drawing>
-          <wp:inline distT="0" distB="0" distL="0" distR="0" wp14:anchorId="1247B436" wp14:editId="0DAE1B03">
-            <wp:extent cx="5728980" cy="7439025"/>
-            <wp:effectExtent l="0" t="0" r="5080" b="0"/>
-            <wp:docPr id="1625383338" name="Picture 1" descr="A screenshot of a computer&#10;&#10;Description automatically generated"/>
-            <wp:cNvGraphicFramePr>
-              <a:graphicFrameLocks xmlns:a="http://schemas.openxmlformats.org/drawingml/2006/main" noChangeAspect="1"/>
-            </wp:cNvGraphicFramePr>
-            <a:graphic xmlns:a="http://schemas.openxmlformats.org/drawingml/2006/main">
-              <a:graphicData uri="http://schemas.openxmlformats.org/drawingml/2006/picture">
-                <pic:pic xmlns:pic="http://schemas.openxmlformats.org/drawingml/2006/picture">
-                  <pic:nvPicPr>
-                    <pic:cNvPr id="1625383338" name="Picture 1" descr="A screenshot of a computer&#10;&#10;Description automatically generated"/>
-                    <pic:cNvPicPr/>
-                  </pic:nvPicPr>
-                  <pic:blipFill>
-                    <a:blip r:embed="rId19"/>
-                    <a:stretch>
-                      <a:fillRect/>
-                    </a:stretch>
-                  </pic:blipFill>
-                  <pic:spPr>
-                    <a:xfrm>
-                      <a:off x="0" y="0"/>
-                      <a:ext cx="5731510" cy="7442310"/>
-                    </a:xfrm>
-                    <a:prstGeom prst="rect">
-                      <a:avLst/>
-                    </a:prstGeom>
-                  </pic:spPr>
-                </pic:pic>
-              </a:graphicData>
-            </a:graphic>
-          </wp:inline>
-        </w:drawing>
-      </w:r>
-    </w:p>
-    <w:p>
-      <w:r>
-        <w:lastRenderedPageBreak/>
-        <w:drawing>
-          <wp:inline distT="0" distB="0" distL="0" distR="0" wp14:anchorId="14A063AF" wp14:editId="3B64EA5B">
-            <wp:extent cx="5668166" cy="5153744"/>
-            <wp:effectExtent l="0" t="0" r="8890" b="8890"/>
-            <wp:docPr id="849908557" name="Picture 1" descr="A screenshot of a web application&#10;&#10;Description automatically generated"/>
-            <wp:cNvGraphicFramePr>
-              <a:graphicFrameLocks xmlns:a="http://schemas.openxmlformats.org/drawingml/2006/main" noChangeAspect="1"/>
-            </wp:cNvGraphicFramePr>
-            <a:graphic xmlns:a="http://schemas.openxmlformats.org/drawingml/2006/main">
-              <a:graphicData uri="http://schemas.openxmlformats.org/drawingml/2006/picture">
-                <pic:pic xmlns:pic="http://schemas.openxmlformats.org/drawingml/2006/picture">
-                  <pic:nvPicPr>
-                    <pic:cNvPr id="849908557" name="Picture 1" descr="A screenshot of a web application&#10;&#10;Description automatically generated"/>
-                    <pic:cNvPicPr/>
-                  </pic:nvPicPr>
-                  <pic:blipFill>
-                    <a:blip r:embed="rId20"/>
-                    <a:stretch>
-                      <a:fillRect/>
-                    </a:stretch>
-                  </pic:blipFill>
-                  <pic:spPr>
-                    <a:xfrm>
-                      <a:off x="0" y="0"/>
-                      <a:ext cx="5668166" cy="5153744"/>
-                    </a:xfrm>
-                    <a:prstGeom prst="rect">
-                      <a:avLst/>
-                    </a:prstGeom>
-                  </pic:spPr>
-                </pic:pic>
-              </a:graphicData>
-            </a:graphic>
-          </wp:inline>
-        </w:drawing>
-      </w:r>
-    </w:p>
-    <w:p>
-      <w:r>
-        <w:drawing>
-          <wp:inline distT="0" distB="0" distL="0" distR="0" wp14:anchorId="2FE1D181" wp14:editId="012CFA70">
-            <wp:extent cx="6645910" cy="2882900"/>
-            <wp:effectExtent l="0" t="0" r="2540" b="0"/>
-            <wp:docPr id="706858517" name="Picture 1" descr="A screenshot of a computer&#10;&#10;Description automatically generated"/>
-            <wp:cNvGraphicFramePr>
-              <a:graphicFrameLocks xmlns:a="http://schemas.openxmlformats.org/drawingml/2006/main" noChangeAspect="1"/>
-            </wp:cNvGraphicFramePr>
-            <a:graphic xmlns:a="http://schemas.openxmlformats.org/drawingml/2006/main">
-              <a:graphicData uri="http://schemas.openxmlformats.org/drawingml/2006/picture">
-                <pic:pic xmlns:pic="http://schemas.openxmlformats.org/drawingml/2006/picture">
-                  <pic:nvPicPr>
-                    <pic:cNvPr id="706858517" name="Picture 1" descr="A screenshot of a computer&#10;&#10;Description automatically generated"/>
-                    <pic:cNvPicPr/>
-                  </pic:nvPicPr>
-                  <pic:blipFill>
-                    <a:blip r:embed="rId21"/>
-                    <a:stretch>
-                      <a:fillRect/>
-                    </a:stretch>
-                  </pic:blipFill>
-                  <pic:spPr>
-                    <a:xfrm>
-                      <a:off x="0" y="0"/>
-                      <a:ext cx="6645910" cy="2882900"/>
-                    </a:xfrm>
-                    <a:prstGeom prst="rect">
-                      <a:avLst/>
-                    </a:prstGeom>
-                  </pic:spPr>
-                </pic:pic>
-              </a:graphicData>
-            </a:graphic>
-          </wp:inline>
-        </w:drawing>
-      </w:r>
-    </w:p>
-    <w:p>
-      <w:r>
-        <w:lastRenderedPageBreak/>
-        <w:drawing>
-          <wp:inline distT="0" distB="0" distL="0" distR="0" wp14:anchorId="351BEF79" wp14:editId="106526CC">
-            <wp:extent cx="6645910" cy="3110230"/>
-            <wp:effectExtent l="0" t="0" r="2540" b="0"/>
-            <wp:docPr id="1391246987" name="Picture 1" descr="A screenshot of a computer&#10;&#10;Description automatically generated"/>
-            <wp:cNvGraphicFramePr>
-              <a:graphicFrameLocks xmlns:a="http://schemas.openxmlformats.org/drawingml/2006/main" noChangeAspect="1"/>
-            </wp:cNvGraphicFramePr>
-            <a:graphic xmlns:a="http://schemas.openxmlformats.org/drawingml/2006/main">
-              <a:graphicData uri="http://schemas.openxmlformats.org/drawingml/2006/picture">
-                <pic:pic xmlns:pic="http://schemas.openxmlformats.org/drawingml/2006/picture">
-                  <pic:nvPicPr>
-                    <pic:cNvPr id="1391246987" name="Picture 1" descr="A screenshot of a computer&#10;&#10;Description automatically generated"/>
-                    <pic:cNvPicPr/>
-                  </pic:nvPicPr>
-                  <pic:blipFill>
-                    <a:blip r:embed="rId22"/>
-                    <a:stretch>
-                      <a:fillRect/>
-                    </a:stretch>
-                  </pic:blipFill>
-                  <pic:spPr>
-                    <a:xfrm>
-                      <a:off x="0" y="0"/>
-                      <a:ext cx="6645910" cy="3110230"/>
-                    </a:xfrm>
-                    <a:prstGeom prst="rect">
-                      <a:avLst/>
-                    </a:prstGeom>
-                  </pic:spPr>
-                </pic:pic>
-              </a:graphicData>
-            </a:graphic>
-          </wp:inline>
-        </w:drawing>
-      </w:r>
-    </w:p>
-    <w:p>
-      <w:r>
-        <w:drawing>
-          <wp:inline distT="0" distB="0" distL="0" distR="0" wp14:anchorId="0360989F" wp14:editId="64D2EC48">
-            <wp:extent cx="6645910" cy="5125720"/>
-            <wp:effectExtent l="0" t="0" r="2540" b="0"/>
-            <wp:docPr id="1475714586" name="Picture 1" descr="A screen shot of a computer&#10;&#10;Description automatically generated"/>
-            <wp:cNvGraphicFramePr>
-              <a:graphicFrameLocks xmlns:a="http://schemas.openxmlformats.org/drawingml/2006/main" noChangeAspect="1"/>
-            </wp:cNvGraphicFramePr>
-            <a:graphic xmlns:a="http://schemas.openxmlformats.org/drawingml/2006/main">
-              <a:graphicData uri="http://schemas.openxmlformats.org/drawingml/2006/picture">
-                <pic:pic xmlns:pic="http://schemas.openxmlformats.org/drawingml/2006/picture">
-                  <pic:nvPicPr>
-                    <pic:cNvPr id="1475714586" name="Picture 1" descr="A screen shot of a computer&#10;&#10;Description automatically generated"/>
-                    <pic:cNvPicPr/>
-                  </pic:nvPicPr>
-                  <pic:blipFill>
-                    <a:blip r:embed="rId23"/>
-                    <a:stretch>
-                      <a:fillRect/>
-                    </a:stretch>
-                  </pic:blipFill>
-                  <pic:spPr>
-                    <a:xfrm>
-                      <a:off x="0" y="0"/>
-                      <a:ext cx="6645910" cy="5125720"/>
-                    </a:xfrm>
-                    <a:prstGeom prst="rect">
-                      <a:avLst/>
-                    </a:prstGeom>
-                  </pic:spPr>
-                </pic:pic>
-              </a:graphicData>
-            </a:graphic>
-          </wp:inline>
-        </w:drawing>
-      </w:r>
-    </w:p>
-    <w:p/>
-    <w:p>
-      <w:pPr>
-        <w:pStyle w:val="Heading2"/>
-      </w:pPr>
-      <w:r>
-        <w:lastRenderedPageBreak/>
-        <w:t>Confirming access</w:t>
-      </w:r>
-      <w:r>
-        <w:drawing>
-          <wp:inline distT="0" distB="0" distL="0" distR="0" wp14:anchorId="2AA1986B" wp14:editId="51E6129E">
-            <wp:extent cx="6645910" cy="5614035"/>
-            <wp:effectExtent l="0" t="0" r="2540" b="5715"/>
-            <wp:docPr id="382040528" name="Picture 1" descr="A screenshot of a chat&#10;&#10;Description automatically generated"/>
-            <wp:cNvGraphicFramePr>
-              <a:graphicFrameLocks xmlns:a="http://schemas.openxmlformats.org/drawingml/2006/main" noChangeAspect="1"/>
-            </wp:cNvGraphicFramePr>
-            <a:graphic xmlns:a="http://schemas.openxmlformats.org/drawingml/2006/main">
-              <a:graphicData uri="http://schemas.openxmlformats.org/drawingml/2006/picture">
-                <pic:pic xmlns:pic="http://schemas.openxmlformats.org/drawingml/2006/picture">
-                  <pic:nvPicPr>
-                    <pic:cNvPr id="382040528" name="Picture 1" descr="A screenshot of a chat&#10;&#10;Description automatically generated"/>
-                    <pic:cNvPicPr/>
-                  </pic:nvPicPr>
-                  <pic:blipFill>
-                    <a:blip r:embed="rId24"/>
-                    <a:stretch>
-                      <a:fillRect/>
-                    </a:stretch>
-                  </pic:blipFill>
-                  <pic:spPr>
-                    <a:xfrm>
-                      <a:off x="0" y="0"/>
-                      <a:ext cx="6645910" cy="5614035"/>
-                    </a:xfrm>
-                    <a:prstGeom prst="rect">
-                      <a:avLst/>
-                    </a:prstGeom>
-                  </pic:spPr>
-                </pic:pic>
-              </a:graphicData>
-            </a:graphic>
-          </wp:inline>
-        </w:drawing>
-      </w:r>
-      <w:r>
-        <w:br w:type="page"/>
-      </w:r>
-    </w:p>
-    <w:p>
-      <w:pPr>
-        <w:pStyle w:val="Heading1"/>
-        <w:rPr>
-          <w:rFonts w:asciiTheme="minorHAnsi" w:hAnsiTheme="minorHAnsi" w:cstheme="minorHAnsi"/>
-        </w:rPr>
-      </w:pPr>
-      <w:bookmarkStart w:id="7" w:name="_Toc170156489"/>
-      <w:r>
-        <w:rPr>
-          <w:rFonts w:asciiTheme="minorHAnsi" w:hAnsiTheme="minorHAnsi" w:cstheme="minorHAnsi"/>
-        </w:rPr>
-        <w:lastRenderedPageBreak/>
-        <w:t>Testing</w:t>
-      </w:r>
-      <w:bookmarkEnd w:id="7"/>
-    </w:p>
-    <w:p>
-      <w:pPr>
-        <w:pStyle w:val="Heading2"/>
-      </w:pPr>
-      <w:r>
-        <w:t>UAT – Gathering user feedback</w:t>
-      </w:r>
-    </w:p>
-    <w:p>
-      <w:r>
-        <w:br w:type="page"/>
-      </w:r>
-    </w:p>
-    <w:p>
-      <w:pPr>
-        <w:pStyle w:val="Heading2"/>
-      </w:pPr>
-      <w:bookmarkStart w:id="8" w:name="_Toc170156492"/>
-      <w:r>
-        <w:lastRenderedPageBreak/>
-        <w:t>Review with Employer</w:t>
-      </w:r>
-      <w:bookmarkEnd w:id="8"/>
-    </w:p>
-    <w:p>
-      <w:r>
-        <w:br w:type="page"/>
-      </w:r>
-    </w:p>
-    <w:p>
-      <w:pPr>
-        <w:pStyle w:val="Heading1"/>
-        <w:rPr>
-          <w:rFonts w:asciiTheme="minorHAnsi" w:hAnsiTheme="minorHAnsi" w:cstheme="minorHAnsi"/>
-        </w:rPr>
-      </w:pPr>
-      <w:bookmarkStart w:id="9" w:name="_Toc170156493"/>
-      <w:r>
-        <w:rPr>
-          <w:rFonts w:asciiTheme="minorHAnsi" w:hAnsiTheme="minorHAnsi" w:cstheme="minorHAnsi"/>
-        </w:rPr>
-        <w:lastRenderedPageBreak/>
-        <w:t>Conclusions</w:t>
-      </w:r>
-      <w:bookmarkEnd w:id="9"/>
-    </w:p>
-    <w:p>
-      <w:pPr>
-        <w:pStyle w:val="Heading2"/>
-        <w:rPr>
-          <w:rFonts w:asciiTheme="minorHAnsi" w:hAnsiTheme="minorHAnsi" w:cstheme="minorHAnsi"/>
-        </w:rPr>
-      </w:pPr>
-      <w:bookmarkStart w:id="10" w:name="_Toc170156494"/>
-      <w:r>
-        <w:rPr>
-          <w:rFonts w:asciiTheme="minorHAnsi" w:hAnsiTheme="minorHAnsi" w:cstheme="minorHAnsi"/>
-        </w:rPr>
-        <w:t>Project Outcome</w:t>
-      </w:r>
-      <w:bookmarkEnd w:id="10"/>
-    </w:p>
-    <w:p>
-      <w:pPr>
-        <w:rPr>
-          <w:rFonts w:cstheme="minorHAnsi"/>
-        </w:rPr>
-      </w:pPr>
-    </w:p>
-    <w:p>
-      <w:pPr>
-        <w:pStyle w:val="Heading2"/>
-        <w:rPr>
-          <w:rFonts w:asciiTheme="minorHAnsi" w:hAnsiTheme="minorHAnsi" w:cstheme="minorHAnsi"/>
-        </w:rPr>
-      </w:pPr>
-      <w:bookmarkStart w:id="11" w:name="_Toc170156495"/>
-      <w:r>
-        <w:rPr>
-          <w:rFonts w:asciiTheme="minorHAnsi" w:hAnsiTheme="minorHAnsi" w:cstheme="minorHAnsi"/>
-        </w:rPr>
-        <w:t xml:space="preserve">Future </w:t>
-      </w:r>
-      <w:r>
-        <w:rPr>
-          <w:rFonts w:asciiTheme="minorHAnsi" w:hAnsiTheme="minorHAnsi" w:cstheme="minorHAnsi"/>
-        </w:rPr>
-        <w:t>Additions</w:t>
-      </w:r>
-      <w:bookmarkEnd w:id="11"/>
-    </w:p>
-    <w:p>
-      <w:r>
-        <w:br w:type="page"/>
-      </w:r>
-    </w:p>
-    <w:p>
-      <w:pPr>
-        <w:pStyle w:val="Heading1"/>
-        <w:rPr>
-          <w:rFonts w:asciiTheme="minorHAnsi" w:hAnsiTheme="minorHAnsi" w:cstheme="minorHAnsi"/>
-        </w:rPr>
-      </w:pPr>
-      <w:bookmarkStart w:id="12" w:name="_Toc170156496"/>
-      <w:r>
-        <w:rPr>
-          <w:rFonts w:asciiTheme="minorHAnsi" w:hAnsiTheme="minorHAnsi" w:cstheme="minorHAnsi"/>
-        </w:rPr>
-        <w:lastRenderedPageBreak/>
-        <w:t>References</w:t>
-      </w:r>
-      <w:bookmarkStart w:id="13" w:name="_Communications"/>
-      <w:bookmarkEnd w:id="12"/>
-      <w:bookmarkEnd w:id="13"/>
-    </w:p>
-    <w:p>
-      <w:r>
-        <w:t xml:space="preserve">Amazon AWS. (2024). What is SDLC (Software Development Lifecycle)?. [Online]. AWS. Last Updated: 2024. Available at: </w:t>
-      </w:r>
-      <w:hyperlink r:id="rId25" w:anchor=":~:text=The%20software%20development%20lifecycle%20(SDLC,expectations%20during%20production%20and%20beyond" w:history="1">
-        <w:r>
-          <w:rPr>
-            <w:rStyle w:val="Hyperlink"/>
-          </w:rPr>
-          <w:t>https://aws.amazon.com/what-is/sdlc/#:~:text=The%20software%20development%20lifecycle%20(SDLC,expectations%20during%20production%20and%20beyond</w:t>
-        </w:r>
-      </w:hyperlink>
-      <w:r>
-        <w:t>.</w:t>
-      </w:r>
-      <w:r>
-        <w:t xml:space="preserve">  </w:t>
-      </w:r>
-      <w:r>
-        <w:t>[Accessed 28 June 2024].</w:t>
-      </w:r>
-    </w:p>
-    <w:p>
-      <w:r>
-        <w:t>Barger, R. (2021). How to Create a React App with a Node Backend: The Complete Guide. [Online]. FreeCodeCamp. Last Updated: 2021. Available at: https://www.freecodecamp.org/news/how-to-create-a-react-app-with-a-node-backend-the-complete-guide/ [Accessed 5 July 2024].</w:t>
-      </w:r>
-    </w:p>
-    <w:p/>
-    <w:p>
-      <w:r>
-        <w:t xml:space="preserve">Mozilla. (2024). Polyfill. [Online]. developer.mozilla.org. Last Updated: 2024. Available at: </w:t>
-      </w:r>
-      <w:hyperlink r:id="rId26" w:history="1">
-        <w:r>
-          <w:rPr>
-            <w:rStyle w:val="Hyperlink"/>
-          </w:rPr>
-          <w:t>https://developer.mozilla.org/en-US/docs/Glossary/Polyfill</w:t>
-        </w:r>
-      </w:hyperlink>
-      <w:r>
-        <w:t xml:space="preserve"> </w:t>
-      </w:r>
-      <w:r>
-        <w:t xml:space="preserve"> [Accessed 5 July 2024].</w:t>
-      </w:r>
-    </w:p>
-    <w:p/>
-    <w:p>
-      <w:r>
-        <w:t xml:space="preserve">Stack Overflow. (2024). babel-preset-react-app, is importing the "@babel/plugin-proposal-private-property-in-object" package without declaring. [Online]. Stack Overflow. Last Updated: 2024. Available at: </w:t>
-      </w:r>
-      <w:hyperlink r:id="rId27" w:history="1">
-        <w:r>
-          <w:rPr>
-            <w:rStyle w:val="Hyperlink"/>
-          </w:rPr>
-          <w:t>https://stackoverflow.com/questions/76435306/babel-preset-react-app-is-importing-the-babel-plugin-proposal-private-propert</w:t>
-        </w:r>
-      </w:hyperlink>
-      <w:r>
-        <w:t xml:space="preserve"> </w:t>
-      </w:r>
-      <w:r>
-        <w:t xml:space="preserve"> [Accessed 28 June 2024].</w:t>
+    <w:p>
+      <w:r>
+        <w:t>This worked on my local machine. However it did not when I deployed to my Azure host. Rather then debug this, I thought it would be easier to implement a separate Node.js server and access as an HTTP call in the React Application.</w:t>
       </w:r>
     </w:p>
     <w:sectPr>
-      <w:headerReference w:type="default" r:id="rId28"/>
-      <w:footerReference w:type="default" r:id="rId29"/>
+      <w:headerReference w:type="default" r:id="rId31"/>
+      <w:footerReference w:type="default" r:id="rId32"/>
       <w:pgSz w:w="11906" w:h="16838"/>
       <w:pgMar w:top="720" w:right="720" w:bottom="720" w:left="720" w:header="708" w:footer="708" w:gutter="0"/>
       <w:cols w:space="708"/>
@@ -8102,6 +8333,17 @@
       <w14:ligatures w14:val="none"/>
     </w:rPr>
   </w:style>
+  <w:style w:type="character" w:styleId="Emphasis">
+    <w:name w:val="Emphasis"/>
+    <w:basedOn w:val="DefaultParagraphFont"/>
+    <w:uiPriority w:val="20"/>
+    <w:qFormat/>
+    <w:rsid w:val="00F905CF"/>
+    <w:rPr>
+      <w:i/>
+      <w:iCs/>
+    </w:rPr>
+  </w:style>
 </w:styles>
 </file>
 

</xml_diff>